<commit_message>
update file excel: image for Filter Action
</commit_message>
<xml_diff>
--- a/Document/DeployDotNet/Hướng dẫn cơ bản về luồng Net core.docx
+++ b/Document/DeployDotNet/Hướng dẫn cơ bản về luồng Net core.docx
@@ -12,14 +12,125 @@
           <w:szCs w:val="28"/>
         </w:rPr>
       </w:pPr>
-      <w:r>
-        <w:rPr>
-          <w:rFonts w:ascii="Arial" w:hAnsi="Arial" w:cs="Arial"/>
-          <w:b/>
-          <w:sz w:val="28"/>
-          <w:szCs w:val="28"/>
-        </w:rPr>
-        <w:t>Hướng dẫn cơ bản về luồng Net core.</w:t>
+      <w:proofErr w:type="spellStart"/>
+      <w:r>
+        <w:rPr>
+          <w:rFonts w:ascii="Arial" w:hAnsi="Arial" w:cs="Arial"/>
+          <w:b/>
+          <w:sz w:val="28"/>
+          <w:szCs w:val="28"/>
+        </w:rPr>
+        <w:t>Hướng</w:t>
+      </w:r>
+      <w:proofErr w:type="spellEnd"/>
+      <w:r>
+        <w:rPr>
+          <w:rFonts w:ascii="Arial" w:hAnsi="Arial" w:cs="Arial"/>
+          <w:b/>
+          <w:sz w:val="28"/>
+          <w:szCs w:val="28"/>
+        </w:rPr>
+        <w:t xml:space="preserve"> </w:t>
+      </w:r>
+      <w:proofErr w:type="spellStart"/>
+      <w:r>
+        <w:rPr>
+          <w:rFonts w:ascii="Arial" w:hAnsi="Arial" w:cs="Arial"/>
+          <w:b/>
+          <w:sz w:val="28"/>
+          <w:szCs w:val="28"/>
+        </w:rPr>
+        <w:t>dẫn</w:t>
+      </w:r>
+      <w:proofErr w:type="spellEnd"/>
+      <w:r>
+        <w:rPr>
+          <w:rFonts w:ascii="Arial" w:hAnsi="Arial" w:cs="Arial"/>
+          <w:b/>
+          <w:sz w:val="28"/>
+          <w:szCs w:val="28"/>
+        </w:rPr>
+        <w:t xml:space="preserve"> </w:t>
+      </w:r>
+      <w:proofErr w:type="spellStart"/>
+      <w:r>
+        <w:rPr>
+          <w:rFonts w:ascii="Arial" w:hAnsi="Arial" w:cs="Arial"/>
+          <w:b/>
+          <w:sz w:val="28"/>
+          <w:szCs w:val="28"/>
+        </w:rPr>
+        <w:t>cơ</w:t>
+      </w:r>
+      <w:proofErr w:type="spellEnd"/>
+      <w:r>
+        <w:rPr>
+          <w:rFonts w:ascii="Arial" w:hAnsi="Arial" w:cs="Arial"/>
+          <w:b/>
+          <w:sz w:val="28"/>
+          <w:szCs w:val="28"/>
+        </w:rPr>
+        <w:t xml:space="preserve"> </w:t>
+      </w:r>
+      <w:proofErr w:type="spellStart"/>
+      <w:r>
+        <w:rPr>
+          <w:rFonts w:ascii="Arial" w:hAnsi="Arial" w:cs="Arial"/>
+          <w:b/>
+          <w:sz w:val="28"/>
+          <w:szCs w:val="28"/>
+        </w:rPr>
+        <w:t>bản</w:t>
+      </w:r>
+      <w:proofErr w:type="spellEnd"/>
+      <w:r>
+        <w:rPr>
+          <w:rFonts w:ascii="Arial" w:hAnsi="Arial" w:cs="Arial"/>
+          <w:b/>
+          <w:sz w:val="28"/>
+          <w:szCs w:val="28"/>
+        </w:rPr>
+        <w:t xml:space="preserve"> </w:t>
+      </w:r>
+      <w:proofErr w:type="spellStart"/>
+      <w:r>
+        <w:rPr>
+          <w:rFonts w:ascii="Arial" w:hAnsi="Arial" w:cs="Arial"/>
+          <w:b/>
+          <w:sz w:val="28"/>
+          <w:szCs w:val="28"/>
+        </w:rPr>
+        <w:t>về</w:t>
+      </w:r>
+      <w:proofErr w:type="spellEnd"/>
+      <w:r>
+        <w:rPr>
+          <w:rFonts w:ascii="Arial" w:hAnsi="Arial" w:cs="Arial"/>
+          <w:b/>
+          <w:sz w:val="28"/>
+          <w:szCs w:val="28"/>
+        </w:rPr>
+        <w:t xml:space="preserve"> </w:t>
+      </w:r>
+      <w:proofErr w:type="spellStart"/>
+      <w:r>
+        <w:rPr>
+          <w:rFonts w:ascii="Arial" w:hAnsi="Arial" w:cs="Arial"/>
+          <w:b/>
+          <w:sz w:val="28"/>
+          <w:szCs w:val="28"/>
+        </w:rPr>
+        <w:t>luồng</w:t>
+      </w:r>
+      <w:proofErr w:type="spellEnd"/>
+      <w:r>
+        <w:rPr>
+          <w:rFonts w:ascii="Arial" w:hAnsi="Arial" w:cs="Arial"/>
+          <w:b/>
+          <w:sz w:val="28"/>
+          <w:szCs w:val="28"/>
+        </w:rPr>
+        <w:t xml:space="preserve"> Net core.</w:t>
       </w:r>
     </w:p>
     <w:p>
@@ -36,7 +147,151 @@
           <w:sz w:val="28"/>
           <w:szCs w:val="28"/>
         </w:rPr>
-        <w:t>Team hướng theo mô hình MVC nên làm theo hướng MVC.</w:t>
+        <w:t xml:space="preserve">Team </w:t>
+      </w:r>
+      <w:proofErr w:type="spellStart"/>
+      <w:r>
+        <w:rPr>
+          <w:rFonts w:ascii="Arial" w:hAnsi="Arial" w:cs="Arial"/>
+          <w:sz w:val="28"/>
+          <w:szCs w:val="28"/>
+        </w:rPr>
+        <w:t>hướng</w:t>
+      </w:r>
+      <w:proofErr w:type="spellEnd"/>
+      <w:r>
+        <w:rPr>
+          <w:rFonts w:ascii="Arial" w:hAnsi="Arial" w:cs="Arial"/>
+          <w:sz w:val="28"/>
+          <w:szCs w:val="28"/>
+        </w:rPr>
+        <w:t xml:space="preserve"> </w:t>
+      </w:r>
+      <w:proofErr w:type="spellStart"/>
+      <w:r>
+        <w:rPr>
+          <w:rFonts w:ascii="Arial" w:hAnsi="Arial" w:cs="Arial"/>
+          <w:sz w:val="28"/>
+          <w:szCs w:val="28"/>
+        </w:rPr>
+        <w:t>theo</w:t>
+      </w:r>
+      <w:proofErr w:type="spellEnd"/>
+      <w:r>
+        <w:rPr>
+          <w:rFonts w:ascii="Arial" w:hAnsi="Arial" w:cs="Arial"/>
+          <w:sz w:val="28"/>
+          <w:szCs w:val="28"/>
+        </w:rPr>
+        <w:t xml:space="preserve"> </w:t>
+      </w:r>
+      <w:proofErr w:type="spellStart"/>
+      <w:r>
+        <w:rPr>
+          <w:rFonts w:ascii="Arial" w:hAnsi="Arial" w:cs="Arial"/>
+          <w:sz w:val="28"/>
+          <w:szCs w:val="28"/>
+        </w:rPr>
+        <w:t>mô</w:t>
+      </w:r>
+      <w:proofErr w:type="spellEnd"/>
+      <w:r>
+        <w:rPr>
+          <w:rFonts w:ascii="Arial" w:hAnsi="Arial" w:cs="Arial"/>
+          <w:sz w:val="28"/>
+          <w:szCs w:val="28"/>
+        </w:rPr>
+        <w:t xml:space="preserve"> </w:t>
+      </w:r>
+      <w:proofErr w:type="spellStart"/>
+      <w:r>
+        <w:rPr>
+          <w:rFonts w:ascii="Arial" w:hAnsi="Arial" w:cs="Arial"/>
+          <w:sz w:val="28"/>
+          <w:szCs w:val="28"/>
+        </w:rPr>
+        <w:t>hình</w:t>
+      </w:r>
+      <w:proofErr w:type="spellEnd"/>
+      <w:r>
+        <w:rPr>
+          <w:rFonts w:ascii="Arial" w:hAnsi="Arial" w:cs="Arial"/>
+          <w:sz w:val="28"/>
+          <w:szCs w:val="28"/>
+        </w:rPr>
+        <w:t xml:space="preserve"> MVC </w:t>
+      </w:r>
+      <w:proofErr w:type="spellStart"/>
+      <w:r>
+        <w:rPr>
+          <w:rFonts w:ascii="Arial" w:hAnsi="Arial" w:cs="Arial"/>
+          <w:sz w:val="28"/>
+          <w:szCs w:val="28"/>
+        </w:rPr>
+        <w:t>nên</w:t>
+      </w:r>
+      <w:proofErr w:type="spellEnd"/>
+      <w:r>
+        <w:rPr>
+          <w:rFonts w:ascii="Arial" w:hAnsi="Arial" w:cs="Arial"/>
+          <w:sz w:val="28"/>
+          <w:szCs w:val="28"/>
+        </w:rPr>
+        <w:t xml:space="preserve"> </w:t>
+      </w:r>
+      <w:proofErr w:type="spellStart"/>
+      <w:r>
+        <w:rPr>
+          <w:rFonts w:ascii="Arial" w:hAnsi="Arial" w:cs="Arial"/>
+          <w:sz w:val="28"/>
+          <w:szCs w:val="28"/>
+        </w:rPr>
+        <w:t>làm</w:t>
+      </w:r>
+      <w:proofErr w:type="spellEnd"/>
+      <w:r>
+        <w:rPr>
+          <w:rFonts w:ascii="Arial" w:hAnsi="Arial" w:cs="Arial"/>
+          <w:sz w:val="28"/>
+          <w:szCs w:val="28"/>
+        </w:rPr>
+        <w:t xml:space="preserve"> </w:t>
+      </w:r>
+      <w:proofErr w:type="spellStart"/>
+      <w:r>
+        <w:rPr>
+          <w:rFonts w:ascii="Arial" w:hAnsi="Arial" w:cs="Arial"/>
+          <w:sz w:val="28"/>
+          <w:szCs w:val="28"/>
+        </w:rPr>
+        <w:t>theo</w:t>
+      </w:r>
+      <w:proofErr w:type="spellEnd"/>
+      <w:r>
+        <w:rPr>
+          <w:rFonts w:ascii="Arial" w:hAnsi="Arial" w:cs="Arial"/>
+          <w:sz w:val="28"/>
+          <w:szCs w:val="28"/>
+        </w:rPr>
+        <w:t xml:space="preserve"> </w:t>
+      </w:r>
+      <w:proofErr w:type="spellStart"/>
+      <w:r>
+        <w:rPr>
+          <w:rFonts w:ascii="Arial" w:hAnsi="Arial" w:cs="Arial"/>
+          <w:sz w:val="28"/>
+          <w:szCs w:val="28"/>
+        </w:rPr>
+        <w:t>hướng</w:t>
+      </w:r>
+      <w:proofErr w:type="spellEnd"/>
+      <w:r>
+        <w:rPr>
+          <w:rFonts w:ascii="Arial" w:hAnsi="Arial" w:cs="Arial"/>
+          <w:sz w:val="28"/>
+          <w:szCs w:val="28"/>
+        </w:rPr>
+        <w:t xml:space="preserve"> MVC.</w:t>
       </w:r>
     </w:p>
     <w:p>
@@ -53,7 +308,43 @@
           <w:sz w:val="28"/>
           <w:szCs w:val="28"/>
         </w:rPr>
-        <w:t xml:space="preserve">Document tham khảo: </w:t>
+        <w:t xml:space="preserve">Document </w:t>
+      </w:r>
+      <w:proofErr w:type="spellStart"/>
+      <w:r>
+        <w:rPr>
+          <w:rFonts w:ascii="Arial" w:hAnsi="Arial" w:cs="Arial"/>
+          <w:sz w:val="28"/>
+          <w:szCs w:val="28"/>
+        </w:rPr>
+        <w:t>tham</w:t>
+      </w:r>
+      <w:proofErr w:type="spellEnd"/>
+      <w:r>
+        <w:rPr>
+          <w:rFonts w:ascii="Arial" w:hAnsi="Arial" w:cs="Arial"/>
+          <w:sz w:val="28"/>
+          <w:szCs w:val="28"/>
+        </w:rPr>
+        <w:t xml:space="preserve"> </w:t>
+      </w:r>
+      <w:proofErr w:type="spellStart"/>
+      <w:r>
+        <w:rPr>
+          <w:rFonts w:ascii="Arial" w:hAnsi="Arial" w:cs="Arial"/>
+          <w:sz w:val="28"/>
+          <w:szCs w:val="28"/>
+        </w:rPr>
+        <w:t>khảo</w:t>
+      </w:r>
+      <w:proofErr w:type="spellEnd"/>
+      <w:r>
+        <w:rPr>
+          <w:rFonts w:ascii="Arial" w:hAnsi="Arial" w:cs="Arial"/>
+          <w:sz w:val="28"/>
+          <w:szCs w:val="28"/>
+        </w:rPr>
+        <w:t xml:space="preserve">: </w:t>
       </w:r>
       <w:hyperlink r:id="rId7" w:history="1">
         <w:r>
@@ -81,14 +372,45 @@
           <w:szCs w:val="28"/>
         </w:rPr>
       </w:pPr>
-      <w:r>
-        <w:rPr>
-          <w:rFonts w:ascii="Arial" w:hAnsi="Arial" w:cs="Arial"/>
-          <w:b/>
-          <w:sz w:val="28"/>
-          <w:szCs w:val="28"/>
-        </w:rPr>
-        <w:t>Luồng request qua các middleware.</w:t>
+      <w:proofErr w:type="spellStart"/>
+      <w:r>
+        <w:rPr>
+          <w:rFonts w:ascii="Arial" w:hAnsi="Arial" w:cs="Arial"/>
+          <w:b/>
+          <w:sz w:val="28"/>
+          <w:szCs w:val="28"/>
+        </w:rPr>
+        <w:t>Luồng</w:t>
+      </w:r>
+      <w:proofErr w:type="spellEnd"/>
+      <w:r>
+        <w:rPr>
+          <w:rFonts w:ascii="Arial" w:hAnsi="Arial" w:cs="Arial"/>
+          <w:b/>
+          <w:sz w:val="28"/>
+          <w:szCs w:val="28"/>
+        </w:rPr>
+        <w:t xml:space="preserve"> request qua </w:t>
+      </w:r>
+      <w:proofErr w:type="spellStart"/>
+      <w:r>
+        <w:rPr>
+          <w:rFonts w:ascii="Arial" w:hAnsi="Arial" w:cs="Arial"/>
+          <w:b/>
+          <w:sz w:val="28"/>
+          <w:szCs w:val="28"/>
+        </w:rPr>
+        <w:t>các</w:t>
+      </w:r>
+      <w:proofErr w:type="spellEnd"/>
+      <w:r>
+        <w:rPr>
+          <w:rFonts w:ascii="Arial" w:hAnsi="Arial" w:cs="Arial"/>
+          <w:b/>
+          <w:sz w:val="28"/>
+          <w:szCs w:val="28"/>
+        </w:rPr>
+        <w:t xml:space="preserve"> middleware.</w:t>
       </w:r>
     </w:p>
     <w:p>
@@ -106,12 +428,497 @@
           <w:sz w:val="28"/>
           <w:szCs w:val="28"/>
         </w:rPr>
-        <w:t>Link tham khảo: https://docs.microsoft.com/en-us/aspnet/core/fundamentals/middleware/?view=aspnetcore-3.1</w:t>
+        <w:t xml:space="preserve">Link </w:t>
+      </w:r>
+      <w:proofErr w:type="spellStart"/>
+      <w:r>
+        <w:rPr>
+          <w:rFonts w:ascii="Arial" w:hAnsi="Arial" w:cs="Arial"/>
+          <w:sz w:val="28"/>
+          <w:szCs w:val="28"/>
+        </w:rPr>
+        <w:t>tham</w:t>
+      </w:r>
+      <w:proofErr w:type="spellEnd"/>
+      <w:r>
+        <w:rPr>
+          <w:rFonts w:ascii="Arial" w:hAnsi="Arial" w:cs="Arial"/>
+          <w:sz w:val="28"/>
+          <w:szCs w:val="28"/>
+        </w:rPr>
+        <w:t xml:space="preserve"> </w:t>
+      </w:r>
+      <w:proofErr w:type="spellStart"/>
+      <w:r>
+        <w:rPr>
+          <w:rFonts w:ascii="Arial" w:hAnsi="Arial" w:cs="Arial"/>
+          <w:sz w:val="28"/>
+          <w:szCs w:val="28"/>
+        </w:rPr>
+        <w:t>khảo</w:t>
+      </w:r>
+      <w:proofErr w:type="spellEnd"/>
+      <w:r>
+        <w:rPr>
+          <w:rFonts w:ascii="Arial" w:hAnsi="Arial" w:cs="Arial"/>
+          <w:sz w:val="28"/>
+          <w:szCs w:val="28"/>
+        </w:rPr>
+        <w:t>: https://docs.microsoft.com/en-us/aspnet/core/fundamentals/middleware/?view=aspnetcore-3.1</w:t>
+      </w:r>
+      <w:r>
+        <w:rPr>
+          <w:noProof/>
+        </w:rPr>
+        <w:drawing>
+          <wp:inline distT="0" distB="0" distL="0" distR="0" wp14:anchorId="4DDDBF98" wp14:editId="1B801F90">
+            <wp:extent cx="5737456" cy="3069590"/>
+            <wp:effectExtent l="0" t="0" r="0" b="0"/>
+            <wp:docPr id="6" name="Picture 5">
+              <a:extLst xmlns:a="http://schemas.openxmlformats.org/drawingml/2006/main">
+                <a:ext uri="{FF2B5EF4-FFF2-40B4-BE49-F238E27FC236}">
+                  <a16:creationId xmlns:a16="http://schemas.microsoft.com/office/drawing/2014/main" id="{00000000-0008-0000-0300-000006000000}"/>
+                </a:ext>
+              </a:extLst>
+            </wp:docPr>
+            <wp:cNvGraphicFramePr>
+              <a:graphicFrameLocks xmlns:a="http://schemas.openxmlformats.org/drawingml/2006/main" noChangeAspect="1"/>
+            </wp:cNvGraphicFramePr>
+            <a:graphic xmlns:a="http://schemas.openxmlformats.org/drawingml/2006/main">
+              <a:graphicData uri="http://schemas.openxmlformats.org/drawingml/2006/picture">
+                <pic:pic xmlns:pic="http://schemas.openxmlformats.org/drawingml/2006/picture">
+                  <pic:nvPicPr>
+                    <pic:cNvPr id="6" name="Picture 5">
+                      <a:extLst>
+                        <a:ext uri="{FF2B5EF4-FFF2-40B4-BE49-F238E27FC236}">
+                          <a16:creationId xmlns:a16="http://schemas.microsoft.com/office/drawing/2014/main" id="{00000000-0008-0000-0300-000006000000}"/>
+                        </a:ext>
+                      </a:extLst>
+                    </pic:cNvPr>
+                    <pic:cNvPicPr>
+                      <a:picLocks noChangeAspect="1"/>
+                    </pic:cNvPicPr>
+                  </pic:nvPicPr>
+                  <pic:blipFill>
+                    <a:blip r:embed="rId8"/>
+                    <a:stretch>
+                      <a:fillRect/>
+                    </a:stretch>
+                  </pic:blipFill>
+                  <pic:spPr>
+                    <a:xfrm>
+                      <a:off x="0" y="0"/>
+                      <a:ext cx="5750802" cy="3076730"/>
+                    </a:xfrm>
+                    <a:prstGeom prst="rect">
+                      <a:avLst/>
+                    </a:prstGeom>
+                  </pic:spPr>
+                </pic:pic>
+              </a:graphicData>
+            </a:graphic>
+          </wp:inline>
+        </w:drawing>
       </w:r>
     </w:p>
     <w:p>
       <w:pPr>
+        <w:tabs>
+          <w:tab w:val="left" w:pos="2850"/>
+        </w:tabs>
+        <w:rPr>
+          <w:sz w:val="28"/>
+          <w:szCs w:val="28"/>
+        </w:rPr>
+      </w:pPr>
+      <w:r>
+        <w:tab/>
+      </w:r>
+      <w:r>
+        <w:tab/>
+      </w:r>
+      <w:bookmarkStart w:id="0" w:name="_GoBack"/>
+      <w:proofErr w:type="spellStart"/>
+      <w:r>
+        <w:rPr>
+          <w:sz w:val="28"/>
+          <w:szCs w:val="28"/>
+        </w:rPr>
+        <w:t>Hình</w:t>
+      </w:r>
+      <w:proofErr w:type="spellEnd"/>
+      <w:r>
+        <w:rPr>
+          <w:sz w:val="28"/>
+          <w:szCs w:val="28"/>
+        </w:rPr>
+        <w:t xml:space="preserve"> </w:t>
+      </w:r>
+      <w:proofErr w:type="spellStart"/>
+      <w:r>
+        <w:rPr>
+          <w:sz w:val="28"/>
+          <w:szCs w:val="28"/>
+        </w:rPr>
+        <w:t>luồng</w:t>
+      </w:r>
+      <w:proofErr w:type="spellEnd"/>
+      <w:r>
+        <w:rPr>
+          <w:sz w:val="28"/>
+          <w:szCs w:val="28"/>
+        </w:rPr>
+        <w:t xml:space="preserve"> </w:t>
+      </w:r>
+      <w:proofErr w:type="spellStart"/>
+      <w:r>
+        <w:rPr>
+          <w:sz w:val="28"/>
+          <w:szCs w:val="28"/>
+        </w:rPr>
+        <w:t>chạy</w:t>
+      </w:r>
+      <w:proofErr w:type="spellEnd"/>
+      <w:r>
+        <w:rPr>
+          <w:sz w:val="28"/>
+          <w:szCs w:val="28"/>
+        </w:rPr>
+        <w:t xml:space="preserve"> Filter.</w:t>
+      </w:r>
+      <w:bookmarkEnd w:id="0"/>
+    </w:p>
+    <w:p/>
+    <w:p/>
+    <w:p/>
+    <w:p>
+      <w:pPr>
+        <w:tabs>
+          <w:tab w:val="left" w:pos="1270"/>
+        </w:tabs>
+      </w:pPr>
+      <w:r>
+        <w:lastRenderedPageBreak/>
+        <w:tab/>
+      </w:r>
+      <w:r>
+        <w:rPr>
+          <w:noProof/>
+        </w:rPr>
+        <w:drawing>
+          <wp:inline distT="0" distB="0" distL="0" distR="0" wp14:anchorId="0DBCFBF3" wp14:editId="261A4736">
+            <wp:extent cx="5391902" cy="4620270"/>
+            <wp:effectExtent l="0" t="0" r="0" b="8890"/>
+            <wp:docPr id="12" name="Picture 11"/>
+            <wp:cNvGraphicFramePr>
+              <a:graphicFrameLocks xmlns:a="http://schemas.openxmlformats.org/drawingml/2006/main" noChangeAspect="1"/>
+            </wp:cNvGraphicFramePr>
+            <a:graphic xmlns:a="http://schemas.openxmlformats.org/drawingml/2006/main">
+              <a:graphicData uri="http://schemas.openxmlformats.org/drawingml/2006/picture">
+                <pic:pic xmlns:pic="http://schemas.openxmlformats.org/drawingml/2006/picture">
+                  <pic:nvPicPr>
+                    <pic:cNvPr id="12" name="Picture 11"/>
+                    <pic:cNvPicPr>
+                      <a:picLocks noChangeAspect="1"/>
+                    </pic:cNvPicPr>
+                  </pic:nvPicPr>
+                  <pic:blipFill>
+                    <a:blip r:embed="rId9"/>
+                    <a:stretch>
+                      <a:fillRect/>
+                    </a:stretch>
+                  </pic:blipFill>
+                  <pic:spPr>
+                    <a:xfrm>
+                      <a:off x="0" y="0"/>
+                      <a:ext cx="5391902" cy="4620270"/>
+                    </a:xfrm>
+                    <a:prstGeom prst="rect">
+                      <a:avLst/>
+                    </a:prstGeom>
+                  </pic:spPr>
+                </pic:pic>
+              </a:graphicData>
+            </a:graphic>
+          </wp:inline>
+        </w:drawing>
+      </w:r>
+    </w:p>
+    <w:p>
+      <w:pPr>
+        <w:tabs>
+          <w:tab w:val="left" w:pos="2910"/>
+        </w:tabs>
+        <w:jc w:val="center"/>
+        <w:rPr>
+          <w:rFonts w:ascii="Arial" w:hAnsi="Arial" w:cs="Arial"/>
+          <w:sz w:val="28"/>
+          <w:szCs w:val="28"/>
+        </w:rPr>
+      </w:pPr>
+      <w:proofErr w:type="spellStart"/>
+      <w:r>
+        <w:rPr>
+          <w:rFonts w:ascii="Arial" w:hAnsi="Arial" w:cs="Arial"/>
+          <w:sz w:val="28"/>
+          <w:szCs w:val="28"/>
+        </w:rPr>
+        <w:t>Hình</w:t>
+      </w:r>
+      <w:proofErr w:type="spellEnd"/>
+      <w:r>
+        <w:rPr>
+          <w:rFonts w:ascii="Arial" w:hAnsi="Arial" w:cs="Arial"/>
+          <w:sz w:val="28"/>
+          <w:szCs w:val="28"/>
+        </w:rPr>
+        <w:t xml:space="preserve"> </w:t>
+      </w:r>
+      <w:proofErr w:type="spellStart"/>
+      <w:r>
+        <w:rPr>
+          <w:rFonts w:ascii="Arial" w:hAnsi="Arial" w:cs="Arial"/>
+          <w:sz w:val="28"/>
+          <w:szCs w:val="28"/>
+        </w:rPr>
+        <w:t>quá</w:t>
+      </w:r>
+      <w:proofErr w:type="spellEnd"/>
+      <w:r>
+        <w:rPr>
+          <w:rFonts w:ascii="Arial" w:hAnsi="Arial" w:cs="Arial"/>
+          <w:sz w:val="28"/>
+          <w:szCs w:val="28"/>
+        </w:rPr>
+        <w:t xml:space="preserve"> </w:t>
+      </w:r>
+      <w:proofErr w:type="spellStart"/>
+      <w:r>
+        <w:rPr>
+          <w:rFonts w:ascii="Arial" w:hAnsi="Arial" w:cs="Arial"/>
+          <w:sz w:val="28"/>
+          <w:szCs w:val="28"/>
+        </w:rPr>
+        <w:t>trình</w:t>
+      </w:r>
+      <w:proofErr w:type="spellEnd"/>
+      <w:r>
+        <w:rPr>
+          <w:rFonts w:ascii="Arial" w:hAnsi="Arial" w:cs="Arial"/>
+          <w:sz w:val="28"/>
+          <w:szCs w:val="28"/>
+        </w:rPr>
+        <w:t xml:space="preserve"> </w:t>
+      </w:r>
+      <w:proofErr w:type="spellStart"/>
+      <w:r>
+        <w:rPr>
+          <w:rFonts w:ascii="Arial" w:hAnsi="Arial" w:cs="Arial"/>
+          <w:sz w:val="28"/>
+          <w:szCs w:val="28"/>
+        </w:rPr>
+        <w:t>thực</w:t>
+      </w:r>
+      <w:proofErr w:type="spellEnd"/>
+      <w:r>
+        <w:rPr>
+          <w:rFonts w:ascii="Arial" w:hAnsi="Arial" w:cs="Arial"/>
+          <w:sz w:val="28"/>
+          <w:szCs w:val="28"/>
+        </w:rPr>
+        <w:t xml:space="preserve"> </w:t>
+      </w:r>
+      <w:proofErr w:type="spellStart"/>
+      <w:r>
+        <w:rPr>
+          <w:rFonts w:ascii="Arial" w:hAnsi="Arial" w:cs="Arial"/>
+          <w:sz w:val="28"/>
+          <w:szCs w:val="28"/>
+        </w:rPr>
+        <w:t>hiện</w:t>
+      </w:r>
+      <w:proofErr w:type="spellEnd"/>
+      <w:r>
+        <w:rPr>
+          <w:rFonts w:ascii="Arial" w:hAnsi="Arial" w:cs="Arial"/>
+          <w:sz w:val="28"/>
+          <w:szCs w:val="28"/>
+        </w:rPr>
+        <w:t xml:space="preserve"> filter.</w:t>
+      </w:r>
+    </w:p>
+    <w:p>
+      <w:r>
+        <w:lastRenderedPageBreak/>
+        <w:drawing>
+          <wp:inline distT="0" distB="0" distL="0" distR="0" wp14:anchorId="23C23A2A" wp14:editId="1B6776E8">
+            <wp:extent cx="5943600" cy="3631565"/>
+            <wp:effectExtent l="0" t="0" r="0" b="6985"/>
+            <wp:docPr id="3" name="Picture 3"/>
+            <wp:cNvGraphicFramePr>
+              <a:graphicFrameLocks xmlns:a="http://schemas.openxmlformats.org/drawingml/2006/main" noChangeAspect="1"/>
+            </wp:cNvGraphicFramePr>
+            <a:graphic xmlns:a="http://schemas.openxmlformats.org/drawingml/2006/main">
+              <a:graphicData uri="http://schemas.openxmlformats.org/drawingml/2006/picture">
+                <pic:pic xmlns:pic="http://schemas.openxmlformats.org/drawingml/2006/picture">
+                  <pic:nvPicPr>
+                    <pic:cNvPr id="1" name=""/>
+                    <pic:cNvPicPr/>
+                  </pic:nvPicPr>
+                  <pic:blipFill>
+                    <a:blip r:embed="rId10"/>
+                    <a:stretch>
+                      <a:fillRect/>
+                    </a:stretch>
+                  </pic:blipFill>
+                  <pic:spPr>
+                    <a:xfrm>
+                      <a:off x="0" y="0"/>
+                      <a:ext cx="5943600" cy="3631565"/>
+                    </a:xfrm>
+                    <a:prstGeom prst="rect">
+                      <a:avLst/>
+                    </a:prstGeom>
+                  </pic:spPr>
+                </pic:pic>
+              </a:graphicData>
+            </a:graphic>
+          </wp:inline>
+        </w:drawing>
+      </w:r>
+    </w:p>
+    <w:p>
+      <w:pPr>
         <w:pStyle w:val="ListParagraph"/>
+        <w:jc w:val="center"/>
+        <w:rPr>
+          <w:rFonts w:ascii="Arial" w:hAnsi="Arial" w:cs="Arial"/>
+          <w:sz w:val="28"/>
+          <w:szCs w:val="28"/>
+        </w:rPr>
+      </w:pPr>
+      <w:proofErr w:type="spellStart"/>
+      <w:r>
+        <w:rPr>
+          <w:rFonts w:ascii="Arial" w:hAnsi="Arial" w:cs="Arial"/>
+          <w:sz w:val="28"/>
+          <w:szCs w:val="28"/>
+        </w:rPr>
+        <w:t>Hình</w:t>
+      </w:r>
+      <w:proofErr w:type="spellEnd"/>
+      <w:r>
+        <w:rPr>
+          <w:rFonts w:ascii="Arial" w:hAnsi="Arial" w:cs="Arial"/>
+          <w:sz w:val="28"/>
+          <w:szCs w:val="28"/>
+        </w:rPr>
+        <w:t xml:space="preserve"> </w:t>
+      </w:r>
+      <w:proofErr w:type="spellStart"/>
+      <w:r>
+        <w:rPr>
+          <w:rFonts w:ascii="Arial" w:hAnsi="Arial" w:cs="Arial"/>
+          <w:sz w:val="28"/>
+          <w:szCs w:val="28"/>
+        </w:rPr>
+        <w:t>thức</w:t>
+      </w:r>
+      <w:proofErr w:type="spellEnd"/>
+      <w:r>
+        <w:rPr>
+          <w:rFonts w:ascii="Arial" w:hAnsi="Arial" w:cs="Arial"/>
+          <w:sz w:val="28"/>
+          <w:szCs w:val="28"/>
+        </w:rPr>
+        <w:t xml:space="preserve"> </w:t>
+      </w:r>
+      <w:proofErr w:type="spellStart"/>
+      <w:r>
+        <w:rPr>
+          <w:rFonts w:ascii="Arial" w:hAnsi="Arial" w:cs="Arial"/>
+          <w:sz w:val="28"/>
+          <w:szCs w:val="28"/>
+        </w:rPr>
+        <w:t>hiện</w:t>
+      </w:r>
+      <w:proofErr w:type="spellEnd"/>
+      <w:r>
+        <w:rPr>
+          <w:rFonts w:ascii="Arial" w:hAnsi="Arial" w:cs="Arial"/>
+          <w:sz w:val="28"/>
+          <w:szCs w:val="28"/>
+        </w:rPr>
+        <w:t xml:space="preserve"> </w:t>
+      </w:r>
+      <w:proofErr w:type="spellStart"/>
+      <w:r>
+        <w:rPr>
+          <w:rFonts w:ascii="Arial" w:hAnsi="Arial" w:cs="Arial"/>
+          <w:sz w:val="28"/>
+          <w:szCs w:val="28"/>
+        </w:rPr>
+        <w:t>thứ</w:t>
+      </w:r>
+      <w:proofErr w:type="spellEnd"/>
+      <w:r>
+        <w:rPr>
+          <w:rFonts w:ascii="Arial" w:hAnsi="Arial" w:cs="Arial"/>
+          <w:sz w:val="28"/>
+          <w:szCs w:val="28"/>
+        </w:rPr>
+        <w:t xml:space="preserve"> </w:t>
+      </w:r>
+      <w:proofErr w:type="spellStart"/>
+      <w:r>
+        <w:rPr>
+          <w:rFonts w:ascii="Arial" w:hAnsi="Arial" w:cs="Arial"/>
+          <w:sz w:val="28"/>
+          <w:szCs w:val="28"/>
+        </w:rPr>
+        <w:t>tự</w:t>
+      </w:r>
+      <w:proofErr w:type="spellEnd"/>
+      <w:r>
+        <w:rPr>
+          <w:rFonts w:ascii="Arial" w:hAnsi="Arial" w:cs="Arial"/>
+          <w:sz w:val="28"/>
+          <w:szCs w:val="28"/>
+        </w:rPr>
+        <w:t xml:space="preserve"> </w:t>
+      </w:r>
+      <w:proofErr w:type="spellStart"/>
+      <w:r>
+        <w:rPr>
+          <w:rFonts w:ascii="Arial" w:hAnsi="Arial" w:cs="Arial"/>
+          <w:sz w:val="28"/>
+          <w:szCs w:val="28"/>
+        </w:rPr>
+        <w:t>ưu</w:t>
+      </w:r>
+      <w:proofErr w:type="spellEnd"/>
+      <w:r>
+        <w:rPr>
+          <w:rFonts w:ascii="Arial" w:hAnsi="Arial" w:cs="Arial"/>
+          <w:sz w:val="28"/>
+          <w:szCs w:val="28"/>
+        </w:rPr>
+        <w:t xml:space="preserve"> </w:t>
+      </w:r>
+      <w:proofErr w:type="spellStart"/>
+      <w:r>
+        <w:rPr>
+          <w:rFonts w:ascii="Arial" w:hAnsi="Arial" w:cs="Arial"/>
+          <w:sz w:val="28"/>
+          <w:szCs w:val="28"/>
+        </w:rPr>
+        <w:t>tiên</w:t>
+      </w:r>
+      <w:proofErr w:type="spellEnd"/>
+    </w:p>
+    <w:p>
+      <w:pPr>
+        <w:pStyle w:val="ListParagraph"/>
         <w:rPr>
           <w:rFonts w:ascii="Arial" w:hAnsi="Arial" w:cs="Arial"/>
           <w:sz w:val="28"/>
@@ -126,13 +933,13 @@
           <w:szCs w:val="28"/>
         </w:rPr>
         <w:drawing>
-          <wp:anchor distT="0" distB="0" distL="114300" distR="114300" simplePos="0" relativeHeight="251658240" behindDoc="1" locked="0" layoutInCell="1" allowOverlap="1" wp14:anchorId="3DA201B2" wp14:editId="0B27EC33">
+          <wp:anchor distT="0" distB="0" distL="114300" distR="114300" simplePos="0" relativeHeight="251658240" behindDoc="1" locked="0" layoutInCell="1" allowOverlap="1" wp14:anchorId="0FA4FFF1" wp14:editId="47FB7AEB">
             <wp:simplePos x="0" y="0"/>
             <wp:positionH relativeFrom="column">
-              <wp:posOffset>-112395</wp:posOffset>
+              <wp:posOffset>-74295</wp:posOffset>
             </wp:positionH>
             <wp:positionV relativeFrom="paragraph">
-              <wp:posOffset>226060</wp:posOffset>
+              <wp:posOffset>322580</wp:posOffset>
             </wp:positionV>
             <wp:extent cx="5943600" cy="3922395"/>
             <wp:effectExtent l="0" t="0" r="0" b="1905"/>
@@ -157,7 +964,7 @@
                     <pic:cNvPicPr/>
                   </pic:nvPicPr>
                   <pic:blipFill>
-                    <a:blip r:embed="rId8">
+                    <a:blip r:embed="rId11">
                       <a:extLst>
                         <a:ext uri="{28A0092B-C50C-407E-A947-70E740481C1C}">
                           <a14:useLocalDpi xmlns:a14="http://schemas.microsoft.com/office/drawing/2010/main" val="0"/>
@@ -219,7 +1026,6 @@
           <w:sz w:val="28"/>
           <w:szCs w:val="28"/>
         </w:rPr>
-        <w:lastRenderedPageBreak/>
         <w:drawing>
           <wp:anchor distT="0" distB="0" distL="114300" distR="114300" simplePos="0" relativeHeight="251659264" behindDoc="1" locked="0" layoutInCell="1" allowOverlap="1" wp14:anchorId="4598CCA4" wp14:editId="11EF88D2">
             <wp:simplePos x="0" y="0"/>
@@ -244,7 +1050,7 @@
                     <pic:cNvPicPr/>
                   </pic:nvPicPr>
                   <pic:blipFill>
-                    <a:blip r:embed="rId9">
+                    <a:blip r:embed="rId12">
                       <a:extLst>
                         <a:ext uri="{28A0092B-C50C-407E-A947-70E740481C1C}">
                           <a14:useLocalDpi xmlns:a14="http://schemas.microsoft.com/office/drawing/2010/main" val="0"/>
@@ -294,14 +1100,94 @@
           <w:szCs w:val="28"/>
         </w:rPr>
       </w:pPr>
-      <w:r>
-        <w:rPr>
-          <w:rFonts w:ascii="Arial" w:hAnsi="Arial" w:cs="Arial"/>
-          <w:b/>
-          <w:sz w:val="28"/>
-          <w:szCs w:val="28"/>
-        </w:rPr>
-        <w:t>Qui trình request và respone.</w:t>
+      <w:proofErr w:type="spellStart"/>
+      <w:r>
+        <w:rPr>
+          <w:rFonts w:ascii="Arial" w:hAnsi="Arial" w:cs="Arial"/>
+          <w:b/>
+          <w:sz w:val="28"/>
+          <w:szCs w:val="28"/>
+        </w:rPr>
+        <w:t>Quá</w:t>
+      </w:r>
+      <w:proofErr w:type="spellEnd"/>
+      <w:r>
+        <w:rPr>
+          <w:rFonts w:ascii="Arial" w:hAnsi="Arial" w:cs="Arial"/>
+          <w:b/>
+          <w:sz w:val="28"/>
+          <w:szCs w:val="28"/>
+        </w:rPr>
+        <w:t xml:space="preserve"> </w:t>
+      </w:r>
+      <w:proofErr w:type="spellStart"/>
+      <w:r>
+        <w:rPr>
+          <w:rFonts w:ascii="Arial" w:hAnsi="Arial" w:cs="Arial"/>
+          <w:b/>
+          <w:sz w:val="28"/>
+          <w:szCs w:val="28"/>
+        </w:rPr>
+        <w:t>trình</w:t>
+      </w:r>
+      <w:proofErr w:type="spellEnd"/>
+      <w:r>
+        <w:rPr>
+          <w:rFonts w:ascii="Arial" w:hAnsi="Arial" w:cs="Arial"/>
+          <w:b/>
+          <w:sz w:val="28"/>
+          <w:szCs w:val="28"/>
+        </w:rPr>
+        <w:t xml:space="preserve"> request </w:t>
+      </w:r>
+      <w:proofErr w:type="spellStart"/>
+      <w:r>
+        <w:rPr>
+          <w:rFonts w:ascii="Arial" w:hAnsi="Arial" w:cs="Arial"/>
+          <w:b/>
+          <w:sz w:val="28"/>
+          <w:szCs w:val="28"/>
+        </w:rPr>
+        <w:t>và</w:t>
+      </w:r>
+      <w:proofErr w:type="spellEnd"/>
+      <w:r>
+        <w:rPr>
+          <w:rFonts w:ascii="Arial" w:hAnsi="Arial" w:cs="Arial"/>
+          <w:b/>
+          <w:sz w:val="28"/>
+          <w:szCs w:val="28"/>
+        </w:rPr>
+        <w:t xml:space="preserve"> </w:t>
+      </w:r>
+      <w:proofErr w:type="spellStart"/>
+      <w:r>
+        <w:rPr>
+          <w:rFonts w:ascii="Arial" w:hAnsi="Arial" w:cs="Arial"/>
+          <w:b/>
+          <w:sz w:val="28"/>
+          <w:szCs w:val="28"/>
+        </w:rPr>
+        <w:t>respone</w:t>
+      </w:r>
+      <w:proofErr w:type="spellEnd"/>
+      <w:r>
+        <w:rPr>
+          <w:rFonts w:ascii="Arial" w:hAnsi="Arial" w:cs="Arial"/>
+          <w:b/>
+          <w:sz w:val="28"/>
+          <w:szCs w:val="28"/>
+        </w:rPr>
+        <w:t xml:space="preserve"> (pipeline)</w:t>
+      </w:r>
+      <w:r>
+        <w:rPr>
+          <w:rFonts w:ascii="Arial" w:hAnsi="Arial" w:cs="Arial"/>
+          <w:b/>
+          <w:sz w:val="28"/>
+          <w:szCs w:val="28"/>
+        </w:rPr>
+        <w:t>.</w:t>
       </w:r>
     </w:p>
     <w:p>
@@ -348,7 +1234,547 @@
           <w:sz w:val="28"/>
           <w:szCs w:val="28"/>
         </w:rPr>
-        <w:t xml:space="preserve">       Lưu ý: Có những middleware theo thứ tự và có những cái không cần thứ tự, cơ bản theo như trên hình là những middware cơ bản đã được theo thứ tự.</w:t>
+        <w:t xml:space="preserve">       </w:t>
+      </w:r>
+      <w:proofErr w:type="spellStart"/>
+      <w:r>
+        <w:rPr>
+          <w:rFonts w:ascii="Arial" w:hAnsi="Arial" w:cs="Arial"/>
+          <w:sz w:val="28"/>
+          <w:szCs w:val="28"/>
+        </w:rPr>
+        <w:t>Lưu</w:t>
+      </w:r>
+      <w:proofErr w:type="spellEnd"/>
+      <w:r>
+        <w:rPr>
+          <w:rFonts w:ascii="Arial" w:hAnsi="Arial" w:cs="Arial"/>
+          <w:sz w:val="28"/>
+          <w:szCs w:val="28"/>
+        </w:rPr>
+        <w:t xml:space="preserve"> ý: </w:t>
+      </w:r>
+      <w:proofErr w:type="spellStart"/>
+      <w:r>
+        <w:rPr>
+          <w:rFonts w:ascii="Arial" w:hAnsi="Arial" w:cs="Arial"/>
+          <w:sz w:val="28"/>
+          <w:szCs w:val="28"/>
+        </w:rPr>
+        <w:t>Có</w:t>
+      </w:r>
+      <w:proofErr w:type="spellEnd"/>
+      <w:r>
+        <w:rPr>
+          <w:rFonts w:ascii="Arial" w:hAnsi="Arial" w:cs="Arial"/>
+          <w:sz w:val="28"/>
+          <w:szCs w:val="28"/>
+        </w:rPr>
+        <w:t xml:space="preserve"> </w:t>
+      </w:r>
+      <w:proofErr w:type="spellStart"/>
+      <w:r>
+        <w:rPr>
+          <w:rFonts w:ascii="Arial" w:hAnsi="Arial" w:cs="Arial"/>
+          <w:sz w:val="28"/>
+          <w:szCs w:val="28"/>
+        </w:rPr>
+        <w:t>những</w:t>
+      </w:r>
+      <w:proofErr w:type="spellEnd"/>
+      <w:r>
+        <w:rPr>
+          <w:rFonts w:ascii="Arial" w:hAnsi="Arial" w:cs="Arial"/>
+          <w:sz w:val="28"/>
+          <w:szCs w:val="28"/>
+        </w:rPr>
+        <w:t xml:space="preserve"> middleware </w:t>
+      </w:r>
+      <w:proofErr w:type="spellStart"/>
+      <w:r>
+        <w:rPr>
+          <w:rFonts w:ascii="Arial" w:hAnsi="Arial" w:cs="Arial"/>
+          <w:sz w:val="28"/>
+          <w:szCs w:val="28"/>
+        </w:rPr>
+        <w:t>theo</w:t>
+      </w:r>
+      <w:proofErr w:type="spellEnd"/>
+      <w:r>
+        <w:rPr>
+          <w:rFonts w:ascii="Arial" w:hAnsi="Arial" w:cs="Arial"/>
+          <w:sz w:val="28"/>
+          <w:szCs w:val="28"/>
+        </w:rPr>
+        <w:t xml:space="preserve"> </w:t>
+      </w:r>
+      <w:proofErr w:type="spellStart"/>
+      <w:r>
+        <w:rPr>
+          <w:rFonts w:ascii="Arial" w:hAnsi="Arial" w:cs="Arial"/>
+          <w:sz w:val="28"/>
+          <w:szCs w:val="28"/>
+        </w:rPr>
+        <w:t>thứ</w:t>
+      </w:r>
+      <w:proofErr w:type="spellEnd"/>
+      <w:r>
+        <w:rPr>
+          <w:rFonts w:ascii="Arial" w:hAnsi="Arial" w:cs="Arial"/>
+          <w:sz w:val="28"/>
+          <w:szCs w:val="28"/>
+        </w:rPr>
+        <w:t xml:space="preserve"> </w:t>
+      </w:r>
+      <w:proofErr w:type="spellStart"/>
+      <w:r>
+        <w:rPr>
+          <w:rFonts w:ascii="Arial" w:hAnsi="Arial" w:cs="Arial"/>
+          <w:sz w:val="28"/>
+          <w:szCs w:val="28"/>
+        </w:rPr>
+        <w:t>tự</w:t>
+      </w:r>
+      <w:proofErr w:type="spellEnd"/>
+      <w:r>
+        <w:rPr>
+          <w:rFonts w:ascii="Arial" w:hAnsi="Arial" w:cs="Arial"/>
+          <w:sz w:val="28"/>
+          <w:szCs w:val="28"/>
+        </w:rPr>
+        <w:t xml:space="preserve"> </w:t>
+      </w:r>
+      <w:proofErr w:type="spellStart"/>
+      <w:r>
+        <w:rPr>
+          <w:rFonts w:ascii="Arial" w:hAnsi="Arial" w:cs="Arial"/>
+          <w:sz w:val="28"/>
+          <w:szCs w:val="28"/>
+        </w:rPr>
+        <w:t>và</w:t>
+      </w:r>
+      <w:proofErr w:type="spellEnd"/>
+      <w:r>
+        <w:rPr>
+          <w:rFonts w:ascii="Arial" w:hAnsi="Arial" w:cs="Arial"/>
+          <w:sz w:val="28"/>
+          <w:szCs w:val="28"/>
+        </w:rPr>
+        <w:t xml:space="preserve"> </w:t>
+      </w:r>
+      <w:proofErr w:type="spellStart"/>
+      <w:r>
+        <w:rPr>
+          <w:rFonts w:ascii="Arial" w:hAnsi="Arial" w:cs="Arial"/>
+          <w:sz w:val="28"/>
+          <w:szCs w:val="28"/>
+        </w:rPr>
+        <w:t>có</w:t>
+      </w:r>
+      <w:proofErr w:type="spellEnd"/>
+      <w:r>
+        <w:rPr>
+          <w:rFonts w:ascii="Arial" w:hAnsi="Arial" w:cs="Arial"/>
+          <w:sz w:val="28"/>
+          <w:szCs w:val="28"/>
+        </w:rPr>
+        <w:t xml:space="preserve"> </w:t>
+      </w:r>
+      <w:proofErr w:type="spellStart"/>
+      <w:r>
+        <w:rPr>
+          <w:rFonts w:ascii="Arial" w:hAnsi="Arial" w:cs="Arial"/>
+          <w:sz w:val="28"/>
+          <w:szCs w:val="28"/>
+        </w:rPr>
+        <w:t>những</w:t>
+      </w:r>
+      <w:proofErr w:type="spellEnd"/>
+      <w:r>
+        <w:rPr>
+          <w:rFonts w:ascii="Arial" w:hAnsi="Arial" w:cs="Arial"/>
+          <w:sz w:val="28"/>
+          <w:szCs w:val="28"/>
+        </w:rPr>
+        <w:t xml:space="preserve"> </w:t>
+      </w:r>
+      <w:proofErr w:type="spellStart"/>
+      <w:r>
+        <w:rPr>
+          <w:rFonts w:ascii="Arial" w:hAnsi="Arial" w:cs="Arial"/>
+          <w:sz w:val="28"/>
+          <w:szCs w:val="28"/>
+        </w:rPr>
+        <w:t>cái</w:t>
+      </w:r>
+      <w:proofErr w:type="spellEnd"/>
+      <w:r>
+        <w:rPr>
+          <w:rFonts w:ascii="Arial" w:hAnsi="Arial" w:cs="Arial"/>
+          <w:sz w:val="28"/>
+          <w:szCs w:val="28"/>
+        </w:rPr>
+        <w:t xml:space="preserve"> </w:t>
+      </w:r>
+      <w:proofErr w:type="spellStart"/>
+      <w:r>
+        <w:rPr>
+          <w:rFonts w:ascii="Arial" w:hAnsi="Arial" w:cs="Arial"/>
+          <w:sz w:val="28"/>
+          <w:szCs w:val="28"/>
+        </w:rPr>
+        <w:t>không</w:t>
+      </w:r>
+      <w:proofErr w:type="spellEnd"/>
+      <w:r>
+        <w:rPr>
+          <w:rFonts w:ascii="Arial" w:hAnsi="Arial" w:cs="Arial"/>
+          <w:sz w:val="28"/>
+          <w:szCs w:val="28"/>
+        </w:rPr>
+        <w:t xml:space="preserve"> </w:t>
+      </w:r>
+      <w:proofErr w:type="spellStart"/>
+      <w:r>
+        <w:rPr>
+          <w:rFonts w:ascii="Arial" w:hAnsi="Arial" w:cs="Arial"/>
+          <w:sz w:val="28"/>
+          <w:szCs w:val="28"/>
+        </w:rPr>
+        <w:t>cần</w:t>
+      </w:r>
+      <w:proofErr w:type="spellEnd"/>
+      <w:r>
+        <w:rPr>
+          <w:rFonts w:ascii="Arial" w:hAnsi="Arial" w:cs="Arial"/>
+          <w:sz w:val="28"/>
+          <w:szCs w:val="28"/>
+        </w:rPr>
+        <w:t xml:space="preserve"> </w:t>
+      </w:r>
+      <w:proofErr w:type="spellStart"/>
+      <w:r>
+        <w:rPr>
+          <w:rFonts w:ascii="Arial" w:hAnsi="Arial" w:cs="Arial"/>
+          <w:sz w:val="28"/>
+          <w:szCs w:val="28"/>
+        </w:rPr>
+        <w:t>thứ</w:t>
+      </w:r>
+      <w:proofErr w:type="spellEnd"/>
+      <w:r>
+        <w:rPr>
+          <w:rFonts w:ascii="Arial" w:hAnsi="Arial" w:cs="Arial"/>
+          <w:sz w:val="28"/>
+          <w:szCs w:val="28"/>
+        </w:rPr>
+        <w:t xml:space="preserve"> </w:t>
+      </w:r>
+      <w:proofErr w:type="spellStart"/>
+      <w:r>
+        <w:rPr>
+          <w:rFonts w:ascii="Arial" w:hAnsi="Arial" w:cs="Arial"/>
+          <w:sz w:val="28"/>
+          <w:szCs w:val="28"/>
+        </w:rPr>
+        <w:t>tự</w:t>
+      </w:r>
+      <w:proofErr w:type="spellEnd"/>
+      <w:r>
+        <w:rPr>
+          <w:rFonts w:ascii="Arial" w:hAnsi="Arial" w:cs="Arial"/>
+          <w:sz w:val="28"/>
+          <w:szCs w:val="28"/>
+        </w:rPr>
+        <w:t xml:space="preserve">, </w:t>
+      </w:r>
+      <w:proofErr w:type="spellStart"/>
+      <w:r>
+        <w:rPr>
+          <w:rFonts w:ascii="Arial" w:hAnsi="Arial" w:cs="Arial"/>
+          <w:sz w:val="28"/>
+          <w:szCs w:val="28"/>
+        </w:rPr>
+        <w:t>cơ</w:t>
+      </w:r>
+      <w:proofErr w:type="spellEnd"/>
+      <w:r>
+        <w:rPr>
+          <w:rFonts w:ascii="Arial" w:hAnsi="Arial" w:cs="Arial"/>
+          <w:sz w:val="28"/>
+          <w:szCs w:val="28"/>
+        </w:rPr>
+        <w:t xml:space="preserve"> </w:t>
+      </w:r>
+      <w:proofErr w:type="spellStart"/>
+      <w:r>
+        <w:rPr>
+          <w:rFonts w:ascii="Arial" w:hAnsi="Arial" w:cs="Arial"/>
+          <w:sz w:val="28"/>
+          <w:szCs w:val="28"/>
+        </w:rPr>
+        <w:t>bản</w:t>
+      </w:r>
+      <w:proofErr w:type="spellEnd"/>
+      <w:r>
+        <w:rPr>
+          <w:rFonts w:ascii="Arial" w:hAnsi="Arial" w:cs="Arial"/>
+          <w:sz w:val="28"/>
+          <w:szCs w:val="28"/>
+        </w:rPr>
+        <w:t xml:space="preserve"> </w:t>
+      </w:r>
+      <w:proofErr w:type="spellStart"/>
+      <w:r>
+        <w:rPr>
+          <w:rFonts w:ascii="Arial" w:hAnsi="Arial" w:cs="Arial"/>
+          <w:sz w:val="28"/>
+          <w:szCs w:val="28"/>
+        </w:rPr>
+        <w:t>theo</w:t>
+      </w:r>
+      <w:proofErr w:type="spellEnd"/>
+      <w:r>
+        <w:rPr>
+          <w:rFonts w:ascii="Arial" w:hAnsi="Arial" w:cs="Arial"/>
+          <w:sz w:val="28"/>
+          <w:szCs w:val="28"/>
+        </w:rPr>
+        <w:t xml:space="preserve"> </w:t>
+      </w:r>
+      <w:proofErr w:type="spellStart"/>
+      <w:r>
+        <w:rPr>
+          <w:rFonts w:ascii="Arial" w:hAnsi="Arial" w:cs="Arial"/>
+          <w:sz w:val="28"/>
+          <w:szCs w:val="28"/>
+        </w:rPr>
+        <w:t>như</w:t>
+      </w:r>
+      <w:proofErr w:type="spellEnd"/>
+      <w:r>
+        <w:rPr>
+          <w:rFonts w:ascii="Arial" w:hAnsi="Arial" w:cs="Arial"/>
+          <w:sz w:val="28"/>
+          <w:szCs w:val="28"/>
+        </w:rPr>
+        <w:t xml:space="preserve"> </w:t>
+      </w:r>
+      <w:proofErr w:type="spellStart"/>
+      <w:r>
+        <w:rPr>
+          <w:rFonts w:ascii="Arial" w:hAnsi="Arial" w:cs="Arial"/>
+          <w:sz w:val="28"/>
+          <w:szCs w:val="28"/>
+        </w:rPr>
+        <w:t>trên</w:t>
+      </w:r>
+      <w:proofErr w:type="spellEnd"/>
+      <w:r>
+        <w:rPr>
+          <w:rFonts w:ascii="Arial" w:hAnsi="Arial" w:cs="Arial"/>
+          <w:sz w:val="28"/>
+          <w:szCs w:val="28"/>
+        </w:rPr>
+        <w:t xml:space="preserve"> </w:t>
+      </w:r>
+      <w:proofErr w:type="spellStart"/>
+      <w:r>
+        <w:rPr>
+          <w:rFonts w:ascii="Arial" w:hAnsi="Arial" w:cs="Arial"/>
+          <w:sz w:val="28"/>
+          <w:szCs w:val="28"/>
+        </w:rPr>
+        <w:t>hình</w:t>
+      </w:r>
+      <w:proofErr w:type="spellEnd"/>
+      <w:r>
+        <w:rPr>
+          <w:rFonts w:ascii="Arial" w:hAnsi="Arial" w:cs="Arial"/>
+          <w:sz w:val="28"/>
+          <w:szCs w:val="28"/>
+        </w:rPr>
+        <w:t xml:space="preserve"> </w:t>
+      </w:r>
+      <w:proofErr w:type="spellStart"/>
+      <w:r>
+        <w:rPr>
+          <w:rFonts w:ascii="Arial" w:hAnsi="Arial" w:cs="Arial"/>
+          <w:sz w:val="28"/>
+          <w:szCs w:val="28"/>
+        </w:rPr>
+        <w:t>là</w:t>
+      </w:r>
+      <w:proofErr w:type="spellEnd"/>
+      <w:r>
+        <w:rPr>
+          <w:rFonts w:ascii="Arial" w:hAnsi="Arial" w:cs="Arial"/>
+          <w:sz w:val="28"/>
+          <w:szCs w:val="28"/>
+        </w:rPr>
+        <w:t xml:space="preserve"> </w:t>
+      </w:r>
+      <w:proofErr w:type="spellStart"/>
+      <w:r>
+        <w:rPr>
+          <w:rFonts w:ascii="Arial" w:hAnsi="Arial" w:cs="Arial"/>
+          <w:sz w:val="28"/>
+          <w:szCs w:val="28"/>
+        </w:rPr>
+        <w:t>những</w:t>
+      </w:r>
+      <w:proofErr w:type="spellEnd"/>
+      <w:r>
+        <w:rPr>
+          <w:rFonts w:ascii="Arial" w:hAnsi="Arial" w:cs="Arial"/>
+          <w:sz w:val="28"/>
+          <w:szCs w:val="28"/>
+        </w:rPr>
+        <w:t xml:space="preserve"> </w:t>
+      </w:r>
+      <w:proofErr w:type="spellStart"/>
+      <w:r>
+        <w:rPr>
+          <w:rFonts w:ascii="Arial" w:hAnsi="Arial" w:cs="Arial"/>
+          <w:sz w:val="28"/>
+          <w:szCs w:val="28"/>
+        </w:rPr>
+        <w:t>middware</w:t>
+      </w:r>
+      <w:proofErr w:type="spellEnd"/>
+      <w:r>
+        <w:rPr>
+          <w:rFonts w:ascii="Arial" w:hAnsi="Arial" w:cs="Arial"/>
+          <w:sz w:val="28"/>
+          <w:szCs w:val="28"/>
+        </w:rPr>
+        <w:t xml:space="preserve"> </w:t>
+      </w:r>
+      <w:proofErr w:type="spellStart"/>
+      <w:r>
+        <w:rPr>
+          <w:rFonts w:ascii="Arial" w:hAnsi="Arial" w:cs="Arial"/>
+          <w:sz w:val="28"/>
+          <w:szCs w:val="28"/>
+        </w:rPr>
+        <w:t>cơ</w:t>
+      </w:r>
+      <w:proofErr w:type="spellEnd"/>
+      <w:r>
+        <w:rPr>
+          <w:rFonts w:ascii="Arial" w:hAnsi="Arial" w:cs="Arial"/>
+          <w:sz w:val="28"/>
+          <w:szCs w:val="28"/>
+        </w:rPr>
+        <w:t xml:space="preserve"> </w:t>
+      </w:r>
+      <w:proofErr w:type="spellStart"/>
+      <w:r>
+        <w:rPr>
+          <w:rFonts w:ascii="Arial" w:hAnsi="Arial" w:cs="Arial"/>
+          <w:sz w:val="28"/>
+          <w:szCs w:val="28"/>
+        </w:rPr>
+        <w:t>bản</w:t>
+      </w:r>
+      <w:proofErr w:type="spellEnd"/>
+      <w:r>
+        <w:rPr>
+          <w:rFonts w:ascii="Arial" w:hAnsi="Arial" w:cs="Arial"/>
+          <w:sz w:val="28"/>
+          <w:szCs w:val="28"/>
+        </w:rPr>
+        <w:t xml:space="preserve"> </w:t>
+      </w:r>
+      <w:proofErr w:type="spellStart"/>
+      <w:r>
+        <w:rPr>
+          <w:rFonts w:ascii="Arial" w:hAnsi="Arial" w:cs="Arial"/>
+          <w:sz w:val="28"/>
+          <w:szCs w:val="28"/>
+        </w:rPr>
+        <w:t>đã</w:t>
+      </w:r>
+      <w:proofErr w:type="spellEnd"/>
+      <w:r>
+        <w:rPr>
+          <w:rFonts w:ascii="Arial" w:hAnsi="Arial" w:cs="Arial"/>
+          <w:sz w:val="28"/>
+          <w:szCs w:val="28"/>
+        </w:rPr>
+        <w:t xml:space="preserve"> </w:t>
+      </w:r>
+      <w:proofErr w:type="spellStart"/>
+      <w:r>
+        <w:rPr>
+          <w:rFonts w:ascii="Arial" w:hAnsi="Arial" w:cs="Arial"/>
+          <w:sz w:val="28"/>
+          <w:szCs w:val="28"/>
+        </w:rPr>
+        <w:t>được</w:t>
+      </w:r>
+      <w:proofErr w:type="spellEnd"/>
+      <w:r>
+        <w:rPr>
+          <w:rFonts w:ascii="Arial" w:hAnsi="Arial" w:cs="Arial"/>
+          <w:sz w:val="28"/>
+          <w:szCs w:val="28"/>
+        </w:rPr>
+        <w:t xml:space="preserve"> </w:t>
+      </w:r>
+      <w:proofErr w:type="spellStart"/>
+      <w:r>
+        <w:rPr>
+          <w:rFonts w:ascii="Arial" w:hAnsi="Arial" w:cs="Arial"/>
+          <w:sz w:val="28"/>
+          <w:szCs w:val="28"/>
+        </w:rPr>
+        <w:t>theo</w:t>
+      </w:r>
+      <w:proofErr w:type="spellEnd"/>
+      <w:r>
+        <w:rPr>
+          <w:rFonts w:ascii="Arial" w:hAnsi="Arial" w:cs="Arial"/>
+          <w:sz w:val="28"/>
+          <w:szCs w:val="28"/>
+        </w:rPr>
+        <w:t xml:space="preserve"> </w:t>
+      </w:r>
+      <w:proofErr w:type="spellStart"/>
+      <w:r>
+        <w:rPr>
+          <w:rFonts w:ascii="Arial" w:hAnsi="Arial" w:cs="Arial"/>
+          <w:sz w:val="28"/>
+          <w:szCs w:val="28"/>
+        </w:rPr>
+        <w:t>thứ</w:t>
+      </w:r>
+      <w:proofErr w:type="spellEnd"/>
+      <w:r>
+        <w:rPr>
+          <w:rFonts w:ascii="Arial" w:hAnsi="Arial" w:cs="Arial"/>
+          <w:sz w:val="28"/>
+          <w:szCs w:val="28"/>
+        </w:rPr>
+        <w:t xml:space="preserve"> </w:t>
+      </w:r>
+      <w:proofErr w:type="spellStart"/>
+      <w:r>
+        <w:rPr>
+          <w:rFonts w:ascii="Arial" w:hAnsi="Arial" w:cs="Arial"/>
+          <w:sz w:val="28"/>
+          <w:szCs w:val="28"/>
+        </w:rPr>
+        <w:t>tự</w:t>
+      </w:r>
+      <w:proofErr w:type="spellEnd"/>
+      <w:r>
+        <w:rPr>
+          <w:rFonts w:ascii="Arial" w:hAnsi="Arial" w:cs="Arial"/>
+          <w:sz w:val="28"/>
+          <w:szCs w:val="28"/>
+        </w:rPr>
+        <w:t>.</w:t>
       </w:r>
     </w:p>
     <w:p>
@@ -375,8 +1801,59 @@
           <w:sz w:val="28"/>
           <w:szCs w:val="28"/>
         </w:rPr>
-        <w:t>File Startup.cs và program.cs</w:t>
-      </w:r>
+        <w:t xml:space="preserve">File </w:t>
+      </w:r>
+      <w:proofErr w:type="spellStart"/>
+      <w:r>
+        <w:rPr>
+          <w:rFonts w:ascii="Arial" w:hAnsi="Arial" w:cs="Arial"/>
+          <w:b/>
+          <w:sz w:val="28"/>
+          <w:szCs w:val="28"/>
+        </w:rPr>
+        <w:t>Startup.cs</w:t>
+      </w:r>
+      <w:proofErr w:type="spellEnd"/>
+      <w:r>
+        <w:rPr>
+          <w:rFonts w:ascii="Arial" w:hAnsi="Arial" w:cs="Arial"/>
+          <w:b/>
+          <w:sz w:val="28"/>
+          <w:szCs w:val="28"/>
+        </w:rPr>
+        <w:t xml:space="preserve"> </w:t>
+      </w:r>
+      <w:proofErr w:type="spellStart"/>
+      <w:r>
+        <w:rPr>
+          <w:rFonts w:ascii="Arial" w:hAnsi="Arial" w:cs="Arial"/>
+          <w:b/>
+          <w:sz w:val="28"/>
+          <w:szCs w:val="28"/>
+        </w:rPr>
+        <w:t>và</w:t>
+      </w:r>
+      <w:proofErr w:type="spellEnd"/>
+      <w:r>
+        <w:rPr>
+          <w:rFonts w:ascii="Arial" w:hAnsi="Arial" w:cs="Arial"/>
+          <w:b/>
+          <w:sz w:val="28"/>
+          <w:szCs w:val="28"/>
+        </w:rPr>
+        <w:t xml:space="preserve"> </w:t>
+      </w:r>
+      <w:proofErr w:type="spellStart"/>
+      <w:r>
+        <w:rPr>
+          <w:rFonts w:ascii="Arial" w:hAnsi="Arial" w:cs="Arial"/>
+          <w:b/>
+          <w:sz w:val="28"/>
+          <w:szCs w:val="28"/>
+        </w:rPr>
+        <w:t>program.cs</w:t>
+      </w:r>
+      <w:proofErr w:type="spellEnd"/>
     </w:p>
     <w:p>
       <w:pPr>
@@ -396,7 +1873,133 @@
           <w:sz w:val="28"/>
           <w:szCs w:val="28"/>
         </w:rPr>
-        <w:t>File program.cs có 1 hàm Main để chạy chương trình.</w:t>
+        <w:t xml:space="preserve">File </w:t>
+      </w:r>
+      <w:proofErr w:type="spellStart"/>
+      <w:r>
+        <w:rPr>
+          <w:rFonts w:ascii="Arial" w:hAnsi="Arial" w:cs="Arial"/>
+          <w:sz w:val="28"/>
+          <w:szCs w:val="28"/>
+        </w:rPr>
+        <w:t>program.cs</w:t>
+      </w:r>
+      <w:proofErr w:type="spellEnd"/>
+      <w:r>
+        <w:rPr>
+          <w:rFonts w:ascii="Arial" w:hAnsi="Arial" w:cs="Arial"/>
+          <w:sz w:val="28"/>
+          <w:szCs w:val="28"/>
+        </w:rPr>
+        <w:t xml:space="preserve"> </w:t>
+      </w:r>
+      <w:proofErr w:type="spellStart"/>
+      <w:r>
+        <w:rPr>
+          <w:rFonts w:ascii="Arial" w:hAnsi="Arial" w:cs="Arial"/>
+          <w:sz w:val="28"/>
+          <w:szCs w:val="28"/>
+        </w:rPr>
+        <w:t>có</w:t>
+      </w:r>
+      <w:proofErr w:type="spellEnd"/>
+      <w:r>
+        <w:rPr>
+          <w:rFonts w:ascii="Arial" w:hAnsi="Arial" w:cs="Arial"/>
+          <w:sz w:val="28"/>
+          <w:szCs w:val="28"/>
+        </w:rPr>
+        <w:t xml:space="preserve"> 1 </w:t>
+      </w:r>
+      <w:proofErr w:type="spellStart"/>
+      <w:r>
+        <w:rPr>
+          <w:rFonts w:ascii="Arial" w:hAnsi="Arial" w:cs="Arial"/>
+          <w:sz w:val="28"/>
+          <w:szCs w:val="28"/>
+        </w:rPr>
+        <w:t>hàm</w:t>
+      </w:r>
+      <w:proofErr w:type="spellEnd"/>
+      <w:r>
+        <w:rPr>
+          <w:rFonts w:ascii="Arial" w:hAnsi="Arial" w:cs="Arial"/>
+          <w:sz w:val="28"/>
+          <w:szCs w:val="28"/>
+        </w:rPr>
+        <w:t xml:space="preserve"> Main </w:t>
+      </w:r>
+      <w:proofErr w:type="spellStart"/>
+      <w:r>
+        <w:rPr>
+          <w:rFonts w:ascii="Arial" w:hAnsi="Arial" w:cs="Arial"/>
+          <w:sz w:val="28"/>
+          <w:szCs w:val="28"/>
+        </w:rPr>
+        <w:t>để</w:t>
+      </w:r>
+      <w:proofErr w:type="spellEnd"/>
+      <w:r>
+        <w:rPr>
+          <w:rFonts w:ascii="Arial" w:hAnsi="Arial" w:cs="Arial"/>
+          <w:sz w:val="28"/>
+          <w:szCs w:val="28"/>
+        </w:rPr>
+        <w:t xml:space="preserve"> </w:t>
+      </w:r>
+      <w:proofErr w:type="spellStart"/>
+      <w:r>
+        <w:rPr>
+          <w:rFonts w:ascii="Arial" w:hAnsi="Arial" w:cs="Arial"/>
+          <w:sz w:val="28"/>
+          <w:szCs w:val="28"/>
+        </w:rPr>
+        <w:t>chạy</w:t>
+      </w:r>
+      <w:proofErr w:type="spellEnd"/>
+      <w:r>
+        <w:rPr>
+          <w:rFonts w:ascii="Arial" w:hAnsi="Arial" w:cs="Arial"/>
+          <w:sz w:val="28"/>
+          <w:szCs w:val="28"/>
+        </w:rPr>
+        <w:t xml:space="preserve"> </w:t>
+      </w:r>
+      <w:proofErr w:type="spellStart"/>
+      <w:r>
+        <w:rPr>
+          <w:rFonts w:ascii="Arial" w:hAnsi="Arial" w:cs="Arial"/>
+          <w:sz w:val="28"/>
+          <w:szCs w:val="28"/>
+        </w:rPr>
+        <w:t>chương</w:t>
+      </w:r>
+      <w:proofErr w:type="spellEnd"/>
+      <w:r>
+        <w:rPr>
+          <w:rFonts w:ascii="Arial" w:hAnsi="Arial" w:cs="Arial"/>
+          <w:sz w:val="28"/>
+          <w:szCs w:val="28"/>
+        </w:rPr>
+        <w:t xml:space="preserve"> </w:t>
+      </w:r>
+      <w:proofErr w:type="spellStart"/>
+      <w:r>
+        <w:rPr>
+          <w:rFonts w:ascii="Arial" w:hAnsi="Arial" w:cs="Arial"/>
+          <w:sz w:val="28"/>
+          <w:szCs w:val="28"/>
+        </w:rPr>
+        <w:t>trình</w:t>
+      </w:r>
+      <w:proofErr w:type="spellEnd"/>
+      <w:r>
+        <w:rPr>
+          <w:rFonts w:ascii="Arial" w:hAnsi="Arial" w:cs="Arial"/>
+          <w:sz w:val="28"/>
+          <w:szCs w:val="28"/>
+        </w:rPr>
+        <w:t>.</w:t>
       </w:r>
     </w:p>
     <w:p>
@@ -417,7 +2020,97 @@
           <w:sz w:val="28"/>
           <w:szCs w:val="28"/>
         </w:rPr>
-        <w:t>File Starup.cs để cấu hình service và middleware.</w:t>
+        <w:t xml:space="preserve">File </w:t>
+      </w:r>
+      <w:proofErr w:type="spellStart"/>
+      <w:r>
+        <w:rPr>
+          <w:rFonts w:ascii="Arial" w:hAnsi="Arial" w:cs="Arial"/>
+          <w:sz w:val="28"/>
+          <w:szCs w:val="28"/>
+        </w:rPr>
+        <w:t>Starup.cs</w:t>
+      </w:r>
+      <w:proofErr w:type="spellEnd"/>
+      <w:r>
+        <w:rPr>
+          <w:rFonts w:ascii="Arial" w:hAnsi="Arial" w:cs="Arial"/>
+          <w:sz w:val="28"/>
+          <w:szCs w:val="28"/>
+        </w:rPr>
+        <w:t xml:space="preserve"> </w:t>
+      </w:r>
+      <w:proofErr w:type="spellStart"/>
+      <w:r>
+        <w:rPr>
+          <w:rFonts w:ascii="Arial" w:hAnsi="Arial" w:cs="Arial"/>
+          <w:sz w:val="28"/>
+          <w:szCs w:val="28"/>
+        </w:rPr>
+        <w:t>để</w:t>
+      </w:r>
+      <w:proofErr w:type="spellEnd"/>
+      <w:r>
+        <w:rPr>
+          <w:rFonts w:ascii="Arial" w:hAnsi="Arial" w:cs="Arial"/>
+          <w:sz w:val="28"/>
+          <w:szCs w:val="28"/>
+        </w:rPr>
+        <w:t xml:space="preserve"> </w:t>
+      </w:r>
+      <w:proofErr w:type="spellStart"/>
+      <w:r>
+        <w:rPr>
+          <w:rFonts w:ascii="Arial" w:hAnsi="Arial" w:cs="Arial"/>
+          <w:sz w:val="28"/>
+          <w:szCs w:val="28"/>
+        </w:rPr>
+        <w:t>cấu</w:t>
+      </w:r>
+      <w:proofErr w:type="spellEnd"/>
+      <w:r>
+        <w:rPr>
+          <w:rFonts w:ascii="Arial" w:hAnsi="Arial" w:cs="Arial"/>
+          <w:sz w:val="28"/>
+          <w:szCs w:val="28"/>
+        </w:rPr>
+        <w:t xml:space="preserve"> </w:t>
+      </w:r>
+      <w:proofErr w:type="spellStart"/>
+      <w:r>
+        <w:rPr>
+          <w:rFonts w:ascii="Arial" w:hAnsi="Arial" w:cs="Arial"/>
+          <w:sz w:val="28"/>
+          <w:szCs w:val="28"/>
+        </w:rPr>
+        <w:t>hình</w:t>
+      </w:r>
+      <w:proofErr w:type="spellEnd"/>
+      <w:r>
+        <w:rPr>
+          <w:rFonts w:ascii="Arial" w:hAnsi="Arial" w:cs="Arial"/>
+          <w:sz w:val="28"/>
+          <w:szCs w:val="28"/>
+        </w:rPr>
+        <w:t xml:space="preserve"> service </w:t>
+      </w:r>
+      <w:proofErr w:type="spellStart"/>
+      <w:r>
+        <w:rPr>
+          <w:rFonts w:ascii="Arial" w:hAnsi="Arial" w:cs="Arial"/>
+          <w:sz w:val="28"/>
+          <w:szCs w:val="28"/>
+        </w:rPr>
+        <w:t>và</w:t>
+      </w:r>
+      <w:proofErr w:type="spellEnd"/>
+      <w:r>
+        <w:rPr>
+          <w:rFonts w:ascii="Arial" w:hAnsi="Arial" w:cs="Arial"/>
+          <w:sz w:val="28"/>
+          <w:szCs w:val="28"/>
+        </w:rPr>
+        <w:t xml:space="preserve"> middleware.</w:t>
       </w:r>
     </w:p>
     <w:p>
@@ -450,14 +2143,125 @@
           <w:szCs w:val="28"/>
         </w:rPr>
       </w:pPr>
-      <w:r>
-        <w:rPr>
-          <w:rFonts w:ascii="Arial" w:hAnsi="Arial" w:cs="Arial"/>
-          <w:b/>
-          <w:sz w:val="28"/>
-          <w:szCs w:val="28"/>
-        </w:rPr>
-        <w:t>Sử dụng Autofac để đăng ký Service.</w:t>
+      <w:proofErr w:type="spellStart"/>
+      <w:r>
+        <w:rPr>
+          <w:rFonts w:ascii="Arial" w:hAnsi="Arial" w:cs="Arial"/>
+          <w:b/>
+          <w:sz w:val="28"/>
+          <w:szCs w:val="28"/>
+        </w:rPr>
+        <w:t>Sử</w:t>
+      </w:r>
+      <w:proofErr w:type="spellEnd"/>
+      <w:r>
+        <w:rPr>
+          <w:rFonts w:ascii="Arial" w:hAnsi="Arial" w:cs="Arial"/>
+          <w:b/>
+          <w:sz w:val="28"/>
+          <w:szCs w:val="28"/>
+        </w:rPr>
+        <w:t xml:space="preserve"> </w:t>
+      </w:r>
+      <w:proofErr w:type="spellStart"/>
+      <w:r>
+        <w:rPr>
+          <w:rFonts w:ascii="Arial" w:hAnsi="Arial" w:cs="Arial"/>
+          <w:b/>
+          <w:sz w:val="28"/>
+          <w:szCs w:val="28"/>
+        </w:rPr>
+        <w:t>dụng</w:t>
+      </w:r>
+      <w:proofErr w:type="spellEnd"/>
+      <w:r>
+        <w:rPr>
+          <w:rFonts w:ascii="Arial" w:hAnsi="Arial" w:cs="Arial"/>
+          <w:b/>
+          <w:sz w:val="28"/>
+          <w:szCs w:val="28"/>
+        </w:rPr>
+        <w:t xml:space="preserve"> </w:t>
+      </w:r>
+      <w:proofErr w:type="spellStart"/>
+      <w:r>
+        <w:rPr>
+          <w:rFonts w:ascii="Arial" w:hAnsi="Arial" w:cs="Arial"/>
+          <w:b/>
+          <w:sz w:val="28"/>
+          <w:szCs w:val="28"/>
+        </w:rPr>
+        <w:t>Autofac</w:t>
+      </w:r>
+      <w:proofErr w:type="spellEnd"/>
+      <w:r>
+        <w:rPr>
+          <w:rFonts w:ascii="Arial" w:hAnsi="Arial" w:cs="Arial"/>
+          <w:b/>
+          <w:sz w:val="28"/>
+          <w:szCs w:val="28"/>
+        </w:rPr>
+        <w:t xml:space="preserve"> </w:t>
+      </w:r>
+      <w:proofErr w:type="spellStart"/>
+      <w:r>
+        <w:rPr>
+          <w:rFonts w:ascii="Arial" w:hAnsi="Arial" w:cs="Arial"/>
+          <w:b/>
+          <w:sz w:val="28"/>
+          <w:szCs w:val="28"/>
+        </w:rPr>
+        <w:t>để</w:t>
+      </w:r>
+      <w:proofErr w:type="spellEnd"/>
+      <w:r>
+        <w:rPr>
+          <w:rFonts w:ascii="Arial" w:hAnsi="Arial" w:cs="Arial"/>
+          <w:b/>
+          <w:sz w:val="28"/>
+          <w:szCs w:val="28"/>
+        </w:rPr>
+        <w:t xml:space="preserve"> </w:t>
+      </w:r>
+      <w:proofErr w:type="spellStart"/>
+      <w:r>
+        <w:rPr>
+          <w:rFonts w:ascii="Arial" w:hAnsi="Arial" w:cs="Arial"/>
+          <w:b/>
+          <w:sz w:val="28"/>
+          <w:szCs w:val="28"/>
+        </w:rPr>
+        <w:t>đăng</w:t>
+      </w:r>
+      <w:proofErr w:type="spellEnd"/>
+      <w:r>
+        <w:rPr>
+          <w:rFonts w:ascii="Arial" w:hAnsi="Arial" w:cs="Arial"/>
+          <w:b/>
+          <w:sz w:val="28"/>
+          <w:szCs w:val="28"/>
+        </w:rPr>
+        <w:t xml:space="preserve"> </w:t>
+      </w:r>
+      <w:proofErr w:type="spellStart"/>
+      <w:r>
+        <w:rPr>
+          <w:rFonts w:ascii="Arial" w:hAnsi="Arial" w:cs="Arial"/>
+          <w:b/>
+          <w:sz w:val="28"/>
+          <w:szCs w:val="28"/>
+        </w:rPr>
+        <w:t>ký</w:t>
+      </w:r>
+      <w:proofErr w:type="spellEnd"/>
+      <w:r>
+        <w:rPr>
+          <w:rFonts w:ascii="Arial" w:hAnsi="Arial" w:cs="Arial"/>
+          <w:b/>
+          <w:sz w:val="28"/>
+          <w:szCs w:val="28"/>
+        </w:rPr>
+        <w:t xml:space="preserve"> Service.</w:t>
       </w:r>
     </w:p>
     <w:p>
@@ -478,9 +2282,64 @@
           <w:sz w:val="28"/>
           <w:szCs w:val="28"/>
         </w:rPr>
-        <w:t xml:space="preserve">Document để cấu hình: </w:t>
-      </w:r>
-      <w:hyperlink r:id="rId10" w:history="1">
+        <w:lastRenderedPageBreak/>
+        <w:t xml:space="preserve">Document </w:t>
+      </w:r>
+      <w:proofErr w:type="spellStart"/>
+      <w:r>
+        <w:rPr>
+          <w:rFonts w:ascii="Arial" w:hAnsi="Arial" w:cs="Arial"/>
+          <w:sz w:val="28"/>
+          <w:szCs w:val="28"/>
+        </w:rPr>
+        <w:t>để</w:t>
+      </w:r>
+      <w:proofErr w:type="spellEnd"/>
+      <w:r>
+        <w:rPr>
+          <w:rFonts w:ascii="Arial" w:hAnsi="Arial" w:cs="Arial"/>
+          <w:sz w:val="28"/>
+          <w:szCs w:val="28"/>
+        </w:rPr>
+        <w:t xml:space="preserve"> </w:t>
+      </w:r>
+      <w:proofErr w:type="spellStart"/>
+      <w:r>
+        <w:rPr>
+          <w:rFonts w:ascii="Arial" w:hAnsi="Arial" w:cs="Arial"/>
+          <w:sz w:val="28"/>
+          <w:szCs w:val="28"/>
+        </w:rPr>
+        <w:t>cấu</w:t>
+      </w:r>
+      <w:proofErr w:type="spellEnd"/>
+      <w:r>
+        <w:rPr>
+          <w:rFonts w:ascii="Arial" w:hAnsi="Arial" w:cs="Arial"/>
+          <w:sz w:val="28"/>
+          <w:szCs w:val="28"/>
+        </w:rPr>
+        <w:t xml:space="preserve"> </w:t>
+      </w:r>
+      <w:proofErr w:type="spellStart"/>
+      <w:r>
+        <w:rPr>
+          <w:rFonts w:ascii="Arial" w:hAnsi="Arial" w:cs="Arial"/>
+          <w:sz w:val="28"/>
+          <w:szCs w:val="28"/>
+        </w:rPr>
+        <w:t>hình</w:t>
+      </w:r>
+      <w:proofErr w:type="spellEnd"/>
+      <w:r>
+        <w:rPr>
+          <w:rFonts w:ascii="Arial" w:hAnsi="Arial" w:cs="Arial"/>
+          <w:sz w:val="28"/>
+          <w:szCs w:val="28"/>
+        </w:rPr>
+        <w:t xml:space="preserve">: </w:t>
+      </w:r>
+      <w:hyperlink r:id="rId13" w:anchor="asp-net-core-3-0-and-generic-hosting" w:history="1">
         <w:r>
           <w:rPr>
             <w:rStyle w:val="Hyperlink"/>
@@ -510,8 +2369,295 @@
           <w:sz w:val="28"/>
           <w:szCs w:val="28"/>
         </w:rPr>
-        <w:lastRenderedPageBreak/>
-        <w:t>*Note: cấu hình từ version net 3.x khác với version 2.x nên đọc trên document họ có hướng dẫn cấu hình theo từng version.</w:t>
+        <w:t xml:space="preserve">*Note: </w:t>
+      </w:r>
+      <w:proofErr w:type="spellStart"/>
+      <w:r>
+        <w:rPr>
+          <w:rFonts w:ascii="Arial" w:hAnsi="Arial" w:cs="Arial"/>
+          <w:sz w:val="28"/>
+          <w:szCs w:val="28"/>
+        </w:rPr>
+        <w:t>cấu</w:t>
+      </w:r>
+      <w:proofErr w:type="spellEnd"/>
+      <w:r>
+        <w:rPr>
+          <w:rFonts w:ascii="Arial" w:hAnsi="Arial" w:cs="Arial"/>
+          <w:sz w:val="28"/>
+          <w:szCs w:val="28"/>
+        </w:rPr>
+        <w:t xml:space="preserve"> </w:t>
+      </w:r>
+      <w:proofErr w:type="spellStart"/>
+      <w:r>
+        <w:rPr>
+          <w:rFonts w:ascii="Arial" w:hAnsi="Arial" w:cs="Arial"/>
+          <w:sz w:val="28"/>
+          <w:szCs w:val="28"/>
+        </w:rPr>
+        <w:t>hình</w:t>
+      </w:r>
+      <w:proofErr w:type="spellEnd"/>
+      <w:r>
+        <w:rPr>
+          <w:rFonts w:ascii="Arial" w:hAnsi="Arial" w:cs="Arial"/>
+          <w:sz w:val="28"/>
+          <w:szCs w:val="28"/>
+        </w:rPr>
+        <w:t xml:space="preserve"> </w:t>
+      </w:r>
+      <w:proofErr w:type="spellStart"/>
+      <w:r>
+        <w:rPr>
+          <w:rFonts w:ascii="Arial" w:hAnsi="Arial" w:cs="Arial"/>
+          <w:sz w:val="28"/>
+          <w:szCs w:val="28"/>
+        </w:rPr>
+        <w:t>từ</w:t>
+      </w:r>
+      <w:proofErr w:type="spellEnd"/>
+      <w:r>
+        <w:rPr>
+          <w:rFonts w:ascii="Arial" w:hAnsi="Arial" w:cs="Arial"/>
+          <w:sz w:val="28"/>
+          <w:szCs w:val="28"/>
+        </w:rPr>
+        <w:t xml:space="preserve"> version net 3.x </w:t>
+      </w:r>
+      <w:proofErr w:type="spellStart"/>
+      <w:r>
+        <w:rPr>
+          <w:rFonts w:ascii="Arial" w:hAnsi="Arial" w:cs="Arial"/>
+          <w:sz w:val="28"/>
+          <w:szCs w:val="28"/>
+        </w:rPr>
+        <w:t>khác</w:t>
+      </w:r>
+      <w:proofErr w:type="spellEnd"/>
+      <w:r>
+        <w:rPr>
+          <w:rFonts w:ascii="Arial" w:hAnsi="Arial" w:cs="Arial"/>
+          <w:sz w:val="28"/>
+          <w:szCs w:val="28"/>
+        </w:rPr>
+        <w:t xml:space="preserve"> </w:t>
+      </w:r>
+      <w:proofErr w:type="spellStart"/>
+      <w:r>
+        <w:rPr>
+          <w:rFonts w:ascii="Arial" w:hAnsi="Arial" w:cs="Arial"/>
+          <w:sz w:val="28"/>
+          <w:szCs w:val="28"/>
+        </w:rPr>
+        <w:t>với</w:t>
+      </w:r>
+      <w:proofErr w:type="spellEnd"/>
+      <w:r>
+        <w:rPr>
+          <w:rFonts w:ascii="Arial" w:hAnsi="Arial" w:cs="Arial"/>
+          <w:sz w:val="28"/>
+          <w:szCs w:val="28"/>
+        </w:rPr>
+        <w:t xml:space="preserve"> version 2.x </w:t>
+      </w:r>
+      <w:proofErr w:type="spellStart"/>
+      <w:r>
+        <w:rPr>
+          <w:rFonts w:ascii="Arial" w:hAnsi="Arial" w:cs="Arial"/>
+          <w:sz w:val="28"/>
+          <w:szCs w:val="28"/>
+        </w:rPr>
+        <w:t>nên</w:t>
+      </w:r>
+      <w:proofErr w:type="spellEnd"/>
+      <w:r>
+        <w:rPr>
+          <w:rFonts w:ascii="Arial" w:hAnsi="Arial" w:cs="Arial"/>
+          <w:sz w:val="28"/>
+          <w:szCs w:val="28"/>
+        </w:rPr>
+        <w:t xml:space="preserve"> </w:t>
+      </w:r>
+      <w:proofErr w:type="spellStart"/>
+      <w:r>
+        <w:rPr>
+          <w:rFonts w:ascii="Arial" w:hAnsi="Arial" w:cs="Arial"/>
+          <w:sz w:val="28"/>
+          <w:szCs w:val="28"/>
+        </w:rPr>
+        <w:t>đọc</w:t>
+      </w:r>
+      <w:proofErr w:type="spellEnd"/>
+      <w:r>
+        <w:rPr>
+          <w:rFonts w:ascii="Arial" w:hAnsi="Arial" w:cs="Arial"/>
+          <w:sz w:val="28"/>
+          <w:szCs w:val="28"/>
+        </w:rPr>
+        <w:t xml:space="preserve"> </w:t>
+      </w:r>
+      <w:proofErr w:type="spellStart"/>
+      <w:r>
+        <w:rPr>
+          <w:rFonts w:ascii="Arial" w:hAnsi="Arial" w:cs="Arial"/>
+          <w:sz w:val="28"/>
+          <w:szCs w:val="28"/>
+        </w:rPr>
+        <w:t>trên</w:t>
+      </w:r>
+      <w:proofErr w:type="spellEnd"/>
+      <w:r>
+        <w:rPr>
+          <w:rFonts w:ascii="Arial" w:hAnsi="Arial" w:cs="Arial"/>
+          <w:sz w:val="28"/>
+          <w:szCs w:val="28"/>
+        </w:rPr>
+        <w:t xml:space="preserve"> document </w:t>
+      </w:r>
+      <w:proofErr w:type="spellStart"/>
+      <w:r>
+        <w:rPr>
+          <w:rFonts w:ascii="Arial" w:hAnsi="Arial" w:cs="Arial"/>
+          <w:sz w:val="28"/>
+          <w:szCs w:val="28"/>
+        </w:rPr>
+        <w:t>họ</w:t>
+      </w:r>
+      <w:proofErr w:type="spellEnd"/>
+      <w:r>
+        <w:rPr>
+          <w:rFonts w:ascii="Arial" w:hAnsi="Arial" w:cs="Arial"/>
+          <w:sz w:val="28"/>
+          <w:szCs w:val="28"/>
+        </w:rPr>
+        <w:t xml:space="preserve"> </w:t>
+      </w:r>
+      <w:proofErr w:type="spellStart"/>
+      <w:r>
+        <w:rPr>
+          <w:rFonts w:ascii="Arial" w:hAnsi="Arial" w:cs="Arial"/>
+          <w:sz w:val="28"/>
+          <w:szCs w:val="28"/>
+        </w:rPr>
+        <w:t>có</w:t>
+      </w:r>
+      <w:proofErr w:type="spellEnd"/>
+      <w:r>
+        <w:rPr>
+          <w:rFonts w:ascii="Arial" w:hAnsi="Arial" w:cs="Arial"/>
+          <w:sz w:val="28"/>
+          <w:szCs w:val="28"/>
+        </w:rPr>
+        <w:t xml:space="preserve"> </w:t>
+      </w:r>
+      <w:proofErr w:type="spellStart"/>
+      <w:r>
+        <w:rPr>
+          <w:rFonts w:ascii="Arial" w:hAnsi="Arial" w:cs="Arial"/>
+          <w:sz w:val="28"/>
+          <w:szCs w:val="28"/>
+        </w:rPr>
+        <w:t>hướng</w:t>
+      </w:r>
+      <w:proofErr w:type="spellEnd"/>
+      <w:r>
+        <w:rPr>
+          <w:rFonts w:ascii="Arial" w:hAnsi="Arial" w:cs="Arial"/>
+          <w:sz w:val="28"/>
+          <w:szCs w:val="28"/>
+        </w:rPr>
+        <w:t xml:space="preserve"> </w:t>
+      </w:r>
+      <w:proofErr w:type="spellStart"/>
+      <w:r>
+        <w:rPr>
+          <w:rFonts w:ascii="Arial" w:hAnsi="Arial" w:cs="Arial"/>
+          <w:sz w:val="28"/>
+          <w:szCs w:val="28"/>
+        </w:rPr>
+        <w:t>dẫn</w:t>
+      </w:r>
+      <w:proofErr w:type="spellEnd"/>
+      <w:r>
+        <w:rPr>
+          <w:rFonts w:ascii="Arial" w:hAnsi="Arial" w:cs="Arial"/>
+          <w:sz w:val="28"/>
+          <w:szCs w:val="28"/>
+        </w:rPr>
+        <w:t xml:space="preserve"> </w:t>
+      </w:r>
+      <w:proofErr w:type="spellStart"/>
+      <w:r>
+        <w:rPr>
+          <w:rFonts w:ascii="Arial" w:hAnsi="Arial" w:cs="Arial"/>
+          <w:sz w:val="28"/>
+          <w:szCs w:val="28"/>
+        </w:rPr>
+        <w:t>cấu</w:t>
+      </w:r>
+      <w:proofErr w:type="spellEnd"/>
+      <w:r>
+        <w:rPr>
+          <w:rFonts w:ascii="Arial" w:hAnsi="Arial" w:cs="Arial"/>
+          <w:sz w:val="28"/>
+          <w:szCs w:val="28"/>
+        </w:rPr>
+        <w:t xml:space="preserve"> </w:t>
+      </w:r>
+      <w:proofErr w:type="spellStart"/>
+      <w:r>
+        <w:rPr>
+          <w:rFonts w:ascii="Arial" w:hAnsi="Arial" w:cs="Arial"/>
+          <w:sz w:val="28"/>
+          <w:szCs w:val="28"/>
+        </w:rPr>
+        <w:t>hình</w:t>
+      </w:r>
+      <w:proofErr w:type="spellEnd"/>
+      <w:r>
+        <w:rPr>
+          <w:rFonts w:ascii="Arial" w:hAnsi="Arial" w:cs="Arial"/>
+          <w:sz w:val="28"/>
+          <w:szCs w:val="28"/>
+        </w:rPr>
+        <w:t xml:space="preserve"> </w:t>
+      </w:r>
+      <w:proofErr w:type="spellStart"/>
+      <w:r>
+        <w:rPr>
+          <w:rFonts w:ascii="Arial" w:hAnsi="Arial" w:cs="Arial"/>
+          <w:sz w:val="28"/>
+          <w:szCs w:val="28"/>
+        </w:rPr>
+        <w:t>theo</w:t>
+      </w:r>
+      <w:proofErr w:type="spellEnd"/>
+      <w:r>
+        <w:rPr>
+          <w:rFonts w:ascii="Arial" w:hAnsi="Arial" w:cs="Arial"/>
+          <w:sz w:val="28"/>
+          <w:szCs w:val="28"/>
+        </w:rPr>
+        <w:t xml:space="preserve"> </w:t>
+      </w:r>
+      <w:proofErr w:type="spellStart"/>
+      <w:r>
+        <w:rPr>
+          <w:rFonts w:ascii="Arial" w:hAnsi="Arial" w:cs="Arial"/>
+          <w:sz w:val="28"/>
+          <w:szCs w:val="28"/>
+        </w:rPr>
+        <w:t>từng</w:t>
+      </w:r>
+      <w:proofErr w:type="spellEnd"/>
+      <w:r>
+        <w:rPr>
+          <w:rFonts w:ascii="Arial" w:hAnsi="Arial" w:cs="Arial"/>
+          <w:sz w:val="28"/>
+          <w:szCs w:val="28"/>
+        </w:rPr>
+        <w:t xml:space="preserve"> version.</w:t>
       </w:r>
     </w:p>
     <w:p>
@@ -551,7 +2697,67 @@
           <w:sz w:val="28"/>
           <w:szCs w:val="28"/>
         </w:rPr>
-        <w:t>Ý nghĩa hàm ConfigureService.</w:t>
+        <w:t xml:space="preserve">Ý </w:t>
+      </w:r>
+      <w:proofErr w:type="spellStart"/>
+      <w:r>
+        <w:rPr>
+          <w:rFonts w:ascii="Arial" w:hAnsi="Arial" w:cs="Arial"/>
+          <w:b/>
+          <w:sz w:val="28"/>
+          <w:szCs w:val="28"/>
+        </w:rPr>
+        <w:t>nghĩa</w:t>
+      </w:r>
+      <w:proofErr w:type="spellEnd"/>
+      <w:r>
+        <w:rPr>
+          <w:rFonts w:ascii="Arial" w:hAnsi="Arial" w:cs="Arial"/>
+          <w:b/>
+          <w:sz w:val="28"/>
+          <w:szCs w:val="28"/>
+        </w:rPr>
+        <w:t xml:space="preserve"> </w:t>
+      </w:r>
+      <w:proofErr w:type="spellStart"/>
+      <w:r>
+        <w:rPr>
+          <w:rFonts w:ascii="Arial" w:hAnsi="Arial" w:cs="Arial"/>
+          <w:b/>
+          <w:sz w:val="28"/>
+          <w:szCs w:val="28"/>
+        </w:rPr>
+        <w:t>hàm</w:t>
+      </w:r>
+      <w:proofErr w:type="spellEnd"/>
+      <w:r>
+        <w:rPr>
+          <w:rFonts w:ascii="Arial" w:hAnsi="Arial" w:cs="Arial"/>
+          <w:b/>
+          <w:sz w:val="28"/>
+          <w:szCs w:val="28"/>
+        </w:rPr>
+        <w:t xml:space="preserve"> </w:t>
+      </w:r>
+      <w:proofErr w:type="spellStart"/>
+      <w:r>
+        <w:rPr>
+          <w:rFonts w:ascii="Arial" w:hAnsi="Arial" w:cs="Arial"/>
+          <w:b/>
+          <w:sz w:val="28"/>
+          <w:szCs w:val="28"/>
+        </w:rPr>
+        <w:t>ConfigureService</w:t>
+      </w:r>
+      <w:proofErr w:type="spellEnd"/>
+      <w:r>
+        <w:rPr>
+          <w:rFonts w:ascii="Arial" w:hAnsi="Arial" w:cs="Arial"/>
+          <w:b/>
+          <w:sz w:val="28"/>
+          <w:szCs w:val="28"/>
+        </w:rPr>
+        <w:t>.</w:t>
       </w:r>
     </w:p>
     <w:p>
@@ -572,7 +2778,97 @@
           <w:sz w:val="28"/>
           <w:szCs w:val="28"/>
         </w:rPr>
-        <w:t>Ý nghĩa chứa các service đăng kí.</w:t>
+        <w:t xml:space="preserve">Ý </w:t>
+      </w:r>
+      <w:proofErr w:type="spellStart"/>
+      <w:r>
+        <w:rPr>
+          <w:rFonts w:ascii="Arial" w:hAnsi="Arial" w:cs="Arial"/>
+          <w:sz w:val="28"/>
+          <w:szCs w:val="28"/>
+        </w:rPr>
+        <w:t>nghĩa</w:t>
+      </w:r>
+      <w:proofErr w:type="spellEnd"/>
+      <w:r>
+        <w:rPr>
+          <w:rFonts w:ascii="Arial" w:hAnsi="Arial" w:cs="Arial"/>
+          <w:sz w:val="28"/>
+          <w:szCs w:val="28"/>
+        </w:rPr>
+        <w:t xml:space="preserve"> </w:t>
+      </w:r>
+      <w:proofErr w:type="spellStart"/>
+      <w:r>
+        <w:rPr>
+          <w:rFonts w:ascii="Arial" w:hAnsi="Arial" w:cs="Arial"/>
+          <w:sz w:val="28"/>
+          <w:szCs w:val="28"/>
+        </w:rPr>
+        <w:t>chứa</w:t>
+      </w:r>
+      <w:proofErr w:type="spellEnd"/>
+      <w:r>
+        <w:rPr>
+          <w:rFonts w:ascii="Arial" w:hAnsi="Arial" w:cs="Arial"/>
+          <w:sz w:val="28"/>
+          <w:szCs w:val="28"/>
+        </w:rPr>
+        <w:t xml:space="preserve"> </w:t>
+      </w:r>
+      <w:proofErr w:type="spellStart"/>
+      <w:r>
+        <w:rPr>
+          <w:rFonts w:ascii="Arial" w:hAnsi="Arial" w:cs="Arial"/>
+          <w:sz w:val="28"/>
+          <w:szCs w:val="28"/>
+        </w:rPr>
+        <w:t>các</w:t>
+      </w:r>
+      <w:proofErr w:type="spellEnd"/>
+      <w:r>
+        <w:rPr>
+          <w:rFonts w:ascii="Arial" w:hAnsi="Arial" w:cs="Arial"/>
+          <w:sz w:val="28"/>
+          <w:szCs w:val="28"/>
+        </w:rPr>
+        <w:t xml:space="preserve"> service </w:t>
+      </w:r>
+      <w:proofErr w:type="spellStart"/>
+      <w:r>
+        <w:rPr>
+          <w:rFonts w:ascii="Arial" w:hAnsi="Arial" w:cs="Arial"/>
+          <w:sz w:val="28"/>
+          <w:szCs w:val="28"/>
+        </w:rPr>
+        <w:t>đăng</w:t>
+      </w:r>
+      <w:proofErr w:type="spellEnd"/>
+      <w:r>
+        <w:rPr>
+          <w:rFonts w:ascii="Arial" w:hAnsi="Arial" w:cs="Arial"/>
+          <w:sz w:val="28"/>
+          <w:szCs w:val="28"/>
+        </w:rPr>
+        <w:t xml:space="preserve"> </w:t>
+      </w:r>
+      <w:proofErr w:type="spellStart"/>
+      <w:r>
+        <w:rPr>
+          <w:rFonts w:ascii="Arial" w:hAnsi="Arial" w:cs="Arial"/>
+          <w:sz w:val="28"/>
+          <w:szCs w:val="28"/>
+        </w:rPr>
+        <w:t>kí</w:t>
+      </w:r>
+      <w:proofErr w:type="spellEnd"/>
+      <w:r>
+        <w:rPr>
+          <w:rFonts w:ascii="Arial" w:hAnsi="Arial" w:cs="Arial"/>
+          <w:sz w:val="28"/>
+          <w:szCs w:val="28"/>
+        </w:rPr>
+        <w:t>.</w:t>
       </w:r>
     </w:p>
     <w:p>
@@ -604,13 +2900,151 @@
         </w:rPr>
         <w:t xml:space="preserve"> </w:t>
       </w:r>
-      <w:r>
-        <w:rPr>
-          <w:rFonts w:ascii="Arial" w:hAnsi="Arial" w:cs="Arial"/>
-          <w:sz w:val="28"/>
-          <w:szCs w:val="28"/>
-        </w:rPr>
-        <w:t>services.AddControllersWithViews() =&gt; phải đăng ký service này để sử dụng web MVC.</w:t>
+      <w:proofErr w:type="spellStart"/>
+      <w:proofErr w:type="gramStart"/>
+      <w:r>
+        <w:rPr>
+          <w:rFonts w:ascii="Arial" w:hAnsi="Arial" w:cs="Arial"/>
+          <w:sz w:val="28"/>
+          <w:szCs w:val="28"/>
+        </w:rPr>
+        <w:t>services.AddControllersWithViews</w:t>
+      </w:r>
+      <w:proofErr w:type="spellEnd"/>
+      <w:proofErr w:type="gramEnd"/>
+      <w:r>
+        <w:rPr>
+          <w:rFonts w:ascii="Arial" w:hAnsi="Arial" w:cs="Arial"/>
+          <w:sz w:val="28"/>
+          <w:szCs w:val="28"/>
+        </w:rPr>
+        <w:t xml:space="preserve">() =&gt; </w:t>
+      </w:r>
+      <w:proofErr w:type="spellStart"/>
+      <w:r>
+        <w:rPr>
+          <w:rFonts w:ascii="Arial" w:hAnsi="Arial" w:cs="Arial"/>
+          <w:sz w:val="28"/>
+          <w:szCs w:val="28"/>
+        </w:rPr>
+        <w:t>phải</w:t>
+      </w:r>
+      <w:proofErr w:type="spellEnd"/>
+      <w:r>
+        <w:rPr>
+          <w:rFonts w:ascii="Arial" w:hAnsi="Arial" w:cs="Arial"/>
+          <w:sz w:val="28"/>
+          <w:szCs w:val="28"/>
+        </w:rPr>
+        <w:t xml:space="preserve"> </w:t>
+      </w:r>
+      <w:proofErr w:type="spellStart"/>
+      <w:r>
+        <w:rPr>
+          <w:rFonts w:ascii="Arial" w:hAnsi="Arial" w:cs="Arial"/>
+          <w:sz w:val="28"/>
+          <w:szCs w:val="28"/>
+        </w:rPr>
+        <w:t>đăng</w:t>
+      </w:r>
+      <w:proofErr w:type="spellEnd"/>
+      <w:r>
+        <w:rPr>
+          <w:rFonts w:ascii="Arial" w:hAnsi="Arial" w:cs="Arial"/>
+          <w:sz w:val="28"/>
+          <w:szCs w:val="28"/>
+        </w:rPr>
+        <w:t xml:space="preserve"> </w:t>
+      </w:r>
+      <w:proofErr w:type="spellStart"/>
+      <w:r>
+        <w:rPr>
+          <w:rFonts w:ascii="Arial" w:hAnsi="Arial" w:cs="Arial"/>
+          <w:sz w:val="28"/>
+          <w:szCs w:val="28"/>
+        </w:rPr>
+        <w:t>ký</w:t>
+      </w:r>
+      <w:proofErr w:type="spellEnd"/>
+      <w:r>
+        <w:rPr>
+          <w:rFonts w:ascii="Arial" w:hAnsi="Arial" w:cs="Arial"/>
+          <w:sz w:val="28"/>
+          <w:szCs w:val="28"/>
+        </w:rPr>
+        <w:t xml:space="preserve"> service </w:t>
+      </w:r>
+      <w:proofErr w:type="spellStart"/>
+      <w:r>
+        <w:rPr>
+          <w:rFonts w:ascii="Arial" w:hAnsi="Arial" w:cs="Arial"/>
+          <w:sz w:val="28"/>
+          <w:szCs w:val="28"/>
+        </w:rPr>
+        <w:t>này</w:t>
+      </w:r>
+      <w:proofErr w:type="spellEnd"/>
+      <w:r>
+        <w:rPr>
+          <w:rFonts w:ascii="Arial" w:hAnsi="Arial" w:cs="Arial"/>
+          <w:sz w:val="28"/>
+          <w:szCs w:val="28"/>
+        </w:rPr>
+        <w:t xml:space="preserve"> </w:t>
+      </w:r>
+      <w:proofErr w:type="spellStart"/>
+      <w:r>
+        <w:rPr>
+          <w:rFonts w:ascii="Arial" w:hAnsi="Arial" w:cs="Arial"/>
+          <w:sz w:val="28"/>
+          <w:szCs w:val="28"/>
+        </w:rPr>
+        <w:t>để</w:t>
+      </w:r>
+      <w:proofErr w:type="spellEnd"/>
+      <w:r>
+        <w:rPr>
+          <w:rFonts w:ascii="Arial" w:hAnsi="Arial" w:cs="Arial"/>
+          <w:sz w:val="28"/>
+          <w:szCs w:val="28"/>
+        </w:rPr>
+        <w:t xml:space="preserve"> </w:t>
+      </w:r>
+      <w:proofErr w:type="spellStart"/>
+      <w:r>
+        <w:rPr>
+          <w:rFonts w:ascii="Arial" w:hAnsi="Arial" w:cs="Arial"/>
+          <w:sz w:val="28"/>
+          <w:szCs w:val="28"/>
+        </w:rPr>
+        <w:t>sử</w:t>
+      </w:r>
+      <w:proofErr w:type="spellEnd"/>
+      <w:r>
+        <w:rPr>
+          <w:rFonts w:ascii="Arial" w:hAnsi="Arial" w:cs="Arial"/>
+          <w:sz w:val="28"/>
+          <w:szCs w:val="28"/>
+        </w:rPr>
+        <w:t xml:space="preserve"> </w:t>
+      </w:r>
+      <w:proofErr w:type="spellStart"/>
+      <w:r>
+        <w:rPr>
+          <w:rFonts w:ascii="Arial" w:hAnsi="Arial" w:cs="Arial"/>
+          <w:sz w:val="28"/>
+          <w:szCs w:val="28"/>
+        </w:rPr>
+        <w:t>dụng</w:t>
+      </w:r>
+      <w:proofErr w:type="spellEnd"/>
+      <w:r>
+        <w:rPr>
+          <w:rFonts w:ascii="Arial" w:hAnsi="Arial" w:cs="Arial"/>
+          <w:sz w:val="28"/>
+          <w:szCs w:val="28"/>
+        </w:rPr>
+        <w:t xml:space="preserve"> web MVC.</w:t>
       </w:r>
     </w:p>
     <w:p>
@@ -629,13 +3063,151 @@
           <w:szCs w:val="28"/>
         </w:rPr>
       </w:pPr>
-      <w:r>
-        <w:rPr>
-          <w:rFonts w:ascii="Arial" w:hAnsi="Arial" w:cs="Arial"/>
-          <w:sz w:val="28"/>
-          <w:szCs w:val="28"/>
-        </w:rPr>
-        <w:t>services.AddDistributedMemoryCache() =&gt; cung cấp bộ nhớ cache để sư dụng session.</w:t>
+      <w:proofErr w:type="spellStart"/>
+      <w:proofErr w:type="gramStart"/>
+      <w:r>
+        <w:rPr>
+          <w:rFonts w:ascii="Arial" w:hAnsi="Arial" w:cs="Arial"/>
+          <w:sz w:val="28"/>
+          <w:szCs w:val="28"/>
+        </w:rPr>
+        <w:t>services.AddDistributedMemoryCache</w:t>
+      </w:r>
+      <w:proofErr w:type="spellEnd"/>
+      <w:proofErr w:type="gramEnd"/>
+      <w:r>
+        <w:rPr>
+          <w:rFonts w:ascii="Arial" w:hAnsi="Arial" w:cs="Arial"/>
+          <w:sz w:val="28"/>
+          <w:szCs w:val="28"/>
+        </w:rPr>
+        <w:t xml:space="preserve">() =&gt; </w:t>
+      </w:r>
+      <w:proofErr w:type="spellStart"/>
+      <w:r>
+        <w:rPr>
+          <w:rFonts w:ascii="Arial" w:hAnsi="Arial" w:cs="Arial"/>
+          <w:sz w:val="28"/>
+          <w:szCs w:val="28"/>
+        </w:rPr>
+        <w:t>cung</w:t>
+      </w:r>
+      <w:proofErr w:type="spellEnd"/>
+      <w:r>
+        <w:rPr>
+          <w:rFonts w:ascii="Arial" w:hAnsi="Arial" w:cs="Arial"/>
+          <w:sz w:val="28"/>
+          <w:szCs w:val="28"/>
+        </w:rPr>
+        <w:t xml:space="preserve"> </w:t>
+      </w:r>
+      <w:proofErr w:type="spellStart"/>
+      <w:r>
+        <w:rPr>
+          <w:rFonts w:ascii="Arial" w:hAnsi="Arial" w:cs="Arial"/>
+          <w:sz w:val="28"/>
+          <w:szCs w:val="28"/>
+        </w:rPr>
+        <w:t>cấp</w:t>
+      </w:r>
+      <w:proofErr w:type="spellEnd"/>
+      <w:r>
+        <w:rPr>
+          <w:rFonts w:ascii="Arial" w:hAnsi="Arial" w:cs="Arial"/>
+          <w:sz w:val="28"/>
+          <w:szCs w:val="28"/>
+        </w:rPr>
+        <w:t xml:space="preserve"> </w:t>
+      </w:r>
+      <w:proofErr w:type="spellStart"/>
+      <w:r>
+        <w:rPr>
+          <w:rFonts w:ascii="Arial" w:hAnsi="Arial" w:cs="Arial"/>
+          <w:sz w:val="28"/>
+          <w:szCs w:val="28"/>
+        </w:rPr>
+        <w:t>bộ</w:t>
+      </w:r>
+      <w:proofErr w:type="spellEnd"/>
+      <w:r>
+        <w:rPr>
+          <w:rFonts w:ascii="Arial" w:hAnsi="Arial" w:cs="Arial"/>
+          <w:sz w:val="28"/>
+          <w:szCs w:val="28"/>
+        </w:rPr>
+        <w:t xml:space="preserve"> </w:t>
+      </w:r>
+      <w:proofErr w:type="spellStart"/>
+      <w:r>
+        <w:rPr>
+          <w:rFonts w:ascii="Arial" w:hAnsi="Arial" w:cs="Arial"/>
+          <w:sz w:val="28"/>
+          <w:szCs w:val="28"/>
+        </w:rPr>
+        <w:t>nhớ</w:t>
+      </w:r>
+      <w:proofErr w:type="spellEnd"/>
+      <w:r>
+        <w:rPr>
+          <w:rFonts w:ascii="Arial" w:hAnsi="Arial" w:cs="Arial"/>
+          <w:sz w:val="28"/>
+          <w:szCs w:val="28"/>
+        </w:rPr>
+        <w:t xml:space="preserve"> cache </w:t>
+      </w:r>
+      <w:proofErr w:type="spellStart"/>
+      <w:r>
+        <w:rPr>
+          <w:rFonts w:ascii="Arial" w:hAnsi="Arial" w:cs="Arial"/>
+          <w:sz w:val="28"/>
+          <w:szCs w:val="28"/>
+        </w:rPr>
+        <w:t>để</w:t>
+      </w:r>
+      <w:proofErr w:type="spellEnd"/>
+      <w:r>
+        <w:rPr>
+          <w:rFonts w:ascii="Arial" w:hAnsi="Arial" w:cs="Arial"/>
+          <w:sz w:val="28"/>
+          <w:szCs w:val="28"/>
+        </w:rPr>
+        <w:t xml:space="preserve"> </w:t>
+      </w:r>
+      <w:proofErr w:type="spellStart"/>
+      <w:r>
+        <w:rPr>
+          <w:rFonts w:ascii="Arial" w:hAnsi="Arial" w:cs="Arial"/>
+          <w:sz w:val="28"/>
+          <w:szCs w:val="28"/>
+        </w:rPr>
+        <w:t>sư</w:t>
+      </w:r>
+      <w:proofErr w:type="spellEnd"/>
+      <w:r>
+        <w:rPr>
+          <w:rFonts w:ascii="Arial" w:hAnsi="Arial" w:cs="Arial"/>
+          <w:sz w:val="28"/>
+          <w:szCs w:val="28"/>
+        </w:rPr>
+        <w:t xml:space="preserve"> </w:t>
+      </w:r>
+      <w:proofErr w:type="spellStart"/>
+      <w:r>
+        <w:rPr>
+          <w:rFonts w:ascii="Arial" w:hAnsi="Arial" w:cs="Arial"/>
+          <w:sz w:val="28"/>
+          <w:szCs w:val="28"/>
+        </w:rPr>
+        <w:t>dụng</w:t>
+      </w:r>
+      <w:proofErr w:type="spellEnd"/>
+      <w:r>
+        <w:rPr>
+          <w:rFonts w:ascii="Arial" w:hAnsi="Arial" w:cs="Arial"/>
+          <w:sz w:val="28"/>
+          <w:szCs w:val="28"/>
+        </w:rPr>
+        <w:t xml:space="preserve"> session.</w:t>
       </w:r>
     </w:p>
     <w:p>
@@ -654,13 +3226,97 @@
           <w:szCs w:val="28"/>
         </w:rPr>
       </w:pPr>
-      <w:r>
-        <w:rPr>
-          <w:rFonts w:ascii="Arial" w:hAnsi="Arial" w:cs="Arial"/>
-          <w:sz w:val="28"/>
-          <w:szCs w:val="28"/>
-        </w:rPr>
-        <w:t>services.AddSession() =&gt; đăng ký service sử dụng session.</w:t>
+      <w:proofErr w:type="spellStart"/>
+      <w:proofErr w:type="gramStart"/>
+      <w:r>
+        <w:rPr>
+          <w:rFonts w:ascii="Arial" w:hAnsi="Arial" w:cs="Arial"/>
+          <w:sz w:val="28"/>
+          <w:szCs w:val="28"/>
+        </w:rPr>
+        <w:t>services.AddSession</w:t>
+      </w:r>
+      <w:proofErr w:type="spellEnd"/>
+      <w:proofErr w:type="gramEnd"/>
+      <w:r>
+        <w:rPr>
+          <w:rFonts w:ascii="Arial" w:hAnsi="Arial" w:cs="Arial"/>
+          <w:sz w:val="28"/>
+          <w:szCs w:val="28"/>
+        </w:rPr>
+        <w:t xml:space="preserve">() =&gt; </w:t>
+      </w:r>
+      <w:proofErr w:type="spellStart"/>
+      <w:r>
+        <w:rPr>
+          <w:rFonts w:ascii="Arial" w:hAnsi="Arial" w:cs="Arial"/>
+          <w:sz w:val="28"/>
+          <w:szCs w:val="28"/>
+        </w:rPr>
+        <w:t>đăng</w:t>
+      </w:r>
+      <w:proofErr w:type="spellEnd"/>
+      <w:r>
+        <w:rPr>
+          <w:rFonts w:ascii="Arial" w:hAnsi="Arial" w:cs="Arial"/>
+          <w:sz w:val="28"/>
+          <w:szCs w:val="28"/>
+        </w:rPr>
+        <w:t xml:space="preserve"> </w:t>
+      </w:r>
+      <w:proofErr w:type="spellStart"/>
+      <w:r>
+        <w:rPr>
+          <w:rFonts w:ascii="Arial" w:hAnsi="Arial" w:cs="Arial"/>
+          <w:sz w:val="28"/>
+          <w:szCs w:val="28"/>
+        </w:rPr>
+        <w:t>ký</w:t>
+      </w:r>
+      <w:proofErr w:type="spellEnd"/>
+      <w:r>
+        <w:rPr>
+          <w:rFonts w:ascii="Arial" w:hAnsi="Arial" w:cs="Arial"/>
+          <w:sz w:val="28"/>
+          <w:szCs w:val="28"/>
+        </w:rPr>
+        <w:t xml:space="preserve"> service </w:t>
+      </w:r>
+      <w:proofErr w:type="spellStart"/>
+      <w:r>
+        <w:rPr>
+          <w:rFonts w:ascii="Arial" w:hAnsi="Arial" w:cs="Arial"/>
+          <w:sz w:val="28"/>
+          <w:szCs w:val="28"/>
+        </w:rPr>
+        <w:t>sử</w:t>
+      </w:r>
+      <w:proofErr w:type="spellEnd"/>
+      <w:r>
+        <w:rPr>
+          <w:rFonts w:ascii="Arial" w:hAnsi="Arial" w:cs="Arial"/>
+          <w:sz w:val="28"/>
+          <w:szCs w:val="28"/>
+        </w:rPr>
+        <w:t xml:space="preserve"> </w:t>
+      </w:r>
+      <w:proofErr w:type="spellStart"/>
+      <w:r>
+        <w:rPr>
+          <w:rFonts w:ascii="Arial" w:hAnsi="Arial" w:cs="Arial"/>
+          <w:sz w:val="28"/>
+          <w:szCs w:val="28"/>
+        </w:rPr>
+        <w:t>dụng</w:t>
+      </w:r>
+      <w:proofErr w:type="spellEnd"/>
+      <w:r>
+        <w:rPr>
+          <w:rFonts w:ascii="Arial" w:hAnsi="Arial" w:cs="Arial"/>
+          <w:sz w:val="28"/>
+          <w:szCs w:val="28"/>
+        </w:rPr>
+        <w:t xml:space="preserve"> session.</w:t>
       </w:r>
     </w:p>
     <w:p>
@@ -679,6 +3335,8 @@
           <w:szCs w:val="28"/>
         </w:rPr>
       </w:pPr>
+      <w:proofErr w:type="spellStart"/>
+      <w:proofErr w:type="gramStart"/>
       <w:r>
         <w:rPr>
           <w:rFonts w:ascii="Arial" w:hAnsi="Arial" w:cs="Arial"/>
@@ -688,6 +3346,8 @@
         </w:rPr>
         <w:t>services.AddAutoMapper</w:t>
       </w:r>
+      <w:proofErr w:type="spellEnd"/>
+      <w:proofErr w:type="gramEnd"/>
       <w:r>
         <w:rPr>
           <w:rFonts w:ascii="Arial" w:hAnsi="Arial" w:cs="Arial"/>
@@ -697,6 +3357,7 @@
         </w:rPr>
         <w:t>(</w:t>
       </w:r>
+      <w:proofErr w:type="spellStart"/>
       <w:r>
         <w:rPr>
           <w:rFonts w:ascii="Arial" w:hAnsi="Arial" w:cs="Arial"/>
@@ -706,6 +3367,7 @@
         </w:rPr>
         <w:t>typeof</w:t>
       </w:r>
+      <w:proofErr w:type="spellEnd"/>
       <w:r>
         <w:rPr>
           <w:rFonts w:ascii="Arial" w:hAnsi="Arial" w:cs="Arial"/>
@@ -715,6 +3377,7 @@
         </w:rPr>
         <w:t>(</w:t>
       </w:r>
+      <w:proofErr w:type="spellStart"/>
       <w:r>
         <w:rPr>
           <w:rFonts w:ascii="Arial" w:hAnsi="Arial" w:cs="Arial"/>
@@ -724,6 +3387,7 @@
         </w:rPr>
         <w:t>AutoMapperProfile</w:t>
       </w:r>
+      <w:proofErr w:type="spellEnd"/>
       <w:r>
         <w:rPr>
           <w:rFonts w:ascii="Arial" w:hAnsi="Arial" w:cs="Arial"/>
@@ -758,7 +3422,227 @@
           <w:sz w:val="28"/>
           <w:szCs w:val="28"/>
         </w:rPr>
-        <w:t>=&gt; đăng ký sử dụng AutoMapper để ánh xạ từ 1 Model này sang 1 model khác.</w:t>
+        <w:t xml:space="preserve">=&gt; </w:t>
+      </w:r>
+      <w:proofErr w:type="spellStart"/>
+      <w:r>
+        <w:rPr>
+          <w:rFonts w:ascii="Arial" w:hAnsi="Arial" w:cs="Arial"/>
+          <w:color w:val="000000"/>
+          <w:sz w:val="28"/>
+          <w:szCs w:val="28"/>
+        </w:rPr>
+        <w:t>đăng</w:t>
+      </w:r>
+      <w:proofErr w:type="spellEnd"/>
+      <w:r>
+        <w:rPr>
+          <w:rFonts w:ascii="Arial" w:hAnsi="Arial" w:cs="Arial"/>
+          <w:color w:val="000000"/>
+          <w:sz w:val="28"/>
+          <w:szCs w:val="28"/>
+        </w:rPr>
+        <w:t xml:space="preserve"> </w:t>
+      </w:r>
+      <w:proofErr w:type="spellStart"/>
+      <w:r>
+        <w:rPr>
+          <w:rFonts w:ascii="Arial" w:hAnsi="Arial" w:cs="Arial"/>
+          <w:color w:val="000000"/>
+          <w:sz w:val="28"/>
+          <w:szCs w:val="28"/>
+        </w:rPr>
+        <w:t>ký</w:t>
+      </w:r>
+      <w:proofErr w:type="spellEnd"/>
+      <w:r>
+        <w:rPr>
+          <w:rFonts w:ascii="Arial" w:hAnsi="Arial" w:cs="Arial"/>
+          <w:color w:val="000000"/>
+          <w:sz w:val="28"/>
+          <w:szCs w:val="28"/>
+        </w:rPr>
+        <w:t xml:space="preserve"> </w:t>
+      </w:r>
+      <w:proofErr w:type="spellStart"/>
+      <w:r>
+        <w:rPr>
+          <w:rFonts w:ascii="Arial" w:hAnsi="Arial" w:cs="Arial"/>
+          <w:color w:val="000000"/>
+          <w:sz w:val="28"/>
+          <w:szCs w:val="28"/>
+        </w:rPr>
+        <w:t>sử</w:t>
+      </w:r>
+      <w:proofErr w:type="spellEnd"/>
+      <w:r>
+        <w:rPr>
+          <w:rFonts w:ascii="Arial" w:hAnsi="Arial" w:cs="Arial"/>
+          <w:color w:val="000000"/>
+          <w:sz w:val="28"/>
+          <w:szCs w:val="28"/>
+        </w:rPr>
+        <w:t xml:space="preserve"> </w:t>
+      </w:r>
+      <w:proofErr w:type="spellStart"/>
+      <w:r>
+        <w:rPr>
+          <w:rFonts w:ascii="Arial" w:hAnsi="Arial" w:cs="Arial"/>
+          <w:color w:val="000000"/>
+          <w:sz w:val="28"/>
+          <w:szCs w:val="28"/>
+        </w:rPr>
+        <w:t>dụng</w:t>
+      </w:r>
+      <w:proofErr w:type="spellEnd"/>
+      <w:r>
+        <w:rPr>
+          <w:rFonts w:ascii="Arial" w:hAnsi="Arial" w:cs="Arial"/>
+          <w:color w:val="000000"/>
+          <w:sz w:val="28"/>
+          <w:szCs w:val="28"/>
+        </w:rPr>
+        <w:t xml:space="preserve"> </w:t>
+      </w:r>
+      <w:proofErr w:type="spellStart"/>
+      <w:r>
+        <w:rPr>
+          <w:rFonts w:ascii="Arial" w:hAnsi="Arial" w:cs="Arial"/>
+          <w:color w:val="000000"/>
+          <w:sz w:val="28"/>
+          <w:szCs w:val="28"/>
+        </w:rPr>
+        <w:t>AutoMapper</w:t>
+      </w:r>
+      <w:proofErr w:type="spellEnd"/>
+      <w:r>
+        <w:rPr>
+          <w:rFonts w:ascii="Arial" w:hAnsi="Arial" w:cs="Arial"/>
+          <w:color w:val="000000"/>
+          <w:sz w:val="28"/>
+          <w:szCs w:val="28"/>
+        </w:rPr>
+        <w:t xml:space="preserve"> </w:t>
+      </w:r>
+      <w:proofErr w:type="spellStart"/>
+      <w:r>
+        <w:rPr>
+          <w:rFonts w:ascii="Arial" w:hAnsi="Arial" w:cs="Arial"/>
+          <w:color w:val="000000"/>
+          <w:sz w:val="28"/>
+          <w:szCs w:val="28"/>
+        </w:rPr>
+        <w:t>để</w:t>
+      </w:r>
+      <w:proofErr w:type="spellEnd"/>
+      <w:r>
+        <w:rPr>
+          <w:rFonts w:ascii="Arial" w:hAnsi="Arial" w:cs="Arial"/>
+          <w:color w:val="000000"/>
+          <w:sz w:val="28"/>
+          <w:szCs w:val="28"/>
+        </w:rPr>
+        <w:t xml:space="preserve"> </w:t>
+      </w:r>
+      <w:proofErr w:type="spellStart"/>
+      <w:r>
+        <w:rPr>
+          <w:rFonts w:ascii="Arial" w:hAnsi="Arial" w:cs="Arial"/>
+          <w:color w:val="000000"/>
+          <w:sz w:val="28"/>
+          <w:szCs w:val="28"/>
+        </w:rPr>
+        <w:t>ánh</w:t>
+      </w:r>
+      <w:proofErr w:type="spellEnd"/>
+      <w:r>
+        <w:rPr>
+          <w:rFonts w:ascii="Arial" w:hAnsi="Arial" w:cs="Arial"/>
+          <w:color w:val="000000"/>
+          <w:sz w:val="28"/>
+          <w:szCs w:val="28"/>
+        </w:rPr>
+        <w:t xml:space="preserve"> </w:t>
+      </w:r>
+      <w:proofErr w:type="spellStart"/>
+      <w:r>
+        <w:rPr>
+          <w:rFonts w:ascii="Arial" w:hAnsi="Arial" w:cs="Arial"/>
+          <w:color w:val="000000"/>
+          <w:sz w:val="28"/>
+          <w:szCs w:val="28"/>
+        </w:rPr>
+        <w:t>xạ</w:t>
+      </w:r>
+      <w:proofErr w:type="spellEnd"/>
+      <w:r>
+        <w:rPr>
+          <w:rFonts w:ascii="Arial" w:hAnsi="Arial" w:cs="Arial"/>
+          <w:color w:val="000000"/>
+          <w:sz w:val="28"/>
+          <w:szCs w:val="28"/>
+        </w:rPr>
+        <w:t xml:space="preserve"> </w:t>
+      </w:r>
+      <w:proofErr w:type="spellStart"/>
+      <w:r>
+        <w:rPr>
+          <w:rFonts w:ascii="Arial" w:hAnsi="Arial" w:cs="Arial"/>
+          <w:color w:val="000000"/>
+          <w:sz w:val="28"/>
+          <w:szCs w:val="28"/>
+        </w:rPr>
+        <w:t>từ</w:t>
+      </w:r>
+      <w:proofErr w:type="spellEnd"/>
+      <w:r>
+        <w:rPr>
+          <w:rFonts w:ascii="Arial" w:hAnsi="Arial" w:cs="Arial"/>
+          <w:color w:val="000000"/>
+          <w:sz w:val="28"/>
+          <w:szCs w:val="28"/>
+        </w:rPr>
+        <w:t xml:space="preserve"> 1 Model </w:t>
+      </w:r>
+      <w:proofErr w:type="spellStart"/>
+      <w:r>
+        <w:rPr>
+          <w:rFonts w:ascii="Arial" w:hAnsi="Arial" w:cs="Arial"/>
+          <w:color w:val="000000"/>
+          <w:sz w:val="28"/>
+          <w:szCs w:val="28"/>
+        </w:rPr>
+        <w:t>này</w:t>
+      </w:r>
+      <w:proofErr w:type="spellEnd"/>
+      <w:r>
+        <w:rPr>
+          <w:rFonts w:ascii="Arial" w:hAnsi="Arial" w:cs="Arial"/>
+          <w:color w:val="000000"/>
+          <w:sz w:val="28"/>
+          <w:szCs w:val="28"/>
+        </w:rPr>
+        <w:t xml:space="preserve"> sang 1 model </w:t>
+      </w:r>
+      <w:proofErr w:type="spellStart"/>
+      <w:r>
+        <w:rPr>
+          <w:rFonts w:ascii="Arial" w:hAnsi="Arial" w:cs="Arial"/>
+          <w:color w:val="000000"/>
+          <w:sz w:val="28"/>
+          <w:szCs w:val="28"/>
+        </w:rPr>
+        <w:t>khác</w:t>
+      </w:r>
+      <w:proofErr w:type="spellEnd"/>
+      <w:r>
+        <w:rPr>
+          <w:rFonts w:ascii="Arial" w:hAnsi="Arial" w:cs="Arial"/>
+          <w:color w:val="000000"/>
+          <w:sz w:val="28"/>
+          <w:szCs w:val="28"/>
+        </w:rPr>
+        <w:t>.</w:t>
       </w:r>
     </w:p>
     <w:p>
@@ -778,14 +3662,25 @@
           <w:szCs w:val="28"/>
         </w:rPr>
       </w:pPr>
-      <w:r>
-        <w:rPr>
-          <w:rFonts w:ascii="Arial" w:hAnsi="Arial" w:cs="Arial"/>
-          <w:b/>
-          <w:sz w:val="28"/>
-          <w:szCs w:val="28"/>
-        </w:rPr>
-        <w:t>Hàm Configure.</w:t>
+      <w:proofErr w:type="spellStart"/>
+      <w:r>
+        <w:rPr>
+          <w:rFonts w:ascii="Arial" w:hAnsi="Arial" w:cs="Arial"/>
+          <w:b/>
+          <w:sz w:val="28"/>
+          <w:szCs w:val="28"/>
+        </w:rPr>
+        <w:t>Hàm</w:t>
+      </w:r>
+      <w:proofErr w:type="spellEnd"/>
+      <w:r>
+        <w:rPr>
+          <w:rFonts w:ascii="Arial" w:hAnsi="Arial" w:cs="Arial"/>
+          <w:b/>
+          <w:sz w:val="28"/>
+          <w:szCs w:val="28"/>
+        </w:rPr>
+        <w:t xml:space="preserve"> Configure.</w:t>
       </w:r>
     </w:p>
     <w:p>
@@ -806,7 +3701,223 @@
           <w:sz w:val="28"/>
           <w:szCs w:val="28"/>
         </w:rPr>
-        <w:t>Ý nghĩa để đăng ký middleware cho phép, cái nào ở trước se chạy vào trước.</w:t>
+        <w:t xml:space="preserve">Ý </w:t>
+      </w:r>
+      <w:proofErr w:type="spellStart"/>
+      <w:r>
+        <w:rPr>
+          <w:rFonts w:ascii="Arial" w:hAnsi="Arial" w:cs="Arial"/>
+          <w:sz w:val="28"/>
+          <w:szCs w:val="28"/>
+        </w:rPr>
+        <w:t>nghĩa</w:t>
+      </w:r>
+      <w:proofErr w:type="spellEnd"/>
+      <w:r>
+        <w:rPr>
+          <w:rFonts w:ascii="Arial" w:hAnsi="Arial" w:cs="Arial"/>
+          <w:sz w:val="28"/>
+          <w:szCs w:val="28"/>
+        </w:rPr>
+        <w:t xml:space="preserve"> </w:t>
+      </w:r>
+      <w:proofErr w:type="spellStart"/>
+      <w:r>
+        <w:rPr>
+          <w:rFonts w:ascii="Arial" w:hAnsi="Arial" w:cs="Arial"/>
+          <w:sz w:val="28"/>
+          <w:szCs w:val="28"/>
+        </w:rPr>
+        <w:t>để</w:t>
+      </w:r>
+      <w:proofErr w:type="spellEnd"/>
+      <w:r>
+        <w:rPr>
+          <w:rFonts w:ascii="Arial" w:hAnsi="Arial" w:cs="Arial"/>
+          <w:sz w:val="28"/>
+          <w:szCs w:val="28"/>
+        </w:rPr>
+        <w:t xml:space="preserve"> </w:t>
+      </w:r>
+      <w:proofErr w:type="spellStart"/>
+      <w:r>
+        <w:rPr>
+          <w:rFonts w:ascii="Arial" w:hAnsi="Arial" w:cs="Arial"/>
+          <w:sz w:val="28"/>
+          <w:szCs w:val="28"/>
+        </w:rPr>
+        <w:t>đăng</w:t>
+      </w:r>
+      <w:proofErr w:type="spellEnd"/>
+      <w:r>
+        <w:rPr>
+          <w:rFonts w:ascii="Arial" w:hAnsi="Arial" w:cs="Arial"/>
+          <w:sz w:val="28"/>
+          <w:szCs w:val="28"/>
+        </w:rPr>
+        <w:t xml:space="preserve"> </w:t>
+      </w:r>
+      <w:proofErr w:type="spellStart"/>
+      <w:r>
+        <w:rPr>
+          <w:rFonts w:ascii="Arial" w:hAnsi="Arial" w:cs="Arial"/>
+          <w:sz w:val="28"/>
+          <w:szCs w:val="28"/>
+        </w:rPr>
+        <w:t>ký</w:t>
+      </w:r>
+      <w:proofErr w:type="spellEnd"/>
+      <w:r>
+        <w:rPr>
+          <w:rFonts w:ascii="Arial" w:hAnsi="Arial" w:cs="Arial"/>
+          <w:sz w:val="28"/>
+          <w:szCs w:val="28"/>
+        </w:rPr>
+        <w:t xml:space="preserve"> middleware </w:t>
+      </w:r>
+      <w:proofErr w:type="spellStart"/>
+      <w:r>
+        <w:rPr>
+          <w:rFonts w:ascii="Arial" w:hAnsi="Arial" w:cs="Arial"/>
+          <w:sz w:val="28"/>
+          <w:szCs w:val="28"/>
+        </w:rPr>
+        <w:t>cho</w:t>
+      </w:r>
+      <w:proofErr w:type="spellEnd"/>
+      <w:r>
+        <w:rPr>
+          <w:rFonts w:ascii="Arial" w:hAnsi="Arial" w:cs="Arial"/>
+          <w:sz w:val="28"/>
+          <w:szCs w:val="28"/>
+        </w:rPr>
+        <w:t xml:space="preserve"> </w:t>
+      </w:r>
+      <w:proofErr w:type="spellStart"/>
+      <w:r>
+        <w:rPr>
+          <w:rFonts w:ascii="Arial" w:hAnsi="Arial" w:cs="Arial"/>
+          <w:sz w:val="28"/>
+          <w:szCs w:val="28"/>
+        </w:rPr>
+        <w:t>phép</w:t>
+      </w:r>
+      <w:proofErr w:type="spellEnd"/>
+      <w:r>
+        <w:rPr>
+          <w:rFonts w:ascii="Arial" w:hAnsi="Arial" w:cs="Arial"/>
+          <w:sz w:val="28"/>
+          <w:szCs w:val="28"/>
+        </w:rPr>
+        <w:t xml:space="preserve">, </w:t>
+      </w:r>
+      <w:proofErr w:type="spellStart"/>
+      <w:r>
+        <w:rPr>
+          <w:rFonts w:ascii="Arial" w:hAnsi="Arial" w:cs="Arial"/>
+          <w:sz w:val="28"/>
+          <w:szCs w:val="28"/>
+        </w:rPr>
+        <w:t>cái</w:t>
+      </w:r>
+      <w:proofErr w:type="spellEnd"/>
+      <w:r>
+        <w:rPr>
+          <w:rFonts w:ascii="Arial" w:hAnsi="Arial" w:cs="Arial"/>
+          <w:sz w:val="28"/>
+          <w:szCs w:val="28"/>
+        </w:rPr>
+        <w:t xml:space="preserve"> </w:t>
+      </w:r>
+      <w:proofErr w:type="spellStart"/>
+      <w:r>
+        <w:rPr>
+          <w:rFonts w:ascii="Arial" w:hAnsi="Arial" w:cs="Arial"/>
+          <w:sz w:val="28"/>
+          <w:szCs w:val="28"/>
+        </w:rPr>
+        <w:t>nào</w:t>
+      </w:r>
+      <w:proofErr w:type="spellEnd"/>
+      <w:r>
+        <w:rPr>
+          <w:rFonts w:ascii="Arial" w:hAnsi="Arial" w:cs="Arial"/>
+          <w:sz w:val="28"/>
+          <w:szCs w:val="28"/>
+        </w:rPr>
+        <w:t xml:space="preserve"> ở </w:t>
+      </w:r>
+      <w:proofErr w:type="spellStart"/>
+      <w:r>
+        <w:rPr>
+          <w:rFonts w:ascii="Arial" w:hAnsi="Arial" w:cs="Arial"/>
+          <w:sz w:val="28"/>
+          <w:szCs w:val="28"/>
+        </w:rPr>
+        <w:t>trước</w:t>
+      </w:r>
+      <w:proofErr w:type="spellEnd"/>
+      <w:r>
+        <w:rPr>
+          <w:rFonts w:ascii="Arial" w:hAnsi="Arial" w:cs="Arial"/>
+          <w:sz w:val="28"/>
+          <w:szCs w:val="28"/>
+        </w:rPr>
+        <w:t xml:space="preserve"> se </w:t>
+      </w:r>
+      <w:proofErr w:type="spellStart"/>
+      <w:r>
+        <w:rPr>
+          <w:rFonts w:ascii="Arial" w:hAnsi="Arial" w:cs="Arial"/>
+          <w:sz w:val="28"/>
+          <w:szCs w:val="28"/>
+        </w:rPr>
+        <w:t>chạy</w:t>
+      </w:r>
+      <w:proofErr w:type="spellEnd"/>
+      <w:r>
+        <w:rPr>
+          <w:rFonts w:ascii="Arial" w:hAnsi="Arial" w:cs="Arial"/>
+          <w:sz w:val="28"/>
+          <w:szCs w:val="28"/>
+        </w:rPr>
+        <w:t xml:space="preserve"> </w:t>
+      </w:r>
+      <w:proofErr w:type="spellStart"/>
+      <w:r>
+        <w:rPr>
+          <w:rFonts w:ascii="Arial" w:hAnsi="Arial" w:cs="Arial"/>
+          <w:sz w:val="28"/>
+          <w:szCs w:val="28"/>
+        </w:rPr>
+        <w:t>vào</w:t>
+      </w:r>
+      <w:proofErr w:type="spellEnd"/>
+      <w:r>
+        <w:rPr>
+          <w:rFonts w:ascii="Arial" w:hAnsi="Arial" w:cs="Arial"/>
+          <w:sz w:val="28"/>
+          <w:szCs w:val="28"/>
+        </w:rPr>
+        <w:t xml:space="preserve"> </w:t>
+      </w:r>
+      <w:proofErr w:type="spellStart"/>
+      <w:r>
+        <w:rPr>
+          <w:rFonts w:ascii="Arial" w:hAnsi="Arial" w:cs="Arial"/>
+          <w:sz w:val="28"/>
+          <w:szCs w:val="28"/>
+        </w:rPr>
+        <w:t>trước</w:t>
+      </w:r>
+      <w:proofErr w:type="spellEnd"/>
+      <w:r>
+        <w:rPr>
+          <w:rFonts w:ascii="Arial" w:hAnsi="Arial" w:cs="Arial"/>
+          <w:sz w:val="28"/>
+          <w:szCs w:val="28"/>
+        </w:rPr>
+        <w:t>.</w:t>
       </w:r>
     </w:p>
     <w:p>
@@ -831,7 +3942,259 @@
           <w:sz w:val="28"/>
           <w:szCs w:val="28"/>
         </w:rPr>
-        <w:t>Note: có những middleware phải theo thứ tự đã node ơ trên có 1 hình ảnh có luồng request và response.</w:t>
+        <w:t xml:space="preserve">Note: </w:t>
+      </w:r>
+      <w:proofErr w:type="spellStart"/>
+      <w:r>
+        <w:rPr>
+          <w:rFonts w:ascii="Arial" w:hAnsi="Arial" w:cs="Arial"/>
+          <w:sz w:val="28"/>
+          <w:szCs w:val="28"/>
+        </w:rPr>
+        <w:t>có</w:t>
+      </w:r>
+      <w:proofErr w:type="spellEnd"/>
+      <w:r>
+        <w:rPr>
+          <w:rFonts w:ascii="Arial" w:hAnsi="Arial" w:cs="Arial"/>
+          <w:sz w:val="28"/>
+          <w:szCs w:val="28"/>
+        </w:rPr>
+        <w:t xml:space="preserve"> </w:t>
+      </w:r>
+      <w:proofErr w:type="spellStart"/>
+      <w:r>
+        <w:rPr>
+          <w:rFonts w:ascii="Arial" w:hAnsi="Arial" w:cs="Arial"/>
+          <w:sz w:val="28"/>
+          <w:szCs w:val="28"/>
+        </w:rPr>
+        <w:t>những</w:t>
+      </w:r>
+      <w:proofErr w:type="spellEnd"/>
+      <w:r>
+        <w:rPr>
+          <w:rFonts w:ascii="Arial" w:hAnsi="Arial" w:cs="Arial"/>
+          <w:sz w:val="28"/>
+          <w:szCs w:val="28"/>
+        </w:rPr>
+        <w:t xml:space="preserve"> middleware </w:t>
+      </w:r>
+      <w:proofErr w:type="spellStart"/>
+      <w:r>
+        <w:rPr>
+          <w:rFonts w:ascii="Arial" w:hAnsi="Arial" w:cs="Arial"/>
+          <w:sz w:val="28"/>
+          <w:szCs w:val="28"/>
+        </w:rPr>
+        <w:t>phải</w:t>
+      </w:r>
+      <w:proofErr w:type="spellEnd"/>
+      <w:r>
+        <w:rPr>
+          <w:rFonts w:ascii="Arial" w:hAnsi="Arial" w:cs="Arial"/>
+          <w:sz w:val="28"/>
+          <w:szCs w:val="28"/>
+        </w:rPr>
+        <w:t xml:space="preserve"> </w:t>
+      </w:r>
+      <w:proofErr w:type="spellStart"/>
+      <w:r>
+        <w:rPr>
+          <w:rFonts w:ascii="Arial" w:hAnsi="Arial" w:cs="Arial"/>
+          <w:sz w:val="28"/>
+          <w:szCs w:val="28"/>
+        </w:rPr>
+        <w:t>theo</w:t>
+      </w:r>
+      <w:proofErr w:type="spellEnd"/>
+      <w:r>
+        <w:rPr>
+          <w:rFonts w:ascii="Arial" w:hAnsi="Arial" w:cs="Arial"/>
+          <w:sz w:val="28"/>
+          <w:szCs w:val="28"/>
+        </w:rPr>
+        <w:t xml:space="preserve"> </w:t>
+      </w:r>
+      <w:proofErr w:type="spellStart"/>
+      <w:r>
+        <w:rPr>
+          <w:rFonts w:ascii="Arial" w:hAnsi="Arial" w:cs="Arial"/>
+          <w:sz w:val="28"/>
+          <w:szCs w:val="28"/>
+        </w:rPr>
+        <w:t>thứ</w:t>
+      </w:r>
+      <w:proofErr w:type="spellEnd"/>
+      <w:r>
+        <w:rPr>
+          <w:rFonts w:ascii="Arial" w:hAnsi="Arial" w:cs="Arial"/>
+          <w:sz w:val="28"/>
+          <w:szCs w:val="28"/>
+        </w:rPr>
+        <w:t xml:space="preserve"> </w:t>
+      </w:r>
+      <w:proofErr w:type="spellStart"/>
+      <w:r>
+        <w:rPr>
+          <w:rFonts w:ascii="Arial" w:hAnsi="Arial" w:cs="Arial"/>
+          <w:sz w:val="28"/>
+          <w:szCs w:val="28"/>
+        </w:rPr>
+        <w:t>tự</w:t>
+      </w:r>
+      <w:proofErr w:type="spellEnd"/>
+      <w:r>
+        <w:rPr>
+          <w:rFonts w:ascii="Arial" w:hAnsi="Arial" w:cs="Arial"/>
+          <w:sz w:val="28"/>
+          <w:szCs w:val="28"/>
+        </w:rPr>
+        <w:t xml:space="preserve"> </w:t>
+      </w:r>
+      <w:proofErr w:type="spellStart"/>
+      <w:r>
+        <w:rPr>
+          <w:rFonts w:ascii="Arial" w:hAnsi="Arial" w:cs="Arial"/>
+          <w:sz w:val="28"/>
+          <w:szCs w:val="28"/>
+        </w:rPr>
+        <w:t>đã</w:t>
+      </w:r>
+      <w:proofErr w:type="spellEnd"/>
+      <w:r>
+        <w:rPr>
+          <w:rFonts w:ascii="Arial" w:hAnsi="Arial" w:cs="Arial"/>
+          <w:sz w:val="28"/>
+          <w:szCs w:val="28"/>
+        </w:rPr>
+        <w:t xml:space="preserve"> node ơ </w:t>
+      </w:r>
+      <w:proofErr w:type="spellStart"/>
+      <w:r>
+        <w:rPr>
+          <w:rFonts w:ascii="Arial" w:hAnsi="Arial" w:cs="Arial"/>
+          <w:sz w:val="28"/>
+          <w:szCs w:val="28"/>
+        </w:rPr>
+        <w:t>trên</w:t>
+      </w:r>
+      <w:proofErr w:type="spellEnd"/>
+      <w:r>
+        <w:rPr>
+          <w:rFonts w:ascii="Arial" w:hAnsi="Arial" w:cs="Arial"/>
+          <w:sz w:val="28"/>
+          <w:szCs w:val="28"/>
+        </w:rPr>
+        <w:t xml:space="preserve"> </w:t>
+      </w:r>
+      <w:proofErr w:type="spellStart"/>
+      <w:r>
+        <w:rPr>
+          <w:rFonts w:ascii="Arial" w:hAnsi="Arial" w:cs="Arial"/>
+          <w:sz w:val="28"/>
+          <w:szCs w:val="28"/>
+        </w:rPr>
+        <w:t>có</w:t>
+      </w:r>
+      <w:proofErr w:type="spellEnd"/>
+      <w:r>
+        <w:rPr>
+          <w:rFonts w:ascii="Arial" w:hAnsi="Arial" w:cs="Arial"/>
+          <w:sz w:val="28"/>
+          <w:szCs w:val="28"/>
+        </w:rPr>
+        <w:t xml:space="preserve"> 1 </w:t>
+      </w:r>
+      <w:proofErr w:type="spellStart"/>
+      <w:r>
+        <w:rPr>
+          <w:rFonts w:ascii="Arial" w:hAnsi="Arial" w:cs="Arial"/>
+          <w:sz w:val="28"/>
+          <w:szCs w:val="28"/>
+        </w:rPr>
+        <w:t>hình</w:t>
+      </w:r>
+      <w:proofErr w:type="spellEnd"/>
+      <w:r>
+        <w:rPr>
+          <w:rFonts w:ascii="Arial" w:hAnsi="Arial" w:cs="Arial"/>
+          <w:sz w:val="28"/>
+          <w:szCs w:val="28"/>
+        </w:rPr>
+        <w:t xml:space="preserve"> </w:t>
+      </w:r>
+      <w:proofErr w:type="spellStart"/>
+      <w:r>
+        <w:rPr>
+          <w:rFonts w:ascii="Arial" w:hAnsi="Arial" w:cs="Arial"/>
+          <w:sz w:val="28"/>
+          <w:szCs w:val="28"/>
+        </w:rPr>
+        <w:t>ảnh</w:t>
+      </w:r>
+      <w:proofErr w:type="spellEnd"/>
+      <w:r>
+        <w:rPr>
+          <w:rFonts w:ascii="Arial" w:hAnsi="Arial" w:cs="Arial"/>
+          <w:sz w:val="28"/>
+          <w:szCs w:val="28"/>
+        </w:rPr>
+        <w:t xml:space="preserve"> </w:t>
+      </w:r>
+      <w:proofErr w:type="spellStart"/>
+      <w:r>
+        <w:rPr>
+          <w:rFonts w:ascii="Arial" w:hAnsi="Arial" w:cs="Arial"/>
+          <w:sz w:val="28"/>
+          <w:szCs w:val="28"/>
+        </w:rPr>
+        <w:t>có</w:t>
+      </w:r>
+      <w:proofErr w:type="spellEnd"/>
+      <w:r>
+        <w:rPr>
+          <w:rFonts w:ascii="Arial" w:hAnsi="Arial" w:cs="Arial"/>
+          <w:sz w:val="28"/>
+          <w:szCs w:val="28"/>
+        </w:rPr>
+        <w:t xml:space="preserve"> </w:t>
+      </w:r>
+      <w:proofErr w:type="spellStart"/>
+      <w:r>
+        <w:rPr>
+          <w:rFonts w:ascii="Arial" w:hAnsi="Arial" w:cs="Arial"/>
+          <w:sz w:val="28"/>
+          <w:szCs w:val="28"/>
+        </w:rPr>
+        <w:t>luồng</w:t>
+      </w:r>
+      <w:proofErr w:type="spellEnd"/>
+      <w:r>
+        <w:rPr>
+          <w:rFonts w:ascii="Arial" w:hAnsi="Arial" w:cs="Arial"/>
+          <w:sz w:val="28"/>
+          <w:szCs w:val="28"/>
+        </w:rPr>
+        <w:t xml:space="preserve"> request </w:t>
+      </w:r>
+      <w:proofErr w:type="spellStart"/>
+      <w:r>
+        <w:rPr>
+          <w:rFonts w:ascii="Arial" w:hAnsi="Arial" w:cs="Arial"/>
+          <w:sz w:val="28"/>
+          <w:szCs w:val="28"/>
+        </w:rPr>
+        <w:t>và</w:t>
+      </w:r>
+      <w:proofErr w:type="spellEnd"/>
+      <w:r>
+        <w:rPr>
+          <w:rFonts w:ascii="Arial" w:hAnsi="Arial" w:cs="Arial"/>
+          <w:sz w:val="28"/>
+          <w:szCs w:val="28"/>
+        </w:rPr>
+        <w:t xml:space="preserve"> response.</w:t>
       </w:r>
     </w:p>
     <w:p>
@@ -852,7 +4215,117 @@
           <w:sz w:val="28"/>
           <w:szCs w:val="28"/>
         </w:rPr>
-        <w:t>- app.UseStaticFiles() =&gt; middleware cấu hình file tĩnh sử dụng (folder www).</w:t>
+        <w:t xml:space="preserve">- </w:t>
+      </w:r>
+      <w:proofErr w:type="spellStart"/>
+      <w:proofErr w:type="gramStart"/>
+      <w:r>
+        <w:rPr>
+          <w:rFonts w:ascii="Arial" w:hAnsi="Arial" w:cs="Arial"/>
+          <w:sz w:val="28"/>
+          <w:szCs w:val="28"/>
+        </w:rPr>
+        <w:t>app.UseStaticFiles</w:t>
+      </w:r>
+      <w:proofErr w:type="spellEnd"/>
+      <w:proofErr w:type="gramEnd"/>
+      <w:r>
+        <w:rPr>
+          <w:rFonts w:ascii="Arial" w:hAnsi="Arial" w:cs="Arial"/>
+          <w:sz w:val="28"/>
+          <w:szCs w:val="28"/>
+        </w:rPr>
+        <w:t xml:space="preserve">() =&gt; middleware </w:t>
+      </w:r>
+      <w:proofErr w:type="spellStart"/>
+      <w:r>
+        <w:rPr>
+          <w:rFonts w:ascii="Arial" w:hAnsi="Arial" w:cs="Arial"/>
+          <w:sz w:val="28"/>
+          <w:szCs w:val="28"/>
+        </w:rPr>
+        <w:t>cấu</w:t>
+      </w:r>
+      <w:proofErr w:type="spellEnd"/>
+      <w:r>
+        <w:rPr>
+          <w:rFonts w:ascii="Arial" w:hAnsi="Arial" w:cs="Arial"/>
+          <w:sz w:val="28"/>
+          <w:szCs w:val="28"/>
+        </w:rPr>
+        <w:t xml:space="preserve"> </w:t>
+      </w:r>
+      <w:proofErr w:type="spellStart"/>
+      <w:r>
+        <w:rPr>
+          <w:rFonts w:ascii="Arial" w:hAnsi="Arial" w:cs="Arial"/>
+          <w:sz w:val="28"/>
+          <w:szCs w:val="28"/>
+        </w:rPr>
+        <w:t>hình</w:t>
+      </w:r>
+      <w:proofErr w:type="spellEnd"/>
+      <w:r>
+        <w:rPr>
+          <w:rFonts w:ascii="Arial" w:hAnsi="Arial" w:cs="Arial"/>
+          <w:sz w:val="28"/>
+          <w:szCs w:val="28"/>
+        </w:rPr>
+        <w:t xml:space="preserve"> file </w:t>
+      </w:r>
+      <w:proofErr w:type="spellStart"/>
+      <w:r>
+        <w:rPr>
+          <w:rFonts w:ascii="Arial" w:hAnsi="Arial" w:cs="Arial"/>
+          <w:sz w:val="28"/>
+          <w:szCs w:val="28"/>
+        </w:rPr>
+        <w:t>tĩnh</w:t>
+      </w:r>
+      <w:proofErr w:type="spellEnd"/>
+      <w:r>
+        <w:rPr>
+          <w:rFonts w:ascii="Arial" w:hAnsi="Arial" w:cs="Arial"/>
+          <w:sz w:val="28"/>
+          <w:szCs w:val="28"/>
+        </w:rPr>
+        <w:t xml:space="preserve"> </w:t>
+      </w:r>
+      <w:proofErr w:type="spellStart"/>
+      <w:r>
+        <w:rPr>
+          <w:rFonts w:ascii="Arial" w:hAnsi="Arial" w:cs="Arial"/>
+          <w:sz w:val="28"/>
+          <w:szCs w:val="28"/>
+        </w:rPr>
+        <w:t>sử</w:t>
+      </w:r>
+      <w:proofErr w:type="spellEnd"/>
+      <w:r>
+        <w:rPr>
+          <w:rFonts w:ascii="Arial" w:hAnsi="Arial" w:cs="Arial"/>
+          <w:sz w:val="28"/>
+          <w:szCs w:val="28"/>
+        </w:rPr>
+        <w:t xml:space="preserve"> </w:t>
+      </w:r>
+      <w:proofErr w:type="spellStart"/>
+      <w:r>
+        <w:rPr>
+          <w:rFonts w:ascii="Arial" w:hAnsi="Arial" w:cs="Arial"/>
+          <w:sz w:val="28"/>
+          <w:szCs w:val="28"/>
+        </w:rPr>
+        <w:t>dụng</w:t>
+      </w:r>
+      <w:proofErr w:type="spellEnd"/>
+      <w:r>
+        <w:rPr>
+          <w:rFonts w:ascii="Arial" w:hAnsi="Arial" w:cs="Arial"/>
+          <w:sz w:val="28"/>
+          <w:szCs w:val="28"/>
+        </w:rPr>
+        <w:t xml:space="preserve"> (folder www).</w:t>
       </w:r>
     </w:p>
     <w:p>
@@ -873,7 +4346,27 @@
           <w:sz w:val="28"/>
           <w:szCs w:val="28"/>
         </w:rPr>
-        <w:t>- app.UseSesion() =&gt; middleware session.</w:t>
+        <w:t xml:space="preserve">- </w:t>
+      </w:r>
+      <w:proofErr w:type="spellStart"/>
+      <w:proofErr w:type="gramStart"/>
+      <w:r>
+        <w:rPr>
+          <w:rFonts w:ascii="Arial" w:hAnsi="Arial" w:cs="Arial"/>
+          <w:sz w:val="28"/>
+          <w:szCs w:val="28"/>
+        </w:rPr>
+        <w:t>app.UseSesion</w:t>
+      </w:r>
+      <w:proofErr w:type="spellEnd"/>
+      <w:proofErr w:type="gramEnd"/>
+      <w:r>
+        <w:rPr>
+          <w:rFonts w:ascii="Arial" w:hAnsi="Arial" w:cs="Arial"/>
+          <w:sz w:val="28"/>
+          <w:szCs w:val="28"/>
+        </w:rPr>
+        <w:t>() =&gt; middleware session.</w:t>
       </w:r>
     </w:p>
     <w:p>
@@ -894,7 +4387,81 @@
           <w:sz w:val="28"/>
           <w:szCs w:val="28"/>
         </w:rPr>
-        <w:t>- app.UseAuthentication() =&gt; xác thực người dung.</w:t>
+        <w:t xml:space="preserve">- </w:t>
+      </w:r>
+      <w:proofErr w:type="spellStart"/>
+      <w:proofErr w:type="gramStart"/>
+      <w:r>
+        <w:rPr>
+          <w:rFonts w:ascii="Arial" w:hAnsi="Arial" w:cs="Arial"/>
+          <w:sz w:val="28"/>
+          <w:szCs w:val="28"/>
+        </w:rPr>
+        <w:t>app.UseAuthentication</w:t>
+      </w:r>
+      <w:proofErr w:type="spellEnd"/>
+      <w:proofErr w:type="gramEnd"/>
+      <w:r>
+        <w:rPr>
+          <w:rFonts w:ascii="Arial" w:hAnsi="Arial" w:cs="Arial"/>
+          <w:sz w:val="28"/>
+          <w:szCs w:val="28"/>
+        </w:rPr>
+        <w:t xml:space="preserve">() =&gt; </w:t>
+      </w:r>
+      <w:proofErr w:type="spellStart"/>
+      <w:r>
+        <w:rPr>
+          <w:rFonts w:ascii="Arial" w:hAnsi="Arial" w:cs="Arial"/>
+          <w:sz w:val="28"/>
+          <w:szCs w:val="28"/>
+        </w:rPr>
+        <w:t>xác</w:t>
+      </w:r>
+      <w:proofErr w:type="spellEnd"/>
+      <w:r>
+        <w:rPr>
+          <w:rFonts w:ascii="Arial" w:hAnsi="Arial" w:cs="Arial"/>
+          <w:sz w:val="28"/>
+          <w:szCs w:val="28"/>
+        </w:rPr>
+        <w:t xml:space="preserve"> </w:t>
+      </w:r>
+      <w:proofErr w:type="spellStart"/>
+      <w:r>
+        <w:rPr>
+          <w:rFonts w:ascii="Arial" w:hAnsi="Arial" w:cs="Arial"/>
+          <w:sz w:val="28"/>
+          <w:szCs w:val="28"/>
+        </w:rPr>
+        <w:t>thực</w:t>
+      </w:r>
+      <w:proofErr w:type="spellEnd"/>
+      <w:r>
+        <w:rPr>
+          <w:rFonts w:ascii="Arial" w:hAnsi="Arial" w:cs="Arial"/>
+          <w:sz w:val="28"/>
+          <w:szCs w:val="28"/>
+        </w:rPr>
+        <w:t xml:space="preserve"> </w:t>
+      </w:r>
+      <w:proofErr w:type="spellStart"/>
+      <w:r>
+        <w:rPr>
+          <w:rFonts w:ascii="Arial" w:hAnsi="Arial" w:cs="Arial"/>
+          <w:sz w:val="28"/>
+          <w:szCs w:val="28"/>
+        </w:rPr>
+        <w:t>người</w:t>
+      </w:r>
+      <w:proofErr w:type="spellEnd"/>
+      <w:r>
+        <w:rPr>
+          <w:rFonts w:ascii="Arial" w:hAnsi="Arial" w:cs="Arial"/>
+          <w:sz w:val="28"/>
+          <w:szCs w:val="28"/>
+        </w:rPr>
+        <w:t xml:space="preserve"> dung.</w:t>
       </w:r>
     </w:p>
     <w:p>
@@ -915,7 +4482,171 @@
           <w:sz w:val="28"/>
           <w:szCs w:val="28"/>
         </w:rPr>
-        <w:t>- app.UseAuthorization() =&gt; role hoặc policy cho người dung được sử dụng những controller nào.</w:t>
+        <w:t xml:space="preserve">- </w:t>
+      </w:r>
+      <w:proofErr w:type="spellStart"/>
+      <w:proofErr w:type="gramStart"/>
+      <w:r>
+        <w:rPr>
+          <w:rFonts w:ascii="Arial" w:hAnsi="Arial" w:cs="Arial"/>
+          <w:sz w:val="28"/>
+          <w:szCs w:val="28"/>
+        </w:rPr>
+        <w:t>app.UseAuthorization</w:t>
+      </w:r>
+      <w:proofErr w:type="spellEnd"/>
+      <w:proofErr w:type="gramEnd"/>
+      <w:r>
+        <w:rPr>
+          <w:rFonts w:ascii="Arial" w:hAnsi="Arial" w:cs="Arial"/>
+          <w:sz w:val="28"/>
+          <w:szCs w:val="28"/>
+        </w:rPr>
+        <w:t xml:space="preserve">() =&gt; role </w:t>
+      </w:r>
+      <w:proofErr w:type="spellStart"/>
+      <w:r>
+        <w:rPr>
+          <w:rFonts w:ascii="Arial" w:hAnsi="Arial" w:cs="Arial"/>
+          <w:sz w:val="28"/>
+          <w:szCs w:val="28"/>
+        </w:rPr>
+        <w:t>hoặc</w:t>
+      </w:r>
+      <w:proofErr w:type="spellEnd"/>
+      <w:r>
+        <w:rPr>
+          <w:rFonts w:ascii="Arial" w:hAnsi="Arial" w:cs="Arial"/>
+          <w:sz w:val="28"/>
+          <w:szCs w:val="28"/>
+        </w:rPr>
+        <w:t xml:space="preserve"> policy </w:t>
+      </w:r>
+      <w:proofErr w:type="spellStart"/>
+      <w:r>
+        <w:rPr>
+          <w:rFonts w:ascii="Arial" w:hAnsi="Arial" w:cs="Arial"/>
+          <w:sz w:val="28"/>
+          <w:szCs w:val="28"/>
+        </w:rPr>
+        <w:t>cho</w:t>
+      </w:r>
+      <w:proofErr w:type="spellEnd"/>
+      <w:r>
+        <w:rPr>
+          <w:rFonts w:ascii="Arial" w:hAnsi="Arial" w:cs="Arial"/>
+          <w:sz w:val="28"/>
+          <w:szCs w:val="28"/>
+        </w:rPr>
+        <w:t xml:space="preserve"> </w:t>
+      </w:r>
+      <w:proofErr w:type="spellStart"/>
+      <w:r>
+        <w:rPr>
+          <w:rFonts w:ascii="Arial" w:hAnsi="Arial" w:cs="Arial"/>
+          <w:sz w:val="28"/>
+          <w:szCs w:val="28"/>
+        </w:rPr>
+        <w:t>người</w:t>
+      </w:r>
+      <w:proofErr w:type="spellEnd"/>
+      <w:r>
+        <w:rPr>
+          <w:rFonts w:ascii="Arial" w:hAnsi="Arial" w:cs="Arial"/>
+          <w:sz w:val="28"/>
+          <w:szCs w:val="28"/>
+        </w:rPr>
+        <w:t xml:space="preserve"> dung </w:t>
+      </w:r>
+      <w:proofErr w:type="spellStart"/>
+      <w:r>
+        <w:rPr>
+          <w:rFonts w:ascii="Arial" w:hAnsi="Arial" w:cs="Arial"/>
+          <w:sz w:val="28"/>
+          <w:szCs w:val="28"/>
+        </w:rPr>
+        <w:t>được</w:t>
+      </w:r>
+      <w:proofErr w:type="spellEnd"/>
+      <w:r>
+        <w:rPr>
+          <w:rFonts w:ascii="Arial" w:hAnsi="Arial" w:cs="Arial"/>
+          <w:sz w:val="28"/>
+          <w:szCs w:val="28"/>
+        </w:rPr>
+        <w:t xml:space="preserve"> </w:t>
+      </w:r>
+      <w:proofErr w:type="spellStart"/>
+      <w:r>
+        <w:rPr>
+          <w:rFonts w:ascii="Arial" w:hAnsi="Arial" w:cs="Arial"/>
+          <w:sz w:val="28"/>
+          <w:szCs w:val="28"/>
+        </w:rPr>
+        <w:t>sử</w:t>
+      </w:r>
+      <w:proofErr w:type="spellEnd"/>
+      <w:r>
+        <w:rPr>
+          <w:rFonts w:ascii="Arial" w:hAnsi="Arial" w:cs="Arial"/>
+          <w:sz w:val="28"/>
+          <w:szCs w:val="28"/>
+        </w:rPr>
+        <w:t xml:space="preserve"> </w:t>
+      </w:r>
+      <w:proofErr w:type="spellStart"/>
+      <w:r>
+        <w:rPr>
+          <w:rFonts w:ascii="Arial" w:hAnsi="Arial" w:cs="Arial"/>
+          <w:sz w:val="28"/>
+          <w:szCs w:val="28"/>
+        </w:rPr>
+        <w:t>dụng</w:t>
+      </w:r>
+      <w:proofErr w:type="spellEnd"/>
+      <w:r>
+        <w:rPr>
+          <w:rFonts w:ascii="Arial" w:hAnsi="Arial" w:cs="Arial"/>
+          <w:sz w:val="28"/>
+          <w:szCs w:val="28"/>
+        </w:rPr>
+        <w:t xml:space="preserve"> </w:t>
+      </w:r>
+      <w:proofErr w:type="spellStart"/>
+      <w:r>
+        <w:rPr>
+          <w:rFonts w:ascii="Arial" w:hAnsi="Arial" w:cs="Arial"/>
+          <w:sz w:val="28"/>
+          <w:szCs w:val="28"/>
+        </w:rPr>
+        <w:t>những</w:t>
+      </w:r>
+      <w:proofErr w:type="spellEnd"/>
+      <w:r>
+        <w:rPr>
+          <w:rFonts w:ascii="Arial" w:hAnsi="Arial" w:cs="Arial"/>
+          <w:sz w:val="28"/>
+          <w:szCs w:val="28"/>
+        </w:rPr>
+        <w:t xml:space="preserve"> controller </w:t>
+      </w:r>
+      <w:proofErr w:type="spellStart"/>
+      <w:r>
+        <w:rPr>
+          <w:rFonts w:ascii="Arial" w:hAnsi="Arial" w:cs="Arial"/>
+          <w:sz w:val="28"/>
+          <w:szCs w:val="28"/>
+        </w:rPr>
+        <w:t>nào</w:t>
+      </w:r>
+      <w:proofErr w:type="spellEnd"/>
+      <w:r>
+        <w:rPr>
+          <w:rFonts w:ascii="Arial" w:hAnsi="Arial" w:cs="Arial"/>
+          <w:sz w:val="28"/>
+          <w:szCs w:val="28"/>
+        </w:rPr>
+        <w:t>.</w:t>
       </w:r>
     </w:p>
     <w:p>
@@ -936,7 +4667,99 @@
           <w:sz w:val="28"/>
           <w:szCs w:val="28"/>
         </w:rPr>
-        <w:t>- app.UseEndpoints() =&gt; cấu hình route cho trang web.</w:t>
+        <w:t xml:space="preserve">- </w:t>
+      </w:r>
+      <w:proofErr w:type="spellStart"/>
+      <w:proofErr w:type="gramStart"/>
+      <w:r>
+        <w:rPr>
+          <w:rFonts w:ascii="Arial" w:hAnsi="Arial" w:cs="Arial"/>
+          <w:sz w:val="28"/>
+          <w:szCs w:val="28"/>
+        </w:rPr>
+        <w:t>app.UseEndpoints</w:t>
+      </w:r>
+      <w:proofErr w:type="spellEnd"/>
+      <w:proofErr w:type="gramEnd"/>
+      <w:r>
+        <w:rPr>
+          <w:rFonts w:ascii="Arial" w:hAnsi="Arial" w:cs="Arial"/>
+          <w:sz w:val="28"/>
+          <w:szCs w:val="28"/>
+        </w:rPr>
+        <w:t xml:space="preserve">() =&gt; </w:t>
+      </w:r>
+      <w:proofErr w:type="spellStart"/>
+      <w:r>
+        <w:rPr>
+          <w:rFonts w:ascii="Arial" w:hAnsi="Arial" w:cs="Arial"/>
+          <w:sz w:val="28"/>
+          <w:szCs w:val="28"/>
+        </w:rPr>
+        <w:t>cấu</w:t>
+      </w:r>
+      <w:proofErr w:type="spellEnd"/>
+      <w:r>
+        <w:rPr>
+          <w:rFonts w:ascii="Arial" w:hAnsi="Arial" w:cs="Arial"/>
+          <w:sz w:val="28"/>
+          <w:szCs w:val="28"/>
+        </w:rPr>
+        <w:t xml:space="preserve"> </w:t>
+      </w:r>
+      <w:proofErr w:type="spellStart"/>
+      <w:r>
+        <w:rPr>
+          <w:rFonts w:ascii="Arial" w:hAnsi="Arial" w:cs="Arial"/>
+          <w:sz w:val="28"/>
+          <w:szCs w:val="28"/>
+        </w:rPr>
+        <w:t>hình</w:t>
+      </w:r>
+      <w:proofErr w:type="spellEnd"/>
+      <w:r>
+        <w:rPr>
+          <w:rFonts w:ascii="Arial" w:hAnsi="Arial" w:cs="Arial"/>
+          <w:sz w:val="28"/>
+          <w:szCs w:val="28"/>
+        </w:rPr>
+        <w:t xml:space="preserve"> route </w:t>
+      </w:r>
+      <w:proofErr w:type="spellStart"/>
+      <w:r>
+        <w:rPr>
+          <w:rFonts w:ascii="Arial" w:hAnsi="Arial" w:cs="Arial"/>
+          <w:sz w:val="28"/>
+          <w:szCs w:val="28"/>
+        </w:rPr>
+        <w:t>cho</w:t>
+      </w:r>
+      <w:proofErr w:type="spellEnd"/>
+      <w:r>
+        <w:rPr>
+          <w:rFonts w:ascii="Arial" w:hAnsi="Arial" w:cs="Arial"/>
+          <w:sz w:val="28"/>
+          <w:szCs w:val="28"/>
+        </w:rPr>
+        <w:t xml:space="preserve"> </w:t>
+      </w:r>
+      <w:proofErr w:type="spellStart"/>
+      <w:r>
+        <w:rPr>
+          <w:rFonts w:ascii="Arial" w:hAnsi="Arial" w:cs="Arial"/>
+          <w:sz w:val="28"/>
+          <w:szCs w:val="28"/>
+        </w:rPr>
+        <w:t>trang</w:t>
+      </w:r>
+      <w:proofErr w:type="spellEnd"/>
+      <w:r>
+        <w:rPr>
+          <w:rFonts w:ascii="Arial" w:hAnsi="Arial" w:cs="Arial"/>
+          <w:sz w:val="28"/>
+          <w:szCs w:val="28"/>
+        </w:rPr>
+        <w:t xml:space="preserve"> web.</w:t>
       </w:r>
     </w:p>
     <w:p>
@@ -956,7 +4779,107 @@
           <w:sz w:val="28"/>
           <w:szCs w:val="28"/>
         </w:rPr>
-        <w:t>7. Công cụ và tiện ích.</w:t>
+        <w:t xml:space="preserve">7. </w:t>
+      </w:r>
+      <w:proofErr w:type="spellStart"/>
+      <w:r>
+        <w:rPr>
+          <w:rFonts w:ascii="Arial" w:hAnsi="Arial" w:cs="Arial"/>
+          <w:b/>
+          <w:sz w:val="28"/>
+          <w:szCs w:val="28"/>
+        </w:rPr>
+        <w:t>Công</w:t>
+      </w:r>
+      <w:proofErr w:type="spellEnd"/>
+      <w:r>
+        <w:rPr>
+          <w:rFonts w:ascii="Arial" w:hAnsi="Arial" w:cs="Arial"/>
+          <w:b/>
+          <w:sz w:val="28"/>
+          <w:szCs w:val="28"/>
+        </w:rPr>
+        <w:t xml:space="preserve"> </w:t>
+      </w:r>
+      <w:proofErr w:type="spellStart"/>
+      <w:r>
+        <w:rPr>
+          <w:rFonts w:ascii="Arial" w:hAnsi="Arial" w:cs="Arial"/>
+          <w:b/>
+          <w:sz w:val="28"/>
+          <w:szCs w:val="28"/>
+        </w:rPr>
+        <w:t>cụ</w:t>
+      </w:r>
+      <w:proofErr w:type="spellEnd"/>
+      <w:r>
+        <w:rPr>
+          <w:rFonts w:ascii="Arial" w:hAnsi="Arial" w:cs="Arial"/>
+          <w:b/>
+          <w:sz w:val="28"/>
+          <w:szCs w:val="28"/>
+        </w:rPr>
+        <w:t xml:space="preserve"> </w:t>
+      </w:r>
+      <w:proofErr w:type="spellStart"/>
+      <w:r>
+        <w:rPr>
+          <w:rFonts w:ascii="Arial" w:hAnsi="Arial" w:cs="Arial"/>
+          <w:b/>
+          <w:sz w:val="28"/>
+          <w:szCs w:val="28"/>
+        </w:rPr>
+        <w:t>và</w:t>
+      </w:r>
+      <w:proofErr w:type="spellEnd"/>
+      <w:r>
+        <w:rPr>
+          <w:rFonts w:ascii="Arial" w:hAnsi="Arial" w:cs="Arial"/>
+          <w:b/>
+          <w:sz w:val="28"/>
+          <w:szCs w:val="28"/>
+        </w:rPr>
+        <w:t xml:space="preserve"> </w:t>
+      </w:r>
+      <w:proofErr w:type="spellStart"/>
+      <w:r>
+        <w:rPr>
+          <w:rFonts w:ascii="Arial" w:hAnsi="Arial" w:cs="Arial"/>
+          <w:b/>
+          <w:sz w:val="28"/>
+          <w:szCs w:val="28"/>
+        </w:rPr>
+        <w:t>tiện</w:t>
+      </w:r>
+      <w:proofErr w:type="spellEnd"/>
+      <w:r>
+        <w:rPr>
+          <w:rFonts w:ascii="Arial" w:hAnsi="Arial" w:cs="Arial"/>
+          <w:b/>
+          <w:sz w:val="28"/>
+          <w:szCs w:val="28"/>
+        </w:rPr>
+        <w:t xml:space="preserve"> </w:t>
+      </w:r>
+      <w:proofErr w:type="spellStart"/>
+      <w:r>
+        <w:rPr>
+          <w:rFonts w:ascii="Arial" w:hAnsi="Arial" w:cs="Arial"/>
+          <w:b/>
+          <w:sz w:val="28"/>
+          <w:szCs w:val="28"/>
+        </w:rPr>
+        <w:t>ích</w:t>
+      </w:r>
+      <w:proofErr w:type="spellEnd"/>
+      <w:r>
+        <w:rPr>
+          <w:rFonts w:ascii="Arial" w:hAnsi="Arial" w:cs="Arial"/>
+          <w:b/>
+          <w:sz w:val="28"/>
+          <w:szCs w:val="28"/>
+        </w:rPr>
+        <w:t>.</w:t>
       </w:r>
     </w:p>
     <w:p>
@@ -968,13 +4891,185 @@
           <w:szCs w:val="28"/>
         </w:rPr>
       </w:pPr>
-      <w:r>
-        <w:rPr>
-          <w:rFonts w:ascii="Arial" w:hAnsi="Arial" w:cs="Arial"/>
-          <w:sz w:val="28"/>
-          <w:szCs w:val="28"/>
-        </w:rPr>
-        <w:t>Sử dụng tool Bundler &amp; Minifier để bundl file .cs và .js để giảm size file.</w:t>
+      <w:proofErr w:type="spellStart"/>
+      <w:r>
+        <w:rPr>
+          <w:rFonts w:ascii="Arial" w:hAnsi="Arial" w:cs="Arial"/>
+          <w:sz w:val="28"/>
+          <w:szCs w:val="28"/>
+        </w:rPr>
+        <w:t>Sử</w:t>
+      </w:r>
+      <w:proofErr w:type="spellEnd"/>
+      <w:r>
+        <w:rPr>
+          <w:rFonts w:ascii="Arial" w:hAnsi="Arial" w:cs="Arial"/>
+          <w:sz w:val="28"/>
+          <w:szCs w:val="28"/>
+        </w:rPr>
+        <w:t xml:space="preserve"> </w:t>
+      </w:r>
+      <w:proofErr w:type="spellStart"/>
+      <w:r>
+        <w:rPr>
+          <w:rFonts w:ascii="Arial" w:hAnsi="Arial" w:cs="Arial"/>
+          <w:sz w:val="28"/>
+          <w:szCs w:val="28"/>
+        </w:rPr>
+        <w:t>dụng</w:t>
+      </w:r>
+      <w:proofErr w:type="spellEnd"/>
+      <w:r>
+        <w:rPr>
+          <w:rFonts w:ascii="Arial" w:hAnsi="Arial" w:cs="Arial"/>
+          <w:sz w:val="28"/>
+          <w:szCs w:val="28"/>
+        </w:rPr>
+        <w:t xml:space="preserve"> tool Bundler &amp; </w:t>
+      </w:r>
+      <w:proofErr w:type="spellStart"/>
+      <w:r>
+        <w:rPr>
+          <w:rFonts w:ascii="Arial" w:hAnsi="Arial" w:cs="Arial"/>
+          <w:sz w:val="28"/>
+          <w:szCs w:val="28"/>
+        </w:rPr>
+        <w:t>Minifier</w:t>
+      </w:r>
+      <w:proofErr w:type="spellEnd"/>
+      <w:r>
+        <w:rPr>
+          <w:rFonts w:ascii="Arial" w:hAnsi="Arial" w:cs="Arial"/>
+          <w:sz w:val="28"/>
+          <w:szCs w:val="28"/>
+        </w:rPr>
+        <w:t xml:space="preserve"> </w:t>
+      </w:r>
+      <w:proofErr w:type="spellStart"/>
+      <w:r>
+        <w:rPr>
+          <w:rFonts w:ascii="Arial" w:hAnsi="Arial" w:cs="Arial"/>
+          <w:sz w:val="28"/>
+          <w:szCs w:val="28"/>
+        </w:rPr>
+        <w:t>để</w:t>
+      </w:r>
+      <w:proofErr w:type="spellEnd"/>
+      <w:r>
+        <w:rPr>
+          <w:rFonts w:ascii="Arial" w:hAnsi="Arial" w:cs="Arial"/>
+          <w:sz w:val="28"/>
+          <w:szCs w:val="28"/>
+        </w:rPr>
+        <w:t xml:space="preserve"> </w:t>
+      </w:r>
+      <w:proofErr w:type="spellStart"/>
+      <w:r>
+        <w:rPr>
+          <w:rFonts w:ascii="Arial" w:hAnsi="Arial" w:cs="Arial"/>
+          <w:sz w:val="28"/>
+          <w:szCs w:val="28"/>
+        </w:rPr>
+        <w:t>bundl</w:t>
+      </w:r>
+      <w:proofErr w:type="spellEnd"/>
+      <w:r>
+        <w:rPr>
+          <w:rFonts w:ascii="Arial" w:hAnsi="Arial" w:cs="Arial"/>
+          <w:sz w:val="28"/>
+          <w:szCs w:val="28"/>
+        </w:rPr>
+        <w:t xml:space="preserve"> file .</w:t>
+      </w:r>
+      <w:proofErr w:type="spellStart"/>
+      <w:r>
+        <w:rPr>
+          <w:rFonts w:ascii="Arial" w:hAnsi="Arial" w:cs="Arial"/>
+          <w:sz w:val="28"/>
+          <w:szCs w:val="28"/>
+        </w:rPr>
+        <w:t>cs</w:t>
+      </w:r>
+      <w:proofErr w:type="spellEnd"/>
+      <w:r>
+        <w:rPr>
+          <w:rFonts w:ascii="Arial" w:hAnsi="Arial" w:cs="Arial"/>
+          <w:sz w:val="28"/>
+          <w:szCs w:val="28"/>
+        </w:rPr>
+        <w:t xml:space="preserve"> </w:t>
+      </w:r>
+      <w:proofErr w:type="spellStart"/>
+      <w:r>
+        <w:rPr>
+          <w:rFonts w:ascii="Arial" w:hAnsi="Arial" w:cs="Arial"/>
+          <w:sz w:val="28"/>
+          <w:szCs w:val="28"/>
+        </w:rPr>
+        <w:t>và</w:t>
+      </w:r>
+      <w:proofErr w:type="spellEnd"/>
+      <w:r>
+        <w:rPr>
+          <w:rFonts w:ascii="Arial" w:hAnsi="Arial" w:cs="Arial"/>
+          <w:sz w:val="28"/>
+          <w:szCs w:val="28"/>
+        </w:rPr>
+        <w:t xml:space="preserve"> .</w:t>
+      </w:r>
+      <w:proofErr w:type="spellStart"/>
+      <w:r>
+        <w:rPr>
+          <w:rFonts w:ascii="Arial" w:hAnsi="Arial" w:cs="Arial"/>
+          <w:sz w:val="28"/>
+          <w:szCs w:val="28"/>
+        </w:rPr>
+        <w:t>js</w:t>
+      </w:r>
+      <w:proofErr w:type="spellEnd"/>
+      <w:r>
+        <w:rPr>
+          <w:rFonts w:ascii="Arial" w:hAnsi="Arial" w:cs="Arial"/>
+          <w:sz w:val="28"/>
+          <w:szCs w:val="28"/>
+        </w:rPr>
+        <w:t xml:space="preserve"> </w:t>
+      </w:r>
+      <w:proofErr w:type="spellStart"/>
+      <w:r>
+        <w:rPr>
+          <w:rFonts w:ascii="Arial" w:hAnsi="Arial" w:cs="Arial"/>
+          <w:sz w:val="28"/>
+          <w:szCs w:val="28"/>
+        </w:rPr>
+        <w:t>để</w:t>
+      </w:r>
+      <w:proofErr w:type="spellEnd"/>
+      <w:r>
+        <w:rPr>
+          <w:rFonts w:ascii="Arial" w:hAnsi="Arial" w:cs="Arial"/>
+          <w:sz w:val="28"/>
+          <w:szCs w:val="28"/>
+        </w:rPr>
+        <w:t xml:space="preserve"> </w:t>
+      </w:r>
+      <w:proofErr w:type="spellStart"/>
+      <w:r>
+        <w:rPr>
+          <w:rFonts w:ascii="Arial" w:hAnsi="Arial" w:cs="Arial"/>
+          <w:sz w:val="28"/>
+          <w:szCs w:val="28"/>
+        </w:rPr>
+        <w:t>giảm</w:t>
+      </w:r>
+      <w:proofErr w:type="spellEnd"/>
+      <w:r>
+        <w:rPr>
+          <w:rFonts w:ascii="Arial" w:hAnsi="Arial" w:cs="Arial"/>
+          <w:sz w:val="28"/>
+          <w:szCs w:val="28"/>
+        </w:rPr>
+        <w:t xml:space="preserve"> size file.</w:t>
       </w:r>
     </w:p>
     <w:p>
@@ -986,14 +5081,279 @@
           <w:szCs w:val="28"/>
         </w:rPr>
       </w:pPr>
-      <w:r>
-        <w:rPr>
-          <w:rFonts w:ascii="Arial" w:hAnsi="Arial" w:cs="Arial"/>
-          <w:sz w:val="28"/>
-          <w:szCs w:val="28"/>
-        </w:rPr>
-        <w:t>Sử dụng libman để tải những thư viện cần thiết về như: jquery, boostrap, axios,…</w:t>
-      </w:r>
+      <w:proofErr w:type="spellStart"/>
+      <w:r>
+        <w:rPr>
+          <w:rFonts w:ascii="Arial" w:hAnsi="Arial" w:cs="Arial"/>
+          <w:sz w:val="28"/>
+          <w:szCs w:val="28"/>
+        </w:rPr>
+        <w:lastRenderedPageBreak/>
+        <w:t>Sử</w:t>
+      </w:r>
+      <w:proofErr w:type="spellEnd"/>
+      <w:r>
+        <w:rPr>
+          <w:rFonts w:ascii="Arial" w:hAnsi="Arial" w:cs="Arial"/>
+          <w:sz w:val="28"/>
+          <w:szCs w:val="28"/>
+        </w:rPr>
+        <w:t xml:space="preserve"> </w:t>
+      </w:r>
+      <w:proofErr w:type="spellStart"/>
+      <w:r>
+        <w:rPr>
+          <w:rFonts w:ascii="Arial" w:hAnsi="Arial" w:cs="Arial"/>
+          <w:sz w:val="28"/>
+          <w:szCs w:val="28"/>
+        </w:rPr>
+        <w:t>dụng</w:t>
+      </w:r>
+      <w:proofErr w:type="spellEnd"/>
+      <w:r>
+        <w:rPr>
+          <w:rFonts w:ascii="Arial" w:hAnsi="Arial" w:cs="Arial"/>
+          <w:sz w:val="28"/>
+          <w:szCs w:val="28"/>
+        </w:rPr>
+        <w:t xml:space="preserve"> </w:t>
+      </w:r>
+      <w:proofErr w:type="spellStart"/>
+      <w:r>
+        <w:rPr>
+          <w:rFonts w:ascii="Arial" w:hAnsi="Arial" w:cs="Arial"/>
+          <w:sz w:val="28"/>
+          <w:szCs w:val="28"/>
+        </w:rPr>
+        <w:t>libman</w:t>
+      </w:r>
+      <w:proofErr w:type="spellEnd"/>
+      <w:r>
+        <w:rPr>
+          <w:rFonts w:ascii="Arial" w:hAnsi="Arial" w:cs="Arial"/>
+          <w:sz w:val="28"/>
+          <w:szCs w:val="28"/>
+        </w:rPr>
+        <w:t xml:space="preserve"> </w:t>
+      </w:r>
+      <w:proofErr w:type="spellStart"/>
+      <w:r>
+        <w:rPr>
+          <w:rFonts w:ascii="Arial" w:hAnsi="Arial" w:cs="Arial"/>
+          <w:sz w:val="28"/>
+          <w:szCs w:val="28"/>
+        </w:rPr>
+        <w:t>để</w:t>
+      </w:r>
+      <w:proofErr w:type="spellEnd"/>
+      <w:r>
+        <w:rPr>
+          <w:rFonts w:ascii="Arial" w:hAnsi="Arial" w:cs="Arial"/>
+          <w:sz w:val="28"/>
+          <w:szCs w:val="28"/>
+        </w:rPr>
+        <w:t xml:space="preserve"> </w:t>
+      </w:r>
+      <w:proofErr w:type="spellStart"/>
+      <w:r>
+        <w:rPr>
+          <w:rFonts w:ascii="Arial" w:hAnsi="Arial" w:cs="Arial"/>
+          <w:sz w:val="28"/>
+          <w:szCs w:val="28"/>
+        </w:rPr>
+        <w:t>tải</w:t>
+      </w:r>
+      <w:proofErr w:type="spellEnd"/>
+      <w:r>
+        <w:rPr>
+          <w:rFonts w:ascii="Arial" w:hAnsi="Arial" w:cs="Arial"/>
+          <w:sz w:val="28"/>
+          <w:szCs w:val="28"/>
+        </w:rPr>
+        <w:t xml:space="preserve"> </w:t>
+      </w:r>
+      <w:proofErr w:type="spellStart"/>
+      <w:r>
+        <w:rPr>
+          <w:rFonts w:ascii="Arial" w:hAnsi="Arial" w:cs="Arial"/>
+          <w:sz w:val="28"/>
+          <w:szCs w:val="28"/>
+        </w:rPr>
+        <w:t>những</w:t>
+      </w:r>
+      <w:proofErr w:type="spellEnd"/>
+      <w:r>
+        <w:rPr>
+          <w:rFonts w:ascii="Arial" w:hAnsi="Arial" w:cs="Arial"/>
+          <w:sz w:val="28"/>
+          <w:szCs w:val="28"/>
+        </w:rPr>
+        <w:t xml:space="preserve"> </w:t>
+      </w:r>
+      <w:proofErr w:type="spellStart"/>
+      <w:r>
+        <w:rPr>
+          <w:rFonts w:ascii="Arial" w:hAnsi="Arial" w:cs="Arial"/>
+          <w:sz w:val="28"/>
+          <w:szCs w:val="28"/>
+        </w:rPr>
+        <w:t>thư</w:t>
+      </w:r>
+      <w:proofErr w:type="spellEnd"/>
+      <w:r>
+        <w:rPr>
+          <w:rFonts w:ascii="Arial" w:hAnsi="Arial" w:cs="Arial"/>
+          <w:sz w:val="28"/>
+          <w:szCs w:val="28"/>
+        </w:rPr>
+        <w:t xml:space="preserve"> </w:t>
+      </w:r>
+      <w:proofErr w:type="spellStart"/>
+      <w:r>
+        <w:rPr>
+          <w:rFonts w:ascii="Arial" w:hAnsi="Arial" w:cs="Arial"/>
+          <w:sz w:val="28"/>
+          <w:szCs w:val="28"/>
+        </w:rPr>
+        <w:t>viện</w:t>
+      </w:r>
+      <w:proofErr w:type="spellEnd"/>
+      <w:r>
+        <w:rPr>
+          <w:rFonts w:ascii="Arial" w:hAnsi="Arial" w:cs="Arial"/>
+          <w:sz w:val="28"/>
+          <w:szCs w:val="28"/>
+        </w:rPr>
+        <w:t xml:space="preserve"> </w:t>
+      </w:r>
+      <w:proofErr w:type="spellStart"/>
+      <w:r>
+        <w:rPr>
+          <w:rFonts w:ascii="Arial" w:hAnsi="Arial" w:cs="Arial"/>
+          <w:sz w:val="28"/>
+          <w:szCs w:val="28"/>
+        </w:rPr>
+        <w:t>cần</w:t>
+      </w:r>
+      <w:proofErr w:type="spellEnd"/>
+      <w:r>
+        <w:rPr>
+          <w:rFonts w:ascii="Arial" w:hAnsi="Arial" w:cs="Arial"/>
+          <w:sz w:val="28"/>
+          <w:szCs w:val="28"/>
+        </w:rPr>
+        <w:t xml:space="preserve"> </w:t>
+      </w:r>
+      <w:proofErr w:type="spellStart"/>
+      <w:r>
+        <w:rPr>
+          <w:rFonts w:ascii="Arial" w:hAnsi="Arial" w:cs="Arial"/>
+          <w:sz w:val="28"/>
+          <w:szCs w:val="28"/>
+        </w:rPr>
+        <w:t>thiết</w:t>
+      </w:r>
+      <w:proofErr w:type="spellEnd"/>
+      <w:r>
+        <w:rPr>
+          <w:rFonts w:ascii="Arial" w:hAnsi="Arial" w:cs="Arial"/>
+          <w:sz w:val="28"/>
+          <w:szCs w:val="28"/>
+        </w:rPr>
+        <w:t xml:space="preserve"> </w:t>
+      </w:r>
+      <w:proofErr w:type="spellStart"/>
+      <w:r>
+        <w:rPr>
+          <w:rFonts w:ascii="Arial" w:hAnsi="Arial" w:cs="Arial"/>
+          <w:sz w:val="28"/>
+          <w:szCs w:val="28"/>
+        </w:rPr>
+        <w:t>về</w:t>
+      </w:r>
+      <w:proofErr w:type="spellEnd"/>
+      <w:r>
+        <w:rPr>
+          <w:rFonts w:ascii="Arial" w:hAnsi="Arial" w:cs="Arial"/>
+          <w:sz w:val="28"/>
+          <w:szCs w:val="28"/>
+        </w:rPr>
+        <w:t xml:space="preserve"> </w:t>
+      </w:r>
+      <w:proofErr w:type="spellStart"/>
+      <w:r>
+        <w:rPr>
+          <w:rFonts w:ascii="Arial" w:hAnsi="Arial" w:cs="Arial"/>
+          <w:sz w:val="28"/>
+          <w:szCs w:val="28"/>
+        </w:rPr>
+        <w:t>như</w:t>
+      </w:r>
+      <w:proofErr w:type="spellEnd"/>
+      <w:r>
+        <w:rPr>
+          <w:rFonts w:ascii="Arial" w:hAnsi="Arial" w:cs="Arial"/>
+          <w:sz w:val="28"/>
+          <w:szCs w:val="28"/>
+        </w:rPr>
+        <w:t xml:space="preserve">: </w:t>
+      </w:r>
+      <w:proofErr w:type="spellStart"/>
+      <w:r>
+        <w:rPr>
+          <w:rFonts w:ascii="Arial" w:hAnsi="Arial" w:cs="Arial"/>
+          <w:sz w:val="28"/>
+          <w:szCs w:val="28"/>
+        </w:rPr>
+        <w:t>jquery</w:t>
+      </w:r>
+      <w:proofErr w:type="spellEnd"/>
+      <w:r>
+        <w:rPr>
+          <w:rFonts w:ascii="Arial" w:hAnsi="Arial" w:cs="Arial"/>
+          <w:sz w:val="28"/>
+          <w:szCs w:val="28"/>
+        </w:rPr>
+        <w:t xml:space="preserve">, </w:t>
+      </w:r>
+      <w:proofErr w:type="spellStart"/>
+      <w:r>
+        <w:rPr>
+          <w:rFonts w:ascii="Arial" w:hAnsi="Arial" w:cs="Arial"/>
+          <w:sz w:val="28"/>
+          <w:szCs w:val="28"/>
+        </w:rPr>
+        <w:t>boostrap</w:t>
+      </w:r>
+      <w:proofErr w:type="spellEnd"/>
+      <w:r>
+        <w:rPr>
+          <w:rFonts w:ascii="Arial" w:hAnsi="Arial" w:cs="Arial"/>
+          <w:sz w:val="28"/>
+          <w:szCs w:val="28"/>
+        </w:rPr>
+        <w:t xml:space="preserve">, </w:t>
+      </w:r>
+      <w:proofErr w:type="spellStart"/>
+      <w:proofErr w:type="gramStart"/>
+      <w:r>
+        <w:rPr>
+          <w:rFonts w:ascii="Arial" w:hAnsi="Arial" w:cs="Arial"/>
+          <w:sz w:val="28"/>
+          <w:szCs w:val="28"/>
+        </w:rPr>
+        <w:t>axios</w:t>
+      </w:r>
+      <w:proofErr w:type="spellEnd"/>
+      <w:r>
+        <w:rPr>
+          <w:rFonts w:ascii="Arial" w:hAnsi="Arial" w:cs="Arial"/>
+          <w:sz w:val="28"/>
+          <w:szCs w:val="28"/>
+        </w:rPr>
+        <w:t>,…</w:t>
+      </w:r>
+      <w:proofErr w:type="gramEnd"/>
     </w:p>
     <w:p>
       <w:pPr>
@@ -1003,8 +5363,6 @@
           <w:szCs w:val="28"/>
         </w:rPr>
       </w:pPr>
-      <w:bookmarkStart w:id="0" w:name="_GoBack"/>
-      <w:bookmarkEnd w:id="0"/>
     </w:p>
     <w:p>
       <w:pPr>
@@ -1864,6 +6222,7 @@
   <w:style w:type="character" w:default="1" w:styleId="DefaultParagraphFont">
     <w:name w:val="Default Paragraph Font"/>
     <w:uiPriority w:val="1"/>
+    <w:semiHidden/>
     <w:unhideWhenUsed/>
   </w:style>
   <w:style w:type="table" w:default="1" w:styleId="TableNormal">

</xml_diff>

<commit_message>
update file excel deploy net core with server nginx
</commit_message>
<xml_diff>
--- a/Document/DeployDotNet/Hướng dẫn cơ bản về luồng Net core.docx
+++ b/Document/DeployDotNet/Hướng dẫn cơ bản về luồng Net core.docx
@@ -380,37 +380,57 @@
           <w:sz w:val="28"/>
           <w:szCs w:val="28"/>
         </w:rPr>
-        <w:t>Luồng</w:t>
-      </w:r>
-      <w:proofErr w:type="spellEnd"/>
-      <w:r>
-        <w:rPr>
-          <w:rFonts w:ascii="Arial" w:hAnsi="Arial" w:cs="Arial"/>
-          <w:b/>
-          <w:sz w:val="28"/>
-          <w:szCs w:val="28"/>
-        </w:rPr>
-        <w:t xml:space="preserve"> request qua </w:t>
-      </w:r>
-      <w:proofErr w:type="spellStart"/>
-      <w:r>
-        <w:rPr>
-          <w:rFonts w:ascii="Arial" w:hAnsi="Arial" w:cs="Arial"/>
-          <w:b/>
-          <w:sz w:val="28"/>
-          <w:szCs w:val="28"/>
-        </w:rPr>
-        <w:t>các</w:t>
-      </w:r>
-      <w:proofErr w:type="spellEnd"/>
-      <w:r>
-        <w:rPr>
-          <w:rFonts w:ascii="Arial" w:hAnsi="Arial" w:cs="Arial"/>
-          <w:b/>
-          <w:sz w:val="28"/>
-          <w:szCs w:val="28"/>
-        </w:rPr>
-        <w:t xml:space="preserve"> middleware.</w:t>
+        <w:t>Các</w:t>
+      </w:r>
+      <w:proofErr w:type="spellEnd"/>
+      <w:r>
+        <w:rPr>
+          <w:rFonts w:ascii="Arial" w:hAnsi="Arial" w:cs="Arial"/>
+          <w:b/>
+          <w:sz w:val="28"/>
+          <w:szCs w:val="28"/>
+        </w:rPr>
+        <w:t xml:space="preserve"> </w:t>
+      </w:r>
+      <w:proofErr w:type="spellStart"/>
+      <w:r>
+        <w:rPr>
+          <w:rFonts w:ascii="Arial" w:hAnsi="Arial" w:cs="Arial"/>
+          <w:b/>
+          <w:sz w:val="28"/>
+          <w:szCs w:val="28"/>
+        </w:rPr>
+        <w:t>vòng</w:t>
+      </w:r>
+      <w:proofErr w:type="spellEnd"/>
+      <w:r>
+        <w:rPr>
+          <w:rFonts w:ascii="Arial" w:hAnsi="Arial" w:cs="Arial"/>
+          <w:b/>
+          <w:sz w:val="28"/>
+          <w:szCs w:val="28"/>
+        </w:rPr>
+        <w:t xml:space="preserve"> </w:t>
+      </w:r>
+      <w:proofErr w:type="spellStart"/>
+      <w:r>
+        <w:rPr>
+          <w:rFonts w:ascii="Arial" w:hAnsi="Arial" w:cs="Arial"/>
+          <w:b/>
+          <w:sz w:val="28"/>
+          <w:szCs w:val="28"/>
+        </w:rPr>
+        <w:t>đời</w:t>
+      </w:r>
+      <w:proofErr w:type="spellEnd"/>
+      <w:r>
+        <w:rPr>
+          <w:rFonts w:ascii="Arial" w:hAnsi="Arial" w:cs="Arial"/>
+          <w:b/>
+          <w:sz w:val="28"/>
+          <w:szCs w:val="28"/>
+        </w:rPr>
+        <w:t>.</w:t>
       </w:r>
     </w:p>
     <w:p>
@@ -537,7 +557,6 @@
       <w:r>
         <w:tab/>
       </w:r>
-      <w:bookmarkStart w:id="0" w:name="_GoBack"/>
       <w:proofErr w:type="spellStart"/>
       <w:r>
         <w:rPr>
@@ -586,7 +605,6 @@
         </w:rPr>
         <w:t xml:space="preserve"> Filter.</w:t>
       </w:r>
-      <w:bookmarkEnd w:id="0"/>
     </w:p>
     <w:p/>
     <w:p/>
@@ -749,6 +767,9 @@
     </w:p>
     <w:p>
       <w:r>
+        <w:rPr>
+          <w:noProof/>
+        </w:rPr>
         <w:lastRenderedPageBreak/>
         <w:drawing>
           <wp:inline distT="0" distB="0" distL="0" distR="0" wp14:anchorId="23C23A2A" wp14:editId="1B6776E8">
@@ -925,6 +946,16 @@
           <w:szCs w:val="28"/>
         </w:rPr>
       </w:pPr>
+    </w:p>
+    <w:p>
+      <w:pPr>
+        <w:pStyle w:val="ListParagraph"/>
+        <w:rPr>
+          <w:rFonts w:ascii="Arial" w:hAnsi="Arial" w:cs="Arial"/>
+          <w:sz w:val="28"/>
+          <w:szCs w:val="28"/>
+        </w:rPr>
+      </w:pPr>
       <w:r>
         <w:rPr>
           <w:rFonts w:ascii="Arial" w:hAnsi="Arial" w:cs="Arial"/>
@@ -932,6 +963,7 @@
           <w:sz w:val="28"/>
           <w:szCs w:val="28"/>
         </w:rPr>
+        <w:lastRenderedPageBreak/>
         <w:drawing>
           <wp:anchor distT="0" distB="0" distL="114300" distR="114300" simplePos="0" relativeHeight="251658240" behindDoc="1" locked="0" layoutInCell="1" allowOverlap="1" wp14:anchorId="0FA4FFF1" wp14:editId="47FB7AEB">
             <wp:simplePos x="0" y="0"/>
@@ -1004,12 +1036,72 @@
     <w:p>
       <w:pPr>
         <w:pStyle w:val="ListParagraph"/>
-        <w:rPr>
-          <w:rFonts w:ascii="Arial" w:hAnsi="Arial" w:cs="Arial"/>
-          <w:sz w:val="28"/>
-          <w:szCs w:val="28"/>
-        </w:rPr>
-      </w:pPr>
+        <w:tabs>
+          <w:tab w:val="left" w:pos="1240"/>
+        </w:tabs>
+        <w:jc w:val="center"/>
+        <w:rPr>
+          <w:rFonts w:ascii="Arial" w:hAnsi="Arial" w:cs="Arial"/>
+          <w:sz w:val="28"/>
+          <w:szCs w:val="28"/>
+        </w:rPr>
+      </w:pPr>
+      <w:proofErr w:type="spellStart"/>
+      <w:r>
+        <w:rPr>
+          <w:rFonts w:ascii="Arial" w:hAnsi="Arial" w:cs="Arial"/>
+          <w:sz w:val="28"/>
+          <w:szCs w:val="28"/>
+        </w:rPr>
+        <w:t>Hình</w:t>
+      </w:r>
+      <w:proofErr w:type="spellEnd"/>
+      <w:r>
+        <w:rPr>
+          <w:rFonts w:ascii="Arial" w:hAnsi="Arial" w:cs="Arial"/>
+          <w:sz w:val="28"/>
+          <w:szCs w:val="28"/>
+        </w:rPr>
+        <w:t xml:space="preserve"> </w:t>
+      </w:r>
+      <w:proofErr w:type="spellStart"/>
+      <w:r>
+        <w:rPr>
+          <w:rFonts w:ascii="Arial" w:hAnsi="Arial" w:cs="Arial"/>
+          <w:sz w:val="28"/>
+          <w:szCs w:val="28"/>
+        </w:rPr>
+        <w:t>cách</w:t>
+      </w:r>
+      <w:proofErr w:type="spellEnd"/>
+      <w:r>
+        <w:rPr>
+          <w:rFonts w:ascii="Arial" w:hAnsi="Arial" w:cs="Arial"/>
+          <w:sz w:val="28"/>
+          <w:szCs w:val="28"/>
+        </w:rPr>
+        <w:t xml:space="preserve"> </w:t>
+      </w:r>
+      <w:proofErr w:type="spellStart"/>
+      <w:r>
+        <w:rPr>
+          <w:rFonts w:ascii="Arial" w:hAnsi="Arial" w:cs="Arial"/>
+          <w:sz w:val="28"/>
+          <w:szCs w:val="28"/>
+        </w:rPr>
+        <w:t>chạy</w:t>
+      </w:r>
+      <w:proofErr w:type="spellEnd"/>
+      <w:r>
+        <w:rPr>
+          <w:rFonts w:ascii="Arial" w:hAnsi="Arial" w:cs="Arial"/>
+          <w:sz w:val="28"/>
+          <w:szCs w:val="28"/>
+        </w:rPr>
+        <w:t xml:space="preserve"> middleware.</w:t>
+      </w:r>
+      <w:bookmarkStart w:id="0" w:name="_GoBack"/>
+      <w:bookmarkEnd w:id="0"/>
     </w:p>
     <w:p>
       <w:pPr>
@@ -1026,6 +1118,7 @@
           <w:sz w:val="28"/>
           <w:szCs w:val="28"/>
         </w:rPr>
+        <w:lastRenderedPageBreak/>
         <w:drawing>
           <wp:anchor distT="0" distB="0" distL="114300" distR="114300" simplePos="0" relativeHeight="251659264" behindDoc="1" locked="0" layoutInCell="1" allowOverlap="1" wp14:anchorId="4598CCA4" wp14:editId="11EF88D2">
             <wp:simplePos x="0" y="0"/>
@@ -2282,7 +2375,6 @@
           <w:sz w:val="28"/>
           <w:szCs w:val="28"/>
         </w:rPr>
-        <w:lastRenderedPageBreak/>
         <w:t xml:space="preserve">Document </w:t>
       </w:r>
       <w:proofErr w:type="spellStart"/>
@@ -2369,6 +2461,7 @@
           <w:sz w:val="28"/>
           <w:szCs w:val="28"/>
         </w:rPr>
+        <w:lastRenderedPageBreak/>
         <w:t xml:space="preserve">*Note: </w:t>
       </w:r>
       <w:proofErr w:type="spellStart"/>
@@ -5088,7 +5181,6 @@
           <w:sz w:val="28"/>
           <w:szCs w:val="28"/>
         </w:rPr>
-        <w:lastRenderedPageBreak/>
         <w:t>Sử</w:t>
       </w:r>
       <w:proofErr w:type="spellEnd"/>

</xml_diff>